<commit_message>
Adding Title and Team Member Names
</commit_message>
<xml_diff>
--- a/interim-layout.docx
+++ b/interim-layout.docx
@@ -14,15 +14,7 @@
           <w:bCs/>
           <w14:ligatures w14:val="standard"/>
         </w:rPr>
-        <w:t>Insert Your Title Here</w:t>
-      </w:r>
-      <w:r>
-        <w:rPr>
-          <w:bCs/>
-          <w:vertAlign w:val="superscript"/>
-          <w14:ligatures w14:val="standard"/>
-        </w:rPr>
-        <w:t>∗</w:t>
+        <w:t>Agile Teams orchestrations</w:t>
       </w:r>
     </w:p>
     <w:p>
@@ -37,35 +29,237 @@
           <w:bCs/>
           <w14:ligatures w14:val="standard"/>
         </w:rPr>
-        <w:t>Insert Su</w:t>
-      </w:r>
-      <w:r>
-        <w:rPr>
-          <w:bCs/>
-          <w14:ligatures w14:val="standard"/>
-        </w:rPr>
-        <w:t>btit</w:t>
-      </w:r>
-      <w:r>
-        <w:rPr>
-          <w:bCs/>
-          <w14:ligatures w14:val="standard"/>
-        </w:rPr>
-        <w:t>le Here</w:t>
+        <w:t>Working together with Agile Teams</w:t>
       </w:r>
     </w:p>
+    <w:tbl>
+      <w:tblPr>
+        <w:tblStyle w:val="TableGrid"/>
+        <w:tblW w:w="0" w:type="auto"/>
+        <w:tblBorders>
+          <w:top w:val="none" w:sz="0" w:space="0" w:color="auto"/>
+          <w:left w:val="none" w:sz="0" w:space="0" w:color="auto"/>
+          <w:bottom w:val="none" w:sz="0" w:space="0" w:color="auto"/>
+          <w:right w:val="none" w:sz="0" w:space="0" w:color="auto"/>
+          <w:insideH w:val="none" w:sz="0" w:space="0" w:color="auto"/>
+          <w:insideV w:val="none" w:sz="0" w:space="0" w:color="auto"/>
+        </w:tblBorders>
+        <w:tblLook w:val="04A0" w:firstRow="1" w:lastRow="0" w:firstColumn="1" w:lastColumn="0" w:noHBand="0" w:noVBand="1"/>
+      </w:tblPr>
+      <w:tblGrid>
+        <w:gridCol w:w="5148"/>
+        <w:gridCol w:w="5148"/>
+      </w:tblGrid>
+      <w:tr>
+        <w:tc>
+          <w:tcPr>
+            <w:tcW w:w="5148" w:type="dxa"/>
+          </w:tcPr>
+          <w:p>
+            <w:pPr>
+              <w:pStyle w:val="Authors"/>
+              <w:rPr>
+                <w:rStyle w:val="City"/>
+                <w:sz w:val="20"/>
+              </w:rPr>
+            </w:pPr>
+            <w:r>
+              <w:rPr>
+                <w:rStyle w:val="FirstName"/>
+                <w14:ligatures w14:val="standard"/>
+              </w:rPr>
+              <w:t>Aneesh Dalvi</w:t>
+            </w:r>
+            <w:r>
+              <w:br/>
+            </w:r>
+            <w:r>
+              <w:rPr>
+                <w:rStyle w:val="OrgDiv"/>
+                <w:color w:val="auto"/>
+                <w:sz w:val="20"/>
+                <w14:ligatures w14:val="standard"/>
+              </w:rPr>
+              <w:t xml:space="preserve"> </w:t>
+            </w:r>
+            <w:r>
+              <w:rPr>
+                <w:rStyle w:val="OrgDiv"/>
+                <w:color w:val="auto"/>
+                <w:sz w:val="20"/>
+                <w14:ligatures w14:val="standard"/>
+              </w:rPr>
+              <w:t>CIDSE</w:t>
+            </w:r>
+            <w:r>
+              <w:rPr>
+                <w:rStyle w:val="OrgName"/>
+                <w:color w:val="auto"/>
+                <w:sz w:val="20"/>
+                <w14:ligatures w14:val="standard"/>
+              </w:rPr>
+              <w:br/>
+              <w:t xml:space="preserve"> </w:t>
+            </w:r>
+            <w:r>
+              <w:rPr>
+                <w:rStyle w:val="OrgName"/>
+                <w:color w:val="auto"/>
+                <w:sz w:val="20"/>
+                <w14:ligatures w14:val="standard"/>
+              </w:rPr>
+              <w:t>Arizona State University</w:t>
+            </w:r>
+            <w:r>
+              <w:rPr>
+                <w:rStyle w:val="OrgName"/>
+                <w:color w:val="auto"/>
+                <w:sz w:val="20"/>
+                <w14:ligatures w14:val="standard"/>
+              </w:rPr>
+              <w:br/>
+              <w:t xml:space="preserve"> </w:t>
+            </w:r>
+            <w:r>
+              <w:rPr>
+                <w:rStyle w:val="City"/>
+                <w:sz w:val="20"/>
+                <w14:ligatures w14:val="standard"/>
+              </w:rPr>
+              <w:t>Tempe, Arizona, USA</w:t>
+            </w:r>
+            <w:r>
+              <w:br/>
+              <w:t xml:space="preserve"> </w:t>
+            </w:r>
+            <w:hyperlink r:id="rId9" w:history="1">
+              <w:r>
+                <w:rPr>
+                  <w:rStyle w:val="City"/>
+                  <w:sz w:val="20"/>
+                </w:rPr>
+                <w:t>adalvi1@asu.edu</w:t>
+              </w:r>
+            </w:hyperlink>
+          </w:p>
+          <w:p>
+            <w:pPr>
+              <w:pStyle w:val="Authors"/>
+              <w:rPr>
+                <w:rStyle w:val="FirstName"/>
+                <w14:ligatures w14:val="standard"/>
+              </w:rPr>
+            </w:pPr>
+            <w:bookmarkStart w:id="0" w:name="_GoBack"/>
+            <w:bookmarkEnd w:id="0"/>
+          </w:p>
+        </w:tc>
+        <w:tc>
+          <w:tcPr>
+            <w:tcW w:w="5148" w:type="dxa"/>
+          </w:tcPr>
+          <w:p>
+            <w:pPr>
+              <w:pStyle w:val="Authors"/>
+              <w:rPr>
+                <w:rStyle w:val="FirstName"/>
+                <w:sz w:val="20"/>
+                <w14:ligatures w14:val="standard"/>
+              </w:rPr>
+            </w:pPr>
+            <w:r>
+              <w:rPr>
+                <w:rStyle w:val="FirstName"/>
+                <w14:ligatures w14:val="standard"/>
+              </w:rPr>
+              <w:t>Gangadhar Matti</w:t>
+            </w:r>
+            <w:r>
+              <w:br/>
+            </w:r>
+            <w:r>
+              <w:rPr>
+                <w:rStyle w:val="OrgDiv"/>
+                <w:color w:val="auto"/>
+                <w:sz w:val="20"/>
+                <w14:ligatures w14:val="standard"/>
+              </w:rPr>
+              <w:t xml:space="preserve"> </w:t>
+            </w:r>
+            <w:r>
+              <w:rPr>
+                <w:rStyle w:val="OrgDiv"/>
+                <w:color w:val="auto"/>
+                <w:sz w:val="20"/>
+                <w14:ligatures w14:val="standard"/>
+              </w:rPr>
+              <w:t>CIDSE</w:t>
+            </w:r>
+            <w:r>
+              <w:rPr>
+                <w:rStyle w:val="OrgName"/>
+                <w:color w:val="auto"/>
+                <w:sz w:val="20"/>
+                <w14:ligatures w14:val="standard"/>
+              </w:rPr>
+              <w:br/>
+              <w:t xml:space="preserve"> </w:t>
+            </w:r>
+            <w:r>
+              <w:rPr>
+                <w:rStyle w:val="OrgName"/>
+                <w:color w:val="auto"/>
+                <w:sz w:val="20"/>
+                <w14:ligatures w14:val="standard"/>
+              </w:rPr>
+              <w:t>Arizona State University</w:t>
+            </w:r>
+            <w:r>
+              <w:rPr>
+                <w:rStyle w:val="OrgName"/>
+                <w:color w:val="auto"/>
+                <w:sz w:val="20"/>
+                <w14:ligatures w14:val="standard"/>
+              </w:rPr>
+              <w:br/>
+              <w:t xml:space="preserve"> </w:t>
+            </w:r>
+            <w:r>
+              <w:rPr>
+                <w:rStyle w:val="City"/>
+                <w:sz w:val="20"/>
+                <w14:ligatures w14:val="standard"/>
+              </w:rPr>
+              <w:t xml:space="preserve">Tempe, Arizona </w:t>
+            </w:r>
+            <w:r>
+              <w:br/>
+              <w:t xml:space="preserve"> </w:t>
+            </w:r>
+            <w:r>
+              <w:rPr>
+                <w:rStyle w:val="Email"/>
+                <w:color w:val="auto"/>
+                <w:sz w:val="20"/>
+                <w14:ligatures w14:val="standard"/>
+              </w:rPr>
+              <w:t>gmatti1@asu.edu</w:t>
+            </w:r>
+          </w:p>
+        </w:tc>
+      </w:tr>
+    </w:tbl>
     <w:p>
       <w:pPr>
-        <w:pStyle w:val="Authors"/>
-        <w:rPr>
-          <w:rStyle w:val="FirstName"/>
+        <w:pStyle w:val="AbsHead"/>
+        <w:rPr>
           <w14:ligatures w14:val="standard"/>
         </w:rPr>
         <w:sectPr>
-          <w:headerReference w:type="even" r:id="rId9"/>
-          <w:headerReference w:type="default" r:id="rId10"/>
-          <w:footerReference w:type="even" r:id="rId11"/>
-          <w:footerReference w:type="default" r:id="rId12"/>
+          <w:headerReference w:type="even" r:id="rId10"/>
+          <w:headerReference w:type="default" r:id="rId11"/>
+          <w:footerReference w:type="even" r:id="rId12"/>
+          <w:footerReference w:type="default" r:id="rId13"/>
           <w:endnotePr>
             <w:numFmt w:val="decimal"/>
           </w:endnotePr>
@@ -81,271 +275,128 @@
     </w:p>
     <w:p>
       <w:pPr>
-        <w:pStyle w:val="Authors"/>
-        <w:jc w:val="center"/>
-        <w:rPr>
-          <w14:ligatures w14:val="standard"/>
-        </w:rPr>
-      </w:pPr>
-      <w:r>
-        <w:rPr>
-          <w:rStyle w:val="FirstName"/>
-          <w14:ligatures w14:val="standard"/>
-        </w:rPr>
-        <w:t>FirstName</w:t>
-      </w:r>
-      <w:r>
-        <w:rPr>
-          <w14:ligatures w14:val="standard"/>
-        </w:rPr>
-        <w:t xml:space="preserve"> </w:t>
-      </w:r>
-      <w:r>
-        <w:rPr>
-          <w:rStyle w:val="Surname"/>
-          <w14:ligatures w14:val="standard"/>
-        </w:rPr>
-        <w:t>Surname</w:t>
-      </w:r>
-      <w:r>
-        <w:rPr>
-          <w:vertAlign w:val="superscript"/>
-          <w14:ligatures w14:val="standard"/>
-        </w:rPr>
-        <w:t>†</w:t>
-      </w:r>
-      <w:r>
-        <w:rPr>
-          <w14:ligatures w14:val="standard"/>
-        </w:rPr>
-        <w:br/>
-      </w:r>
-      <w:r>
-        <w:rPr>
-          <w:rStyle w:val="OrgDiv"/>
-          <w:color w:val="auto"/>
-          <w:sz w:val="20"/>
-          <w14:ligatures w14:val="standard"/>
-        </w:rPr>
-        <w:t xml:space="preserve"> Department Name</w:t>
-      </w:r>
-      <w:r>
-        <w:rPr>
-          <w:rStyle w:val="OrgName"/>
-          <w:color w:val="auto"/>
-          <w:sz w:val="20"/>
-          <w14:ligatures w14:val="standard"/>
-        </w:rPr>
-        <w:br/>
-        <w:t xml:space="preserve"> Institution/University Name</w:t>
-      </w:r>
-      <w:r>
-        <w:rPr>
-          <w:rStyle w:val="OrgName"/>
-          <w:color w:val="auto"/>
-          <w:sz w:val="20"/>
-          <w14:ligatures w14:val="standard"/>
-        </w:rPr>
-        <w:br/>
-        <w:t xml:space="preserve"> </w:t>
-      </w:r>
-      <w:r>
-        <w:rPr>
-          <w:rStyle w:val="City"/>
-          <w:sz w:val="20"/>
-          <w14:ligatures w14:val="standard"/>
-        </w:rPr>
-        <w:t>City</w:t>
-      </w:r>
-      <w:r>
-        <w:rPr>
-          <w:sz w:val="20"/>
-          <w14:ligatures w14:val="standard"/>
-        </w:rPr>
-        <w:t xml:space="preserve"> </w:t>
-      </w:r>
-      <w:r>
-        <w:rPr>
-          <w:rStyle w:val="State"/>
-          <w:color w:val="auto"/>
-          <w:sz w:val="20"/>
-          <w14:ligatures w14:val="standard"/>
-        </w:rPr>
-        <w:t>State</w:t>
-      </w:r>
-      <w:r>
-        <w:rPr>
-          <w:rStyle w:val="PinCode"/>
-          <w:color w:val="auto"/>
-          <w:sz w:val="20"/>
-          <w14:ligatures w14:val="standard"/>
-        </w:rPr>
-        <w:t xml:space="preserve"> </w:t>
-      </w:r>
-      <w:r>
-        <w:rPr>
-          <w:rStyle w:val="Country"/>
-          <w:sz w:val="20"/>
-          <w14:ligatures w14:val="standard"/>
-        </w:rPr>
-        <w:t>Country</w:t>
-      </w:r>
-      <w:r>
-        <w:rPr>
-          <w:sz w:val="20"/>
-          <w14:ligatures w14:val="standard"/>
-        </w:rPr>
-        <w:br/>
-        <w:t xml:space="preserve"> </w:t>
-      </w:r>
-      <w:r>
-        <w:rPr>
-          <w:rStyle w:val="Email"/>
-          <w:color w:val="auto"/>
-          <w:sz w:val="20"/>
-          <w14:ligatures w14:val="standard"/>
-        </w:rPr>
-        <w:t>email@email.com</w:t>
+        <w:pStyle w:val="AbsHead"/>
+        <w:rPr>
+          <w14:ligatures w14:val="standard"/>
+        </w:rPr>
+      </w:pPr>
+      <w:r>
+        <w:rPr>
+          <w14:ligatures w14:val="standard"/>
+        </w:rPr>
+        <w:t>ABSTRACT</w:t>
       </w:r>
     </w:p>
     <w:p>
       <w:pPr>
-        <w:pStyle w:val="Authors"/>
-        <w:jc w:val="center"/>
-        <w:rPr>
-          <w14:ligatures w14:val="standard"/>
-        </w:rPr>
-      </w:pPr>
-      <w:r>
-        <w:rPr>
-          <w:rStyle w:val="FirstName"/>
-          <w14:ligatures w14:val="standard"/>
-        </w:rPr>
-        <w:t>FirstName</w:t>
-      </w:r>
-      <w:r>
-        <w:rPr>
-          <w14:ligatures w14:val="standard"/>
-        </w:rPr>
-        <w:t xml:space="preserve"> </w:t>
-      </w:r>
-      <w:r>
-        <w:rPr>
-          <w:rStyle w:val="Surname"/>
-          <w14:ligatures w14:val="standard"/>
-        </w:rPr>
-        <w:t>Surname</w:t>
-      </w:r>
-      <w:r>
-        <w:rPr>
-          <w14:ligatures w14:val="standard"/>
-        </w:rPr>
-        <w:br/>
-      </w:r>
-      <w:r>
-        <w:rPr>
-          <w:rStyle w:val="OrgDiv"/>
-          <w:color w:val="auto"/>
-          <w:sz w:val="20"/>
-          <w14:ligatures w14:val="standard"/>
-        </w:rPr>
-        <w:t xml:space="preserve"> Department Name</w:t>
-      </w:r>
-      <w:r>
-        <w:rPr>
-          <w:rStyle w:val="OrgName"/>
-          <w:color w:val="auto"/>
-          <w:sz w:val="20"/>
-          <w14:ligatures w14:val="standard"/>
-        </w:rPr>
-        <w:br/>
-        <w:t xml:space="preserve"> Institution/University Name</w:t>
-      </w:r>
-      <w:r>
-        <w:rPr>
-          <w:rStyle w:val="OrgName"/>
-          <w:color w:val="auto"/>
-          <w:sz w:val="20"/>
-          <w14:ligatures w14:val="standard"/>
-        </w:rPr>
-        <w:br/>
-        <w:t xml:space="preserve"> </w:t>
-      </w:r>
-      <w:r>
-        <w:rPr>
-          <w:rStyle w:val="City"/>
-          <w:sz w:val="20"/>
-          <w14:ligatures w14:val="standard"/>
-        </w:rPr>
-        <w:t>City</w:t>
-      </w:r>
-      <w:r>
-        <w:rPr>
-          <w:sz w:val="20"/>
-          <w14:ligatures w14:val="standard"/>
-        </w:rPr>
-        <w:t xml:space="preserve"> </w:t>
-      </w:r>
-      <w:r>
-        <w:rPr>
-          <w:rStyle w:val="State"/>
-          <w:color w:val="auto"/>
-          <w:sz w:val="20"/>
-          <w14:ligatures w14:val="standard"/>
-        </w:rPr>
-        <w:t>State</w:t>
-      </w:r>
-      <w:r>
-        <w:rPr>
-          <w:rStyle w:val="PinCode"/>
-          <w:color w:val="auto"/>
-          <w:sz w:val="20"/>
-          <w14:ligatures w14:val="standard"/>
-        </w:rPr>
-        <w:t xml:space="preserve"> </w:t>
-      </w:r>
-      <w:r>
-        <w:rPr>
-          <w:rStyle w:val="Country"/>
-          <w:sz w:val="20"/>
-          <w14:ligatures w14:val="standard"/>
-        </w:rPr>
-        <w:t>Country</w:t>
-      </w:r>
-      <w:r>
-        <w:rPr>
-          <w:sz w:val="20"/>
-          <w14:ligatures w14:val="standard"/>
-        </w:rPr>
-        <w:br/>
-        <w:t xml:space="preserve"> </w:t>
-      </w:r>
-      <w:hyperlink r:id="rId13" w:history="1">
-        <w:r>
-          <w:rPr>
-            <w:rStyle w:val="Hyperlink"/>
-            <w:color w:val="auto"/>
-            <w:u w:val="none"/>
-            <w14:ligatures w14:val="standard"/>
-          </w:rPr>
-          <w:t>email@email.com</w:t>
-        </w:r>
-      </w:hyperlink>
+        <w:pStyle w:val="Abstract"/>
+        <w:rPr>
+          <w:rFonts w:eastAsia="Verdana"/>
+          <w14:ligatures w14:val="standard"/>
+        </w:rPr>
+      </w:pPr>
+      <w:r>
+        <w:rPr>
+          <w:rFonts w:eastAsia="Verdana"/>
+          <w14:ligatures w14:val="standard"/>
+        </w:rPr>
+        <w:t xml:space="preserve">In this sample-structured document, neither </w:t>
+      </w:r>
+      <w:r>
+        <w:rPr>
+          <w:rFonts w:eastAsia="Verdana"/>
+          <w14:ligatures w14:val="standard"/>
+        </w:rPr>
+        <w:t xml:space="preserve">the </w:t>
+      </w:r>
+      <w:r>
+        <w:rPr>
+          <w:rFonts w:eastAsia="Verdana"/>
+          <w14:ligatures w14:val="standard"/>
+        </w:rPr>
+        <w:t xml:space="preserve">cross-linking of float elements and bibliography nor metadata/copyright information is available. The sample document is provided in “Draft” mode and to view </w:t>
+      </w:r>
+      <w:r>
+        <w:rPr>
+          <w:rFonts w:eastAsia="Verdana"/>
+          <w14:ligatures w14:val="standard"/>
+        </w:rPr>
+        <w:t>it</w:t>
+      </w:r>
+      <w:r>
+        <w:rPr>
+          <w:rFonts w:eastAsia="Verdana"/>
+          <w14:ligatures w14:val="standard"/>
+        </w:rPr>
+        <w:t xml:space="preserve"> in the final layout format</w:t>
+      </w:r>
+      <w:r>
+        <w:rPr>
+          <w:rFonts w:eastAsia="Verdana"/>
+          <w14:ligatures w14:val="standard"/>
+        </w:rPr>
+        <w:t>,</w:t>
+      </w:r>
+      <w:r>
+        <w:rPr>
+          <w:rFonts w:eastAsia="Verdana"/>
+          <w14:ligatures w14:val="standard"/>
+        </w:rPr>
+        <w:t xml:space="preserve"> apply</w:t>
+      </w:r>
+      <w:r>
+        <w:rPr>
+          <w:rFonts w:eastAsia="Verdana"/>
+          <w14:ligatures w14:val="standard"/>
+        </w:rPr>
+        <w:t>ing</w:t>
+      </w:r>
+      <w:r>
+        <w:rPr>
+          <w:rFonts w:eastAsia="Verdana"/>
+          <w14:ligatures w14:val="standard"/>
+        </w:rPr>
+        <w:t xml:space="preserve"> the required template is essential with some standard steps</w:t>
+      </w:r>
+      <w:r>
+        <w:rPr>
+          <w:rFonts w:eastAsia="Verdana"/>
+          <w14:ligatures w14:val="standard"/>
+        </w:rPr>
+        <w:t>.</w:t>
+      </w:r>
     </w:p>
     <w:p>
       <w:pPr>
-        <w:pStyle w:val="Authors"/>
-        <w:jc w:val="center"/>
-        <w:rPr>
-          <w14:ligatures w14:val="standard"/>
-        </w:rPr>
-      </w:pPr>
-      <w:r>
-        <w:rPr>
-          <w:rStyle w:val="FirstName"/>
-          <w14:ligatures w14:val="standard"/>
-        </w:rPr>
-        <w:t>FirstName</w:t>
+        <w:pStyle w:val="Abstract"/>
+        <w:rPr>
+          <w14:ligatures w14:val="standard"/>
+        </w:rPr>
+      </w:pPr>
+      <w:r>
+        <w:rPr>
+          <w:rFonts w:eastAsia="Verdana"/>
+          <w14:ligatures w14:val="standard"/>
+        </w:rPr>
+        <w:t xml:space="preserve">These steps, which should require </w:t>
+      </w:r>
+      <w:r>
+        <w:rPr>
+          <w14:ligatures w14:val="standard"/>
+        </w:rPr>
+        <w:t>generati</w:t>
+      </w:r>
+      <w:r>
+        <w:rPr>
+          <w14:ligatures w14:val="standard"/>
+        </w:rPr>
+        <w:t>o</w:t>
+      </w:r>
+      <w:r>
+        <w:rPr>
+          <w14:ligatures w14:val="standard"/>
+        </w:rPr>
+        <w:t>n</w:t>
       </w:r>
       <w:r>
         <w:rPr>
@@ -355,792 +406,868 @@
       </w:r>
       <w:r>
         <w:rPr>
-          <w:rStyle w:val="Surname"/>
-          <w14:ligatures w14:val="standard"/>
-        </w:rPr>
-        <w:t>Surname</w:t>
-      </w:r>
-      <w:r>
-        <w:rPr>
-          <w14:ligatures w14:val="standard"/>
-        </w:rPr>
-        <w:br/>
-      </w:r>
-      <w:r>
-        <w:rPr>
-          <w:rStyle w:val="OrgDiv"/>
-          <w:color w:val="auto"/>
-          <w:sz w:val="20"/>
-          <w14:ligatures w14:val="standard"/>
-        </w:rPr>
-        <w:t xml:space="preserve"> Department Name</w:t>
-      </w:r>
-      <w:r>
-        <w:rPr>
-          <w:rStyle w:val="OrgName"/>
-          <w:color w:val="auto"/>
-          <w:sz w:val="20"/>
-          <w14:ligatures w14:val="standard"/>
-        </w:rPr>
-        <w:br/>
-        <w:t xml:space="preserve"> Institution/University Name</w:t>
-      </w:r>
-      <w:r>
-        <w:rPr>
-          <w:rStyle w:val="OrgName"/>
-          <w:color w:val="auto"/>
-          <w:sz w:val="20"/>
-          <w14:ligatures w14:val="standard"/>
-        </w:rPr>
-        <w:br/>
+          <w14:ligatures w14:val="standard"/>
+        </w:rPr>
+        <w:t xml:space="preserve">of the </w:t>
+      </w:r>
+      <w:r>
+        <w:rPr>
+          <w14:ligatures w14:val="standard"/>
+        </w:rPr>
+        <w:t xml:space="preserve">final output from the styled </w:t>
+      </w:r>
+      <w:r>
+        <w:rPr>
+          <w14:ligatures w14:val="standard"/>
+        </w:rPr>
+        <w:t>paper,</w:t>
+      </w:r>
+      <w:r>
+        <w:rPr>
+          <w14:ligatures w14:val="standard"/>
+        </w:rPr>
+        <w:t xml:space="preserve"> are </w:t>
+      </w:r>
+      <w:r>
+        <w:rPr>
+          <w14:ligatures w14:val="standard"/>
+        </w:rPr>
+        <w:t>mentioned</w:t>
+      </w:r>
+      <w:r>
+        <w:rPr>
+          <w14:ligatures w14:val="standard"/>
+        </w:rPr>
+        <w:t xml:space="preserve"> here in this paragraph. </w:t>
+      </w:r>
+      <w:r>
+        <w:rPr>
+          <w14:ligatures w14:val="standard"/>
+        </w:rPr>
+        <w:t>First, user</w:t>
+      </w:r>
+      <w:r>
+        <w:rPr>
+          <w14:ligatures w14:val="standard"/>
+        </w:rPr>
+        <w:t>s</w:t>
+      </w:r>
+      <w:r>
+        <w:rPr>
+          <w14:ligatures w14:val="standard"/>
+        </w:rPr>
+        <w:t xml:space="preserve"> have to r</w:t>
+      </w:r>
+      <w:r>
+        <w:rPr>
+          <w14:ligatures w14:val="standard"/>
+        </w:rPr>
+        <w:t xml:space="preserve">un “Reference </w:t>
+      </w:r>
+      <w:r>
+        <w:rPr>
+          <w14:ligatures w14:val="standard"/>
+        </w:rPr>
+        <w:t>N</w:t>
+      </w:r>
+      <w:r>
+        <w:rPr>
+          <w14:ligatures w14:val="standard"/>
+        </w:rPr>
+        <w:t>umbering</w:t>
+      </w:r>
+      <w:r>
+        <w:rPr>
+          <w14:ligatures w14:val="standard"/>
+        </w:rPr>
+        <w:t>”</w:t>
+      </w:r>
+      <w:r>
+        <w:rPr>
+          <w14:ligatures w14:val="standard"/>
+        </w:rPr>
+        <w:t xml:space="preserve"> from </w:t>
+      </w:r>
+      <w:r>
+        <w:rPr>
+          <w14:ligatures w14:val="standard"/>
+        </w:rPr>
+        <w:t xml:space="preserve">the </w:t>
+      </w:r>
+      <w:r>
+        <w:rPr>
+          <w14:ligatures w14:val="standard"/>
+        </w:rPr>
+        <w:t xml:space="preserve">“Reference Elements” menu; this is the first step to start the bibliography marking (it should be clicked while keeping the cursor at the beginning of the reference list). </w:t>
+      </w:r>
+      <w:r>
+        <w:rPr>
+          <w14:ligatures w14:val="standard"/>
+        </w:rPr>
+        <w:t xml:space="preserve">After </w:t>
+      </w:r>
+      <w:r>
+        <w:rPr>
+          <w14:ligatures w14:val="standard"/>
+        </w:rPr>
+        <w:t xml:space="preserve">the </w:t>
+      </w:r>
+      <w:r>
+        <w:rPr>
+          <w14:ligatures w14:val="standard"/>
+        </w:rPr>
+        <w:t>mark</w:t>
+      </w:r>
+      <w:r>
+        <w:rPr>
+          <w14:ligatures w14:val="standard"/>
+        </w:rPr>
+        <w:t>ing</w:t>
+      </w:r>
+      <w:r>
+        <w:rPr>
+          <w14:ligatures w14:val="standard"/>
+        </w:rPr>
         <w:t xml:space="preserve"> </w:t>
       </w:r>
       <w:r>
         <w:rPr>
-          <w:rStyle w:val="City"/>
-          <w:sz w:val="20"/>
-          <w14:ligatures w14:val="standard"/>
-        </w:rPr>
-        <w:t>City</w:t>
-      </w:r>
-      <w:r>
-        <w:rPr>
-          <w:sz w:val="20"/>
-          <w14:ligatures w14:val="standard"/>
-        </w:rPr>
-        <w:t xml:space="preserve"> </w:t>
-      </w:r>
-      <w:r>
-        <w:rPr>
-          <w:rStyle w:val="State"/>
-          <w:color w:val="auto"/>
-          <w:sz w:val="20"/>
-          <w14:ligatures w14:val="standard"/>
-        </w:rPr>
-        <w:t>State</w:t>
-      </w:r>
-      <w:r>
-        <w:rPr>
-          <w:rStyle w:val="PinCode"/>
-          <w:color w:val="auto"/>
-          <w:sz w:val="20"/>
-          <w14:ligatures w14:val="standard"/>
-        </w:rPr>
-        <w:t xml:space="preserve"> </w:t>
-      </w:r>
-      <w:r>
-        <w:rPr>
-          <w:rStyle w:val="Country"/>
-          <w:sz w:val="20"/>
-          <w14:ligatures w14:val="standard"/>
-        </w:rPr>
-        <w:t>Country</w:t>
-      </w:r>
-      <w:r>
-        <w:rPr>
-          <w:sz w:val="20"/>
-          <w14:ligatures w14:val="standard"/>
-        </w:rPr>
-        <w:br/>
-        <w:t xml:space="preserve"> </w:t>
-      </w:r>
-      <w:r>
-        <w:rPr>
-          <w:rStyle w:val="Email"/>
-          <w:color w:val="auto"/>
-          <w:sz w:val="20"/>
-          <w14:ligatures w14:val="standard"/>
-        </w:rPr>
-        <w:t>email@email.com</w:t>
+          <w14:ligatures w14:val="standard"/>
+        </w:rPr>
+        <w:t xml:space="preserve">is complete, </w:t>
+      </w:r>
+      <w:r>
+        <w:rPr>
+          <w14:ligatures w14:val="standard"/>
+        </w:rPr>
+        <w:t xml:space="preserve">the reference element </w:t>
+      </w:r>
+      <w:r>
+        <w:rPr>
+          <w14:ligatures w14:val="standard"/>
+        </w:rPr>
+        <w:t>run</w:t>
+      </w:r>
+      <w:r>
+        <w:rPr>
+          <w14:ligatures w14:val="standard"/>
+        </w:rPr>
+        <w:t>s</w:t>
+      </w:r>
+      <w:r>
+        <w:rPr>
+          <w14:ligatures w14:val="standard"/>
+        </w:rPr>
+        <w:t xml:space="preserve"> all the options under</w:t>
+      </w:r>
+      <w:r>
+        <w:rPr>
+          <w14:ligatures w14:val="standard"/>
+        </w:rPr>
+        <w:t xml:space="preserve"> the</w:t>
+      </w:r>
+      <w:r>
+        <w:rPr>
+          <w14:ligatures w14:val="standard"/>
+        </w:rPr>
+        <w:t xml:space="preserve"> “Cross Linking” menu.</w:t>
       </w:r>
     </w:p>
     <w:p>
       <w:pPr>
-        <w:pStyle w:val="TitleNote"/>
-        <w:rPr>
-          <w:rFonts w:ascii="Cambria Math" w:hAnsi="Cambria Math" w:cs="Cambria Math"/>
-          <w:bCs/>
-          <w:color w:val="auto"/>
-          <w:vertAlign w:val="superscript"/>
-          <w14:ligatures w14:val="standard"/>
-        </w:rPr>
-        <w:sectPr>
-          <w:endnotePr>
-            <w:numFmt w:val="decimal"/>
-          </w:endnotePr>
-          <w:type w:val="continuous"/>
-          <w:pgSz w:w="12240" w:h="15840" w:code="9"/>
-          <w:pgMar w:top="1500" w:right="1080" w:bottom="1600" w:left="1080" w:header="1080" w:footer="1080" w:gutter="0"/>
-          <w:pgNumType w:start="1"/>
-          <w:cols w:num="3" w:space="720"/>
-          <w:titlePg/>
-          <w:docGrid w:linePitch="360"/>
-        </w:sectPr>
-      </w:pPr>
+        <w:pStyle w:val="Abstract"/>
+        <w:rPr>
+          <w14:ligatures w14:val="standard"/>
+        </w:rPr>
+      </w:pPr>
+      <w:r>
+        <w:rPr>
+          <w14:ligatures w14:val="standard"/>
+        </w:rPr>
+        <w:t>For accuracy check of the structured paper</w:t>
+      </w:r>
+      <w:r>
+        <w:rPr>
+          <w14:ligatures w14:val="standard"/>
+        </w:rPr>
+        <w:t>,</w:t>
+      </w:r>
+      <w:r>
+        <w:rPr>
+          <w14:ligatures w14:val="standard"/>
+        </w:rPr>
+        <w:t xml:space="preserve"> user can run </w:t>
+      </w:r>
+      <w:r>
+        <w:rPr>
+          <w14:ligatures w14:val="standard"/>
+        </w:rPr>
+        <w:t xml:space="preserve">the </w:t>
+      </w:r>
+      <w:r>
+        <w:rPr>
+          <w14:ligatures w14:val="standard"/>
+        </w:rPr>
+        <w:t xml:space="preserve">option </w:t>
+      </w:r>
+      <w:r>
+        <w:rPr>
+          <w:b/>
+          <w14:ligatures w14:val="standard"/>
+        </w:rPr>
+        <w:t>Manuscript Validation</w:t>
+      </w:r>
+      <w:r>
+        <w:rPr>
+          <w14:ligatures w14:val="standard"/>
+        </w:rPr>
+        <w:t>. It inform</w:t>
+      </w:r>
+      <w:r>
+        <w:rPr>
+          <w14:ligatures w14:val="standard"/>
+        </w:rPr>
+        <w:t>s the user of</w:t>
+      </w:r>
+      <w:r>
+        <w:rPr>
+          <w14:ligatures w14:val="standard"/>
+        </w:rPr>
+        <w:t xml:space="preserve"> the wrong or missing values </w:t>
+      </w:r>
+      <w:r>
+        <w:rPr>
+          <w14:ligatures w14:val="standard"/>
+        </w:rPr>
+        <w:t>in</w:t>
+      </w:r>
+      <w:r>
+        <w:rPr>
+          <w14:ligatures w14:val="standard"/>
+        </w:rPr>
+        <w:t xml:space="preserve"> the paper. </w:t>
+      </w:r>
+      <w:r>
+        <w:rPr>
+          <w14:ligatures w14:val="standard"/>
+        </w:rPr>
+        <w:t>The u</w:t>
+      </w:r>
+      <w:r>
+        <w:rPr>
+          <w14:ligatures w14:val="standard"/>
+        </w:rPr>
+        <w:t xml:space="preserve">ser must correct the paper as per validation messages and rerun </w:t>
+      </w:r>
+      <w:r>
+        <w:rPr>
+          <w:b/>
+          <w14:ligatures w14:val="standard"/>
+        </w:rPr>
+        <w:t xml:space="preserve">Manuscript </w:t>
+      </w:r>
+      <w:r>
+        <w:rPr>
+          <w:b/>
+          <w14:ligatures w14:val="standard"/>
+        </w:rPr>
+        <w:t>V</w:t>
+      </w:r>
+      <w:r>
+        <w:rPr>
+          <w:b/>
+          <w14:ligatures w14:val="standard"/>
+        </w:rPr>
+        <w:t>alidation</w:t>
+      </w:r>
+      <w:r>
+        <w:rPr>
+          <w14:ligatures w14:val="standard"/>
+        </w:rPr>
+        <w:t>.</w:t>
+      </w:r>
     </w:p>
     <w:p>
       <w:pPr>
-        <w:pStyle w:val="AuthNotes"/>
-        <w:rPr>
-          <w:color w:val="auto"/>
-          <w14:ligatures w14:val="standard"/>
-        </w:rPr>
-      </w:pPr>
+        <w:pStyle w:val="Abstract"/>
+        <w:rPr>
+          <w14:ligatures w14:val="standard"/>
+        </w:rPr>
+      </w:pPr>
+      <w:r>
+        <w:rPr>
+          <w14:ligatures w14:val="standard"/>
+        </w:rPr>
+        <w:t xml:space="preserve">Now, to generate </w:t>
+      </w:r>
+      <w:r>
+        <w:rPr>
+          <w14:ligatures w14:val="standard"/>
+        </w:rPr>
+        <w:t>the</w:t>
+      </w:r>
+      <w:r>
+        <w:rPr>
+          <w14:ligatures w14:val="standard"/>
+        </w:rPr>
+        <w:t xml:space="preserve"> required layout of the paper</w:t>
+      </w:r>
+      <w:r>
+        <w:rPr>
+          <w14:ligatures w14:val="standard"/>
+        </w:rPr>
+        <w:t>,</w:t>
+      </w:r>
+      <w:r>
+        <w:rPr>
+          <w14:ligatures w14:val="standard"/>
+        </w:rPr>
+        <w:t xml:space="preserve"> </w:t>
+      </w:r>
+      <w:r>
+        <w:rPr>
+          <w14:ligatures w14:val="standard"/>
+        </w:rPr>
+        <w:t xml:space="preserve">the </w:t>
+      </w:r>
+      <w:r>
+        <w:rPr>
+          <w14:ligatures w14:val="standard"/>
+        </w:rPr>
+        <w:t>user should select one of the template style</w:t>
+      </w:r>
+      <w:r>
+        <w:rPr>
+          <w14:ligatures w14:val="standard"/>
+        </w:rPr>
+        <w:t>s</w:t>
+      </w:r>
+      <w:r>
+        <w:rPr>
+          <w14:ligatures w14:val="standard"/>
+        </w:rPr>
+        <w:t xml:space="preserve"> under the Define Template Style </w:t>
+      </w:r>
+      <w:r>
+        <w:rPr>
+          <w14:ligatures w14:val="standard"/>
+        </w:rPr>
+        <w:t xml:space="preserve">option </w:t>
+      </w:r>
+      <w:r>
+        <w:rPr>
+          <w14:ligatures w14:val="standard"/>
+        </w:rPr>
+        <w:t>(</w:t>
+      </w:r>
+      <w:r>
+        <w:rPr>
+          <w:u w:val="single"/>
+          <w14:ligatures w14:val="standard"/>
+        </w:rPr>
+        <w:t>choose the re</w:t>
+      </w:r>
+      <w:r>
+        <w:rPr>
+          <w:u w:val="single"/>
+          <w14:ligatures w14:val="standard"/>
+        </w:rPr>
+        <w:t>quired</w:t>
+      </w:r>
+      <w:r>
+        <w:rPr>
+          <w:u w:val="single"/>
+          <w14:ligatures w14:val="standard"/>
+        </w:rPr>
+        <w:t xml:space="preserve"> layout design</w:t>
+      </w:r>
+      <w:r>
+        <w:rPr>
+          <w:u w:val="single"/>
+          <w14:ligatures w14:val="standard"/>
+        </w:rPr>
+        <w:t>,</w:t>
+      </w:r>
+      <w:r>
+        <w:rPr>
+          <w:u w:val="single"/>
+          <w14:ligatures w14:val="standard"/>
+        </w:rPr>
+        <w:t xml:space="preserve"> i.e. choose between Journals and Proceedings</w:t>
+      </w:r>
+      <w:r>
+        <w:rPr>
+          <w14:ligatures w14:val="standard"/>
+        </w:rPr>
+        <w:t>).</w:t>
+      </w:r>
     </w:p>
     <w:p>
       <w:pPr>
-        <w:pStyle w:val="AbsHead"/>
-        <w:rPr>
-          <w14:ligatures w14:val="standard"/>
-        </w:rPr>
-        <w:sectPr>
-          <w:endnotePr>
-            <w:numFmt w:val="decimal"/>
-          </w:endnotePr>
-          <w:type w:val="continuous"/>
-          <w:pgSz w:w="12240" w:h="15840" w:code="9"/>
-          <w:pgMar w:top="1500" w:right="1080" w:bottom="1600" w:left="1080" w:header="1080" w:footer="1080" w:gutter="0"/>
-          <w:pgNumType w:start="1"/>
-          <w:cols w:space="480"/>
-          <w:titlePg/>
-          <w:docGrid w:linePitch="360"/>
-        </w:sectPr>
-      </w:pPr>
+        <w:pStyle w:val="FootnoteText"/>
+        <w:framePr w:w="4680" w:h="1441" w:hRule="exact" w:hSpace="187" w:wrap="around" w:vAnchor="page" w:hAnchor="page" w:x="1089" w:y="12601" w:anchorLock="1"/>
+      </w:pPr>
+      <w:r>
+        <w:rPr>
+          <w:vertAlign w:val="superscript"/>
+        </w:rPr>
+        <w:t>∗</w:t>
+      </w:r>
+      <w:r>
+        <w:t>Article Title Footnote needs to be captured as Title Note</w:t>
+      </w:r>
     </w:p>
     <w:p>
       <w:pPr>
-        <w:pStyle w:val="AbsHead"/>
-        <w:rPr>
-          <w14:ligatures w14:val="standard"/>
-        </w:rPr>
-      </w:pPr>
-      <w:r>
-        <w:rPr>
-          <w14:ligatures w14:val="standard"/>
-        </w:rPr>
-        <w:t>ABSTRACT</w:t>
+        <w:pStyle w:val="FootnoteText"/>
+        <w:framePr w:w="4680" w:h="1441" w:hRule="exact" w:hSpace="187" w:wrap="around" w:vAnchor="page" w:hAnchor="page" w:x="1089" w:y="12601" w:anchorLock="1"/>
+      </w:pPr>
+      <w:r>
+        <w:rPr>
+          <w:vertAlign w:val="superscript"/>
+        </w:rPr>
+        <w:t>†</w:t>
+      </w:r>
+      <w:r>
+        <w:t>Author Footnote to be captured as Author Note</w:t>
       </w:r>
     </w:p>
     <w:p>
       <w:pPr>
-        <w:pStyle w:val="Abstract"/>
-        <w:rPr>
-          <w:rFonts w:eastAsia="Verdana"/>
-          <w14:ligatures w14:val="standard"/>
-        </w:rPr>
-      </w:pPr>
-      <w:r>
-        <w:rPr>
-          <w:rFonts w:eastAsia="Verdana"/>
-          <w14:ligatures w14:val="standard"/>
-        </w:rPr>
-        <w:t xml:space="preserve">In this sample-structured document, neither </w:t>
-      </w:r>
-      <w:r>
-        <w:rPr>
-          <w:rFonts w:eastAsia="Verdana"/>
-          <w14:ligatures w14:val="standard"/>
-        </w:rPr>
-        <w:t xml:space="preserve">the </w:t>
-      </w:r>
-      <w:r>
-        <w:rPr>
-          <w:rFonts w:eastAsia="Verdana"/>
-          <w14:ligatures w14:val="standard"/>
-        </w:rPr>
-        <w:t xml:space="preserve">cross-linking of float elements and bibliography nor metadata/copyright information is available. The sample document is provided in “Draft” mode and to view </w:t>
-      </w:r>
-      <w:r>
-        <w:rPr>
-          <w:rFonts w:eastAsia="Verdana"/>
-          <w14:ligatures w14:val="standard"/>
-        </w:rPr>
-        <w:t>it</w:t>
-      </w:r>
-      <w:r>
-        <w:rPr>
-          <w:rFonts w:eastAsia="Verdana"/>
-          <w14:ligatures w14:val="standard"/>
-        </w:rPr>
-        <w:t xml:space="preserve"> in the final layout format</w:t>
-      </w:r>
-      <w:r>
-        <w:rPr>
-          <w:rFonts w:eastAsia="Verdana"/>
-          <w14:ligatures w14:val="standard"/>
-        </w:rPr>
-        <w:t>,</w:t>
-      </w:r>
-      <w:r>
-        <w:rPr>
-          <w:rFonts w:eastAsia="Verdana"/>
-          <w14:ligatures w14:val="standard"/>
-        </w:rPr>
-        <w:t xml:space="preserve"> apply</w:t>
-      </w:r>
-      <w:r>
-        <w:rPr>
-          <w:rFonts w:eastAsia="Verdana"/>
-          <w14:ligatures w14:val="standard"/>
-        </w:rPr>
-        <w:t>ing</w:t>
-      </w:r>
-      <w:r>
-        <w:rPr>
-          <w:rFonts w:eastAsia="Verdana"/>
-          <w14:ligatures w14:val="standard"/>
-        </w:rPr>
-        <w:t xml:space="preserve"> the required template is essential with some standard steps</w:t>
-      </w:r>
-      <w:r>
-        <w:rPr>
-          <w:rFonts w:eastAsia="Verdana"/>
-          <w14:ligatures w14:val="standard"/>
-        </w:rPr>
-        <w:t>.</w:t>
+        <w:pStyle w:val="PermissionBlock"/>
+        <w:framePr w:w="4680" w:h="1441" w:hRule="exact" w:hSpace="187" w:wrap="around" w:vAnchor="page" w:hAnchor="page" w:x="1089" w:y="12601" w:anchorLock="1"/>
+      </w:pPr>
+      <w:r>
+        <w:t>Permission to make digital or hard copies of part or all of this work for personal or classroom use is granted without fee provided that copies are not made or distributed for profit or commercial advantage and that copies bear this notice and the full citation on the first page. Copyrights for third-party components of this work must be honored. For all other uses, contact the owner/author(s).</w:t>
       </w:r>
     </w:p>
     <w:p>
       <w:pPr>
-        <w:pStyle w:val="Abstract"/>
-        <w:rPr>
-          <w14:ligatures w14:val="standard"/>
-        </w:rPr>
-      </w:pPr>
-      <w:r>
-        <w:rPr>
-          <w:rFonts w:eastAsia="Verdana"/>
-          <w14:ligatures w14:val="standard"/>
-        </w:rPr>
-        <w:t xml:space="preserve">These steps, which should require </w:t>
-      </w:r>
-      <w:r>
-        <w:rPr>
-          <w14:ligatures w14:val="standard"/>
-        </w:rPr>
-        <w:t>generati</w:t>
-      </w:r>
-      <w:r>
-        <w:rPr>
-          <w14:ligatures w14:val="standard"/>
-        </w:rPr>
-        <w:t>o</w:t>
-      </w:r>
-      <w:r>
-        <w:rPr>
-          <w14:ligatures w14:val="standard"/>
-        </w:rPr>
-        <w:t>n</w:t>
-      </w:r>
-      <w:r>
-        <w:rPr>
-          <w14:ligatures w14:val="standard"/>
-        </w:rPr>
-        <w:t xml:space="preserve"> </w:t>
-      </w:r>
-      <w:r>
-        <w:rPr>
-          <w14:ligatures w14:val="standard"/>
-        </w:rPr>
-        <w:t xml:space="preserve">of the </w:t>
-      </w:r>
-      <w:r>
-        <w:rPr>
-          <w14:ligatures w14:val="standard"/>
-        </w:rPr>
-        <w:t xml:space="preserve">final output from the styled </w:t>
-      </w:r>
-      <w:r>
-        <w:rPr>
-          <w14:ligatures w14:val="standard"/>
-        </w:rPr>
-        <w:t>paper,</w:t>
-      </w:r>
-      <w:r>
-        <w:rPr>
-          <w14:ligatures w14:val="standard"/>
-        </w:rPr>
-        <w:t xml:space="preserve"> are </w:t>
-      </w:r>
-      <w:r>
-        <w:rPr>
-          <w14:ligatures w14:val="standard"/>
-        </w:rPr>
-        <w:t>mentioned</w:t>
-      </w:r>
-      <w:r>
-        <w:rPr>
-          <w14:ligatures w14:val="standard"/>
-        </w:rPr>
-        <w:t xml:space="preserve"> here in this paragraph. </w:t>
-      </w:r>
-      <w:r>
-        <w:rPr>
-          <w14:ligatures w14:val="standard"/>
-        </w:rPr>
-        <w:t>First, user</w:t>
-      </w:r>
-      <w:r>
-        <w:rPr>
-          <w14:ligatures w14:val="standard"/>
-        </w:rPr>
-        <w:t>s</w:t>
-      </w:r>
-      <w:r>
-        <w:rPr>
-          <w14:ligatures w14:val="standard"/>
-        </w:rPr>
-        <w:t xml:space="preserve"> have to r</w:t>
-      </w:r>
-      <w:r>
-        <w:rPr>
-          <w14:ligatures w14:val="standard"/>
-        </w:rPr>
-        <w:t xml:space="preserve">un “Reference </w:t>
-      </w:r>
-      <w:r>
-        <w:rPr>
-          <w14:ligatures w14:val="standard"/>
-        </w:rPr>
-        <w:t>N</w:t>
-      </w:r>
-      <w:r>
-        <w:rPr>
-          <w14:ligatures w14:val="standard"/>
-        </w:rPr>
-        <w:t>umbering</w:t>
-      </w:r>
-      <w:r>
-        <w:rPr>
-          <w14:ligatures w14:val="standard"/>
-        </w:rPr>
-        <w:t>”</w:t>
-      </w:r>
-      <w:r>
-        <w:rPr>
-          <w14:ligatures w14:val="standard"/>
-        </w:rPr>
-        <w:t xml:space="preserve"> from </w:t>
-      </w:r>
-      <w:r>
-        <w:rPr>
-          <w14:ligatures w14:val="standard"/>
-        </w:rPr>
-        <w:t xml:space="preserve">the </w:t>
-      </w:r>
-      <w:r>
-        <w:rPr>
-          <w14:ligatures w14:val="standard"/>
-        </w:rPr>
-        <w:t xml:space="preserve">“Reference Elements” menu; this is the first step to start the bibliography marking (it should be clicked while keeping the cursor at the beginning of the reference list). </w:t>
-      </w:r>
-      <w:r>
-        <w:rPr>
-          <w14:ligatures w14:val="standard"/>
-        </w:rPr>
-        <w:t xml:space="preserve">After </w:t>
-      </w:r>
-      <w:r>
-        <w:rPr>
-          <w14:ligatures w14:val="standard"/>
-        </w:rPr>
-        <w:t xml:space="preserve">the </w:t>
-      </w:r>
-      <w:r>
-        <w:rPr>
-          <w14:ligatures w14:val="standard"/>
-        </w:rPr>
-        <w:t>mark</w:t>
-      </w:r>
-      <w:r>
-        <w:rPr>
-          <w14:ligatures w14:val="standard"/>
-        </w:rPr>
-        <w:t>ing</w:t>
-      </w:r>
-      <w:r>
-        <w:rPr>
-          <w14:ligatures w14:val="standard"/>
-        </w:rPr>
-        <w:t xml:space="preserve"> </w:t>
-      </w:r>
-      <w:r>
-        <w:rPr>
-          <w14:ligatures w14:val="standard"/>
-        </w:rPr>
-        <w:t xml:space="preserve">is complete, </w:t>
-      </w:r>
-      <w:r>
-        <w:rPr>
-          <w14:ligatures w14:val="standard"/>
-        </w:rPr>
-        <w:t xml:space="preserve">the reference element </w:t>
-      </w:r>
-      <w:r>
-        <w:rPr>
-          <w14:ligatures w14:val="standard"/>
-        </w:rPr>
-        <w:t>run</w:t>
-      </w:r>
-      <w:r>
-        <w:rPr>
-          <w14:ligatures w14:val="standard"/>
-        </w:rPr>
-        <w:t>s</w:t>
-      </w:r>
-      <w:r>
-        <w:rPr>
-          <w14:ligatures w14:val="standard"/>
-        </w:rPr>
-        <w:t xml:space="preserve"> all the options under</w:t>
-      </w:r>
-      <w:r>
-        <w:rPr>
-          <w14:ligatures w14:val="standard"/>
-        </w:rPr>
-        <w:t xml:space="preserve"> the</w:t>
-      </w:r>
-      <w:r>
-        <w:rPr>
-          <w14:ligatures w14:val="standard"/>
-        </w:rPr>
-        <w:t xml:space="preserve"> “Cross Linking” menu.</w:t>
+        <w:pStyle w:val="VersoLRH"/>
+        <w:framePr w:w="4680" w:h="1441" w:hRule="exact" w:hSpace="187" w:wrap="around" w:vAnchor="page" w:hAnchor="page" w:x="1089" w:y="12601" w:anchorLock="1"/>
+        <w:rPr>
+          <w:i/>
+        </w:rPr>
+      </w:pPr>
+      <w:r>
+        <w:rPr>
+          <w:i/>
+        </w:rPr>
+        <w:t>WOODSTOCK’18, June, 2018, El Paso, Texas USA</w:t>
       </w:r>
     </w:p>
     <w:p>
       <w:pPr>
-        <w:pStyle w:val="Abstract"/>
-        <w:rPr>
-          <w14:ligatures w14:val="standard"/>
-        </w:rPr>
-      </w:pPr>
-      <w:r>
-        <w:rPr>
-          <w14:ligatures w14:val="standard"/>
-        </w:rPr>
-        <w:t>For accuracy check of the structured paper</w:t>
-      </w:r>
-      <w:r>
-        <w:rPr>
-          <w14:ligatures w14:val="standard"/>
-        </w:rPr>
-        <w:t>,</w:t>
-      </w:r>
-      <w:r>
-        <w:rPr>
-          <w14:ligatures w14:val="standard"/>
-        </w:rPr>
-        <w:t xml:space="preserve"> user can run </w:t>
-      </w:r>
-      <w:r>
-        <w:rPr>
-          <w14:ligatures w14:val="standard"/>
-        </w:rPr>
-        <w:t xml:space="preserve">the </w:t>
-      </w:r>
-      <w:r>
-        <w:rPr>
-          <w14:ligatures w14:val="standard"/>
-        </w:rPr>
-        <w:t xml:space="preserve">option </w:t>
-      </w:r>
-      <w:r>
-        <w:rPr>
-          <w:b/>
-          <w14:ligatures w14:val="standard"/>
-        </w:rPr>
-        <w:t>Manuscript Validation</w:t>
-      </w:r>
-      <w:r>
-        <w:rPr>
-          <w14:ligatures w14:val="standard"/>
-        </w:rPr>
-        <w:t>. It inform</w:t>
-      </w:r>
-      <w:r>
-        <w:rPr>
-          <w14:ligatures w14:val="standard"/>
-        </w:rPr>
-        <w:t>s the user of</w:t>
-      </w:r>
-      <w:r>
-        <w:rPr>
-          <w14:ligatures w14:val="standard"/>
-        </w:rPr>
-        <w:t xml:space="preserve"> the wrong or missing values </w:t>
-      </w:r>
-      <w:r>
-        <w:rPr>
-          <w14:ligatures w14:val="standard"/>
-        </w:rPr>
-        <w:t>in</w:t>
-      </w:r>
-      <w:r>
-        <w:rPr>
-          <w14:ligatures w14:val="standard"/>
-        </w:rPr>
-        <w:t xml:space="preserve"> the paper. </w:t>
-      </w:r>
-      <w:r>
-        <w:rPr>
-          <w14:ligatures w14:val="standard"/>
-        </w:rPr>
-        <w:t>The u</w:t>
-      </w:r>
-      <w:r>
-        <w:rPr>
-          <w14:ligatures w14:val="standard"/>
-        </w:rPr>
-        <w:t xml:space="preserve">ser must correct the paper as per validation messages and rerun </w:t>
-      </w:r>
-      <w:r>
-        <w:rPr>
-          <w:b/>
-          <w14:ligatures w14:val="standard"/>
-        </w:rPr>
-        <w:t xml:space="preserve">Manuscript </w:t>
-      </w:r>
-      <w:r>
-        <w:rPr>
-          <w:b/>
-          <w14:ligatures w14:val="standard"/>
-        </w:rPr>
-        <w:t>V</w:t>
-      </w:r>
-      <w:r>
-        <w:rPr>
-          <w:b/>
-          <w14:ligatures w14:val="standard"/>
-        </w:rPr>
-        <w:t>alidation</w:t>
-      </w:r>
-      <w:r>
-        <w:rPr>
-          <w14:ligatures w14:val="standard"/>
-        </w:rPr>
-        <w:t>.</w:t>
+        <w:pStyle w:val="PermissionBlock"/>
+        <w:framePr w:w="4680" w:h="1441" w:hRule="exact" w:hSpace="187" w:wrap="around" w:vAnchor="page" w:hAnchor="page" w:x="1089" w:y="12601" w:anchorLock="1"/>
+      </w:pPr>
+      <w:r>
+        <w:t>© 2018 Copyright held by the owner/author(s). 978-1-4503-0000-0/18/06...$15.00</w:t>
       </w:r>
     </w:p>
     <w:p>
       <w:pPr>
-        <w:pStyle w:val="Abstract"/>
-        <w:rPr>
-          <w14:ligatures w14:val="standard"/>
-        </w:rPr>
-      </w:pPr>
-      <w:r>
-        <w:rPr>
-          <w14:ligatures w14:val="standard"/>
-        </w:rPr>
-        <w:t xml:space="preserve">Now, to generate </w:t>
-      </w:r>
-      <w:r>
-        <w:rPr>
-          <w14:ligatures w14:val="standard"/>
-        </w:rPr>
-        <w:t>the</w:t>
-      </w:r>
-      <w:r>
-        <w:rPr>
-          <w14:ligatures w14:val="standard"/>
-        </w:rPr>
-        <w:t xml:space="preserve"> required layout of the paper</w:t>
-      </w:r>
-      <w:r>
-        <w:rPr>
-          <w14:ligatures w14:val="standard"/>
-        </w:rPr>
-        <w:t>,</w:t>
-      </w:r>
-      <w:r>
-        <w:rPr>
-          <w14:ligatures w14:val="standard"/>
-        </w:rPr>
-        <w:t xml:space="preserve"> </w:t>
-      </w:r>
-      <w:r>
-        <w:rPr>
-          <w14:ligatures w14:val="standard"/>
-        </w:rPr>
-        <w:t xml:space="preserve">the </w:t>
-      </w:r>
-      <w:r>
-        <w:rPr>
-          <w14:ligatures w14:val="standard"/>
-        </w:rPr>
-        <w:t>user should select one of the template style</w:t>
-      </w:r>
-      <w:r>
-        <w:rPr>
-          <w14:ligatures w14:val="standard"/>
-        </w:rPr>
-        <w:t>s</w:t>
-      </w:r>
-      <w:r>
-        <w:rPr>
-          <w14:ligatures w14:val="standard"/>
-        </w:rPr>
-        <w:t xml:space="preserve"> under the Define Template Style </w:t>
-      </w:r>
-      <w:r>
-        <w:rPr>
-          <w14:ligatures w14:val="standard"/>
-        </w:rPr>
-        <w:t xml:space="preserve">option </w:t>
-      </w:r>
-      <w:r>
-        <w:rPr>
-          <w14:ligatures w14:val="standard"/>
-        </w:rPr>
-        <w:t>(</w:t>
-      </w:r>
-      <w:r>
-        <w:rPr>
-          <w:u w:val="single"/>
-          <w14:ligatures w14:val="standard"/>
-        </w:rPr>
-        <w:t>choose the re</w:t>
-      </w:r>
-      <w:r>
-        <w:rPr>
-          <w:u w:val="single"/>
-          <w14:ligatures w14:val="standard"/>
-        </w:rPr>
-        <w:t>quired</w:t>
-      </w:r>
-      <w:r>
-        <w:rPr>
-          <w:u w:val="single"/>
-          <w14:ligatures w14:val="standard"/>
-        </w:rPr>
-        <w:t xml:space="preserve"> layout design</w:t>
-      </w:r>
-      <w:r>
-        <w:rPr>
-          <w:u w:val="single"/>
-          <w14:ligatures w14:val="standard"/>
-        </w:rPr>
-        <w:t>,</w:t>
-      </w:r>
-      <w:r>
-        <w:rPr>
-          <w:u w:val="single"/>
-          <w14:ligatures w14:val="standard"/>
-        </w:rPr>
-        <w:t xml:space="preserve"> i.e. choose between Journals and Proceedings</w:t>
-      </w:r>
-      <w:r>
-        <w:rPr>
-          <w14:ligatures w14:val="standard"/>
-        </w:rPr>
-        <w:t>).</w:t>
+        <w:framePr w:w="4680" w:h="1441" w:hRule="exact" w:hSpace="187" w:wrap="around" w:vAnchor="page" w:hAnchor="page" w:x="1089" w:y="12601" w:anchorLock="1"/>
+        <w:rPr>
+          <w:iCs/>
+          <w14:ligatures w14:val="standard"/>
+        </w:rPr>
+      </w:pPr>
+      <w:r>
+        <w:t>https://doi.org/10.1145/1234567890</w:t>
       </w:r>
     </w:p>
     <w:p>
       <w:pPr>
-        <w:pStyle w:val="FootnoteText"/>
-        <w:framePr w:w="4680" w:h="1441" w:hRule="exact" w:hSpace="187" w:wrap="around" w:vAnchor="page" w:hAnchor="page" w:x="1089" w:y="12601" w:anchorLock="1"/>
-      </w:pPr>
-      <w:r>
-        <w:rPr>
-          <w:vertAlign w:val="superscript"/>
-        </w:rPr>
-        <w:t>∗</w:t>
-      </w:r>
-      <w:r>
-        <w:t>Article Title Footnote needs to be captured as Title Note</w:t>
+        <w:pStyle w:val="Abstract"/>
+        <w:rPr>
+          <w14:ligatures w14:val="standard"/>
+        </w:rPr>
+      </w:pPr>
+      <w:r>
+        <w:rPr>
+          <w14:ligatures w14:val="standard"/>
+        </w:rPr>
+        <w:t>S</w:t>
+      </w:r>
+      <w:r>
+        <w:rPr>
+          <w14:ligatures w14:val="standard"/>
+        </w:rPr>
+        <w:t xml:space="preserve">ome specific values are required to create a standard layout </w:t>
+      </w:r>
+      <w:r>
+        <w:rPr>
+          <w14:ligatures w14:val="standard"/>
+        </w:rPr>
+        <w:t>by choosing a</w:t>
+      </w:r>
+      <w:r>
+        <w:rPr>
+          <w14:ligatures w14:val="standard"/>
+        </w:rPr>
+        <w:t xml:space="preserve"> template for the journals or proceedings. So once </w:t>
+      </w:r>
+      <w:r>
+        <w:rPr>
+          <w14:ligatures w14:val="standard"/>
+        </w:rPr>
+        <w:t xml:space="preserve">the </w:t>
+      </w:r>
+      <w:r>
+        <w:rPr>
+          <w14:ligatures w14:val="standard"/>
+        </w:rPr>
+        <w:t>user choose</w:t>
+      </w:r>
+      <w:r>
+        <w:rPr>
+          <w14:ligatures w14:val="standard"/>
+        </w:rPr>
+        <w:t>s</w:t>
+      </w:r>
+      <w:r>
+        <w:rPr>
+          <w14:ligatures w14:val="standard"/>
+        </w:rPr>
+        <w:t xml:space="preserve"> </w:t>
+      </w:r>
+      <w:r>
+        <w:rPr>
+          <w14:ligatures w14:val="standard"/>
+        </w:rPr>
+        <w:t>one of the template layout style</w:t>
+      </w:r>
+      <w:r>
+        <w:rPr>
+          <w14:ligatures w14:val="standard"/>
+        </w:rPr>
+        <w:t>s</w:t>
+      </w:r>
+      <w:r>
+        <w:rPr>
+          <w14:ligatures w14:val="standard"/>
+        </w:rPr>
+        <w:t>,</w:t>
+      </w:r>
+      <w:r>
+        <w:rPr>
+          <w14:ligatures w14:val="standard"/>
+        </w:rPr>
+        <w:t xml:space="preserve"> the respective Journal </w:t>
+      </w:r>
+      <w:r>
+        <w:rPr>
+          <w14:ligatures w14:val="standard"/>
+        </w:rPr>
+        <w:t>or</w:t>
+      </w:r>
+      <w:r>
+        <w:rPr>
+          <w14:ligatures w14:val="standard"/>
+        </w:rPr>
+        <w:t xml:space="preserve"> Conference details dialog box</w:t>
+      </w:r>
+      <w:r>
+        <w:rPr>
+          <w14:ligatures w14:val="standard"/>
+        </w:rPr>
+        <w:t xml:space="preserve"> (i.e. </w:t>
+      </w:r>
+      <w:r>
+        <w:rPr>
+          <w:b/>
+          <w14:ligatures w14:val="standard"/>
+        </w:rPr>
+        <w:t xml:space="preserve">journal/conference </w:t>
+      </w:r>
+      <w:r>
+        <w:rPr>
+          <w:b/>
+          <w14:ligatures w14:val="standard"/>
+        </w:rPr>
+        <w:t>acronym</w:t>
+      </w:r>
+      <w:r>
+        <w:rPr>
+          <w:b/>
+          <w14:ligatures w14:val="standard"/>
+        </w:rPr>
+        <w:t xml:space="preserve">, </w:t>
+      </w:r>
+      <w:r>
+        <w:rPr>
+          <w:b/>
+          <w14:ligatures w14:val="standard"/>
+        </w:rPr>
+        <w:t>DOI</w:t>
+      </w:r>
+      <w:r>
+        <w:rPr>
+          <w:b/>
+          <w14:ligatures w14:val="standard"/>
+        </w:rPr>
+        <w:t xml:space="preserve">, </w:t>
+      </w:r>
+      <w:r>
+        <w:rPr>
+          <w:b/>
+          <w14:ligatures w14:val="standard"/>
+        </w:rPr>
+        <w:t>ISBN</w:t>
+      </w:r>
+      <w:r>
+        <w:rPr>
+          <w:b/>
+          <w14:ligatures w14:val="standard"/>
+        </w:rPr>
+        <w:t>,</w:t>
+      </w:r>
+      <w:r>
+        <w:rPr>
+          <w:b/>
+          <w14:ligatures w14:val="standard"/>
+        </w:rPr>
+        <w:t xml:space="preserve"> copyright</w:t>
+      </w:r>
+      <w:r>
+        <w:rPr>
+          <w:b/>
+          <w14:ligatures w14:val="standard"/>
+        </w:rPr>
+        <w:t>,</w:t>
+      </w:r>
+      <w:r>
+        <w:rPr>
+          <w:b/>
+          <w14:ligatures w14:val="standard"/>
+        </w:rPr>
+        <w:t xml:space="preserve"> </w:t>
+      </w:r>
+      <w:r>
+        <w:rPr>
+          <w:b/>
+          <w14:ligatures w14:val="standard"/>
+        </w:rPr>
+        <w:t>year</w:t>
+      </w:r>
+      <w:r>
+        <w:rPr>
+          <w:b/>
+          <w14:ligatures w14:val="standard"/>
+        </w:rPr>
+        <w:t>,</w:t>
+      </w:r>
+      <w:r>
+        <w:rPr>
+          <w:b/>
+          <w14:ligatures w14:val="standard"/>
+        </w:rPr>
+        <w:t xml:space="preserve"> </w:t>
+      </w:r>
+      <w:r>
+        <w:rPr>
+          <w:b/>
+          <w14:ligatures w14:val="standard"/>
+        </w:rPr>
+        <w:t>etc.</w:t>
+      </w:r>
+      <w:r>
+        <w:rPr>
+          <w14:ligatures w14:val="standard"/>
+        </w:rPr>
+        <w:t>)</w:t>
+      </w:r>
+      <w:r>
+        <w:rPr>
+          <w14:ligatures w14:val="standard"/>
+        </w:rPr>
+        <w:t xml:space="preserve"> </w:t>
+      </w:r>
+      <w:r>
+        <w:rPr>
+          <w14:ligatures w14:val="standard"/>
+        </w:rPr>
+        <w:t>will appear as a</w:t>
+      </w:r>
+      <w:r>
+        <w:rPr>
+          <w14:ligatures w14:val="standard"/>
+        </w:rPr>
+        <w:t xml:space="preserve"> prompt during </w:t>
+      </w:r>
+      <w:r>
+        <w:rPr>
+          <w14:ligatures w14:val="standard"/>
+        </w:rPr>
+        <w:t xml:space="preserve">the </w:t>
+      </w:r>
+      <w:r>
+        <w:rPr>
+          <w14:ligatures w14:val="standard"/>
+        </w:rPr>
+        <w:t xml:space="preserve">Define </w:t>
+      </w:r>
+      <w:r>
+        <w:rPr>
+          <w14:ligatures w14:val="standard"/>
+        </w:rPr>
+        <w:t>Template Style</w:t>
+      </w:r>
+      <w:r>
+        <w:rPr>
+          <w14:ligatures w14:val="standard"/>
+        </w:rPr>
+        <w:t xml:space="preserve"> functionality</w:t>
+      </w:r>
+      <w:r>
+        <w:rPr>
+          <w14:ligatures w14:val="standard"/>
+        </w:rPr>
+        <w:t xml:space="preserve">. </w:t>
+      </w:r>
+      <w:r>
+        <w:rPr>
+          <w14:ligatures w14:val="standard"/>
+        </w:rPr>
+        <w:t>The user should fill these values</w:t>
+      </w:r>
+      <w:r>
+        <w:rPr>
+          <w14:ligatures w14:val="standard"/>
+        </w:rPr>
+        <w:t>,</w:t>
+      </w:r>
+      <w:r>
+        <w:rPr>
+          <w14:ligatures w14:val="standard"/>
+        </w:rPr>
+        <w:t xml:space="preserve"> </w:t>
+      </w:r>
+      <w:r>
+        <w:rPr>
+          <w14:ligatures w14:val="standard"/>
+        </w:rPr>
+        <w:t>after</w:t>
+      </w:r>
+      <w:r>
+        <w:rPr>
+          <w14:ligatures w14:val="standard"/>
+        </w:rPr>
+        <w:t xml:space="preserve"> </w:t>
+      </w:r>
+      <w:r>
+        <w:rPr>
+          <w14:ligatures w14:val="standard"/>
+        </w:rPr>
+        <w:t>which the</w:t>
+      </w:r>
+      <w:r>
+        <w:rPr>
+          <w14:ligatures w14:val="standard"/>
+        </w:rPr>
+        <w:t xml:space="preserve"> template creates </w:t>
+      </w:r>
+      <w:r>
+        <w:rPr>
+          <w14:ligatures w14:val="standard"/>
+        </w:rPr>
+        <w:t>the</w:t>
+      </w:r>
+      <w:r>
+        <w:rPr>
+          <w14:ligatures w14:val="standard"/>
+        </w:rPr>
+        <w:t xml:space="preserve"> desired layout of the paper. </w:t>
+      </w:r>
+      <w:r>
+        <w:rPr>
+          <w14:ligatures w14:val="standard"/>
+        </w:rPr>
+        <w:t>The u</w:t>
+      </w:r>
+      <w:r>
+        <w:rPr>
+          <w14:ligatures w14:val="standard"/>
+        </w:rPr>
+        <w:t>ser can now</w:t>
+      </w:r>
+      <w:r>
+        <w:rPr>
+          <w14:ligatures w14:val="standard"/>
+        </w:rPr>
+        <w:t xml:space="preserve"> create </w:t>
+      </w:r>
+      <w:r>
+        <w:rPr>
+          <w14:ligatures w14:val="standard"/>
+        </w:rPr>
+        <w:t xml:space="preserve">a </w:t>
+      </w:r>
+      <w:r>
+        <w:rPr>
+          <w14:ligatures w14:val="standard"/>
+        </w:rPr>
+        <w:t xml:space="preserve">PDF of </w:t>
+      </w:r>
+      <w:r>
+        <w:rPr>
+          <w14:ligatures w14:val="standard"/>
+        </w:rPr>
+        <w:t>his/her</w:t>
+      </w:r>
+      <w:r>
+        <w:rPr>
+          <w14:ligatures w14:val="standard"/>
+        </w:rPr>
+        <w:t xml:space="preserve"> manuscript using </w:t>
+      </w:r>
+      <w:r>
+        <w:rPr>
+          <w14:ligatures w14:val="standard"/>
+        </w:rPr>
+        <w:t xml:space="preserve">the </w:t>
+      </w:r>
+      <w:r>
+        <w:rPr>
+          <w14:ligatures w14:val="standard"/>
+        </w:rPr>
+        <w:t>“</w:t>
+      </w:r>
+      <w:r>
+        <w:rPr>
+          <w:i/>
+          <w14:ligatures w14:val="standard"/>
+        </w:rPr>
+        <w:t>Save as PDF</w:t>
+      </w:r>
+      <w:r>
+        <w:rPr>
+          <w14:ligatures w14:val="standard"/>
+        </w:rPr>
+        <w:t>” option.</w:t>
       </w:r>
     </w:p>
     <w:p>
       <w:pPr>
-        <w:pStyle w:val="FootnoteText"/>
-        <w:framePr w:w="4680" w:h="1441" w:hRule="exact" w:hSpace="187" w:wrap="around" w:vAnchor="page" w:hAnchor="page" w:x="1089" w:y="12601" w:anchorLock="1"/>
-      </w:pPr>
-      <w:r>
-        <w:rPr>
-          <w:vertAlign w:val="superscript"/>
-        </w:rPr>
-        <w:t>†</w:t>
-      </w:r>
-      <w:r>
-        <w:t>Author Footnote to be captured as Author Note</w:t>
-      </w:r>
-    </w:p>
-    <w:p>
-      <w:pPr>
-        <w:pStyle w:val="PermissionBlock"/>
-        <w:framePr w:w="4680" w:h="1441" w:hRule="exact" w:hSpace="187" w:wrap="around" w:vAnchor="page" w:hAnchor="page" w:x="1089" w:y="12601" w:anchorLock="1"/>
-      </w:pPr>
-      <w:r>
-        <w:t>Permission to make digital or hard copies of part or all of this work for personal or classroom use is granted without fee provided that copies are not made or distributed for profit or commercial advantage and that copies bear this notice and the full citation on the first page. Copyrights for third-party components of this work must be honored. For all other uses, contact the owner/author(s).</w:t>
-      </w:r>
-    </w:p>
-    <w:p>
-      <w:pPr>
-        <w:pStyle w:val="VersoLRH"/>
-        <w:framePr w:w="4680" w:h="1441" w:hRule="exact" w:hSpace="187" w:wrap="around" w:vAnchor="page" w:hAnchor="page" w:x="1089" w:y="12601" w:anchorLock="1"/>
-        <w:rPr>
-          <w:i/>
-        </w:rPr>
-      </w:pPr>
-      <w:r>
-        <w:rPr>
-          <w:i/>
-        </w:rPr>
-        <w:t>WOODSTOCK’18, June, 2018, El Paso, Texas USA</w:t>
-      </w:r>
-    </w:p>
-    <w:p>
-      <w:pPr>
-        <w:pStyle w:val="PermissionBlock"/>
-        <w:framePr w:w="4680" w:h="1441" w:hRule="exact" w:hSpace="187" w:wrap="around" w:vAnchor="page" w:hAnchor="page" w:x="1089" w:y="12601" w:anchorLock="1"/>
-      </w:pPr>
-      <w:r>
-        <w:t>© 2018 Copyright held by the owner/author(s). 978-1-4503-0000-0/18/06...$15.00</w:t>
-      </w:r>
-    </w:p>
-    <w:p>
-      <w:pPr>
-        <w:framePr w:w="4680" w:h="1441" w:hRule="exact" w:hSpace="187" w:wrap="around" w:vAnchor="page" w:hAnchor="page" w:x="1089" w:y="12601" w:anchorLock="1"/>
-        <w:rPr>
-          <w:iCs/>
-          <w14:ligatures w14:val="standard"/>
-        </w:rPr>
-      </w:pPr>
-      <w:r>
-        <w:t>https://doi.org/10.1145/1234567890</w:t>
-      </w:r>
-    </w:p>
-    <w:p>
-      <w:pPr>
         <w:pStyle w:val="Abstract"/>
         <w:rPr>
-          <w14:ligatures w14:val="standard"/>
-        </w:rPr>
-      </w:pPr>
-      <w:r>
-        <w:rPr>
-          <w14:ligatures w14:val="standard"/>
-        </w:rPr>
-        <w:t>S</w:t>
-      </w:r>
-      <w:r>
-        <w:rPr>
-          <w14:ligatures w14:val="standard"/>
-        </w:rPr>
-        <w:t xml:space="preserve">ome specific values are required to create a standard layout </w:t>
-      </w:r>
-      <w:r>
-        <w:rPr>
-          <w14:ligatures w14:val="standard"/>
-        </w:rPr>
-        <w:t>by choosing a</w:t>
-      </w:r>
-      <w:r>
-        <w:rPr>
-          <w14:ligatures w14:val="standard"/>
-        </w:rPr>
-        <w:t xml:space="preserve"> template for the journals or proceedings. So once </w:t>
+          <w:lang w:val="en-GB" w:eastAsia="ja-JP"/>
+          <w14:ligatures w14:val="standard"/>
+        </w:rPr>
+      </w:pPr>
+      <w:r>
+        <w:rPr>
+          <w:rFonts w:eastAsia="Verdana"/>
+          <w14:ligatures w14:val="standard"/>
+        </w:rPr>
+        <w:t>If</w:t>
+      </w:r>
+      <w:r>
+        <w:rPr>
+          <w14:ligatures w14:val="standard"/>
+        </w:rPr>
+        <w:t xml:space="preserve"> </w:t>
       </w:r>
       <w:r>
         <w:rPr>
@@ -1152,13 +1279,7 @@
         <w:rPr>
           <w14:ligatures w14:val="standard"/>
         </w:rPr>
-        <w:t>user choose</w:t>
-      </w:r>
-      <w:r>
-        <w:rPr>
-          <w14:ligatures w14:val="standard"/>
-        </w:rPr>
-        <w:t>s</w:t>
+        <w:t>user</w:t>
       </w:r>
       <w:r>
         <w:rPr>
@@ -1170,361 +1291,6 @@
         <w:rPr>
           <w14:ligatures w14:val="standard"/>
         </w:rPr>
-        <w:t>one of the template layout style</w:t>
-      </w:r>
-      <w:r>
-        <w:rPr>
-          <w14:ligatures w14:val="standard"/>
-        </w:rPr>
-        <w:t>s</w:t>
-      </w:r>
-      <w:r>
-        <w:rPr>
-          <w14:ligatures w14:val="standard"/>
-        </w:rPr>
-        <w:t>,</w:t>
-      </w:r>
-      <w:r>
-        <w:rPr>
-          <w14:ligatures w14:val="standard"/>
-        </w:rPr>
-        <w:t xml:space="preserve"> the respective Journal </w:t>
-      </w:r>
-      <w:r>
-        <w:rPr>
-          <w14:ligatures w14:val="standard"/>
-        </w:rPr>
-        <w:t>or</w:t>
-      </w:r>
-      <w:r>
-        <w:rPr>
-          <w14:ligatures w14:val="standard"/>
-        </w:rPr>
-        <w:t xml:space="preserve"> Conference details dialog box</w:t>
-      </w:r>
-      <w:r>
-        <w:rPr>
-          <w14:ligatures w14:val="standard"/>
-        </w:rPr>
-        <w:t xml:space="preserve"> (i.e. </w:t>
-      </w:r>
-      <w:r>
-        <w:rPr>
-          <w:b/>
-          <w14:ligatures w14:val="standard"/>
-        </w:rPr>
-        <w:t xml:space="preserve">journal/conference </w:t>
-      </w:r>
-      <w:r>
-        <w:rPr>
-          <w:b/>
-          <w14:ligatures w14:val="standard"/>
-        </w:rPr>
-        <w:t>acronym</w:t>
-      </w:r>
-      <w:r>
-        <w:rPr>
-          <w:b/>
-          <w14:ligatures w14:val="standard"/>
-        </w:rPr>
-        <w:t xml:space="preserve">, </w:t>
-      </w:r>
-      <w:r>
-        <w:rPr>
-          <w:b/>
-          <w14:ligatures w14:val="standard"/>
-        </w:rPr>
-        <w:t>DOI</w:t>
-      </w:r>
-      <w:r>
-        <w:rPr>
-          <w:b/>
-          <w14:ligatures w14:val="standard"/>
-        </w:rPr>
-        <w:t xml:space="preserve">, </w:t>
-      </w:r>
-      <w:r>
-        <w:rPr>
-          <w:b/>
-          <w14:ligatures w14:val="standard"/>
-        </w:rPr>
-        <w:t>ISBN</w:t>
-      </w:r>
-      <w:r>
-        <w:rPr>
-          <w:b/>
-          <w14:ligatures w14:val="standard"/>
-        </w:rPr>
-        <w:t>,</w:t>
-      </w:r>
-      <w:r>
-        <w:rPr>
-          <w:b/>
-          <w14:ligatures w14:val="standard"/>
-        </w:rPr>
-        <w:t xml:space="preserve"> copyright</w:t>
-      </w:r>
-      <w:r>
-        <w:rPr>
-          <w:b/>
-          <w14:ligatures w14:val="standard"/>
-        </w:rPr>
-        <w:t>,</w:t>
-      </w:r>
-      <w:r>
-        <w:rPr>
-          <w:b/>
-          <w14:ligatures w14:val="standard"/>
-        </w:rPr>
-        <w:t xml:space="preserve"> </w:t>
-      </w:r>
-      <w:r>
-        <w:rPr>
-          <w:b/>
-          <w14:ligatures w14:val="standard"/>
-        </w:rPr>
-        <w:t>year</w:t>
-      </w:r>
-      <w:r>
-        <w:rPr>
-          <w:b/>
-          <w14:ligatures w14:val="standard"/>
-        </w:rPr>
-        <w:t>,</w:t>
-      </w:r>
-      <w:r>
-        <w:rPr>
-          <w:b/>
-          <w14:ligatures w14:val="standard"/>
-        </w:rPr>
-        <w:t xml:space="preserve"> </w:t>
-      </w:r>
-      <w:r>
-        <w:rPr>
-          <w:b/>
-          <w14:ligatures w14:val="standard"/>
-        </w:rPr>
-        <w:t>etc.</w:t>
-      </w:r>
-      <w:r>
-        <w:rPr>
-          <w14:ligatures w14:val="standard"/>
-        </w:rPr>
-        <w:t>)</w:t>
-      </w:r>
-      <w:r>
-        <w:rPr>
-          <w14:ligatures w14:val="standard"/>
-        </w:rPr>
-        <w:t xml:space="preserve"> </w:t>
-      </w:r>
-      <w:r>
-        <w:rPr>
-          <w14:ligatures w14:val="standard"/>
-        </w:rPr>
-        <w:t>will appear as a</w:t>
-      </w:r>
-      <w:r>
-        <w:rPr>
-          <w14:ligatures w14:val="standard"/>
-        </w:rPr>
-        <w:t xml:space="preserve"> prompt during </w:t>
-      </w:r>
-      <w:r>
-        <w:rPr>
-          <w14:ligatures w14:val="standard"/>
-        </w:rPr>
-        <w:t xml:space="preserve">the </w:t>
-      </w:r>
-      <w:r>
-        <w:rPr>
-          <w14:ligatures w14:val="standard"/>
-        </w:rPr>
-        <w:t xml:space="preserve">Define </w:t>
-      </w:r>
-      <w:r>
-        <w:rPr>
-          <w14:ligatures w14:val="standard"/>
-        </w:rPr>
-        <w:t>Template Style</w:t>
-      </w:r>
-      <w:r>
-        <w:rPr>
-          <w14:ligatures w14:val="standard"/>
-        </w:rPr>
-        <w:t xml:space="preserve"> functionality</w:t>
-      </w:r>
-      <w:r>
-        <w:rPr>
-          <w14:ligatures w14:val="standard"/>
-        </w:rPr>
-        <w:t xml:space="preserve">. </w:t>
-      </w:r>
-      <w:r>
-        <w:rPr>
-          <w14:ligatures w14:val="standard"/>
-        </w:rPr>
-        <w:t>The user should fill these values</w:t>
-      </w:r>
-      <w:r>
-        <w:rPr>
-          <w14:ligatures w14:val="standard"/>
-        </w:rPr>
-        <w:t>,</w:t>
-      </w:r>
-      <w:r>
-        <w:rPr>
-          <w14:ligatures w14:val="standard"/>
-        </w:rPr>
-        <w:t xml:space="preserve"> </w:t>
-      </w:r>
-      <w:r>
-        <w:rPr>
-          <w14:ligatures w14:val="standard"/>
-        </w:rPr>
-        <w:t>after</w:t>
-      </w:r>
-      <w:r>
-        <w:rPr>
-          <w14:ligatures w14:val="standard"/>
-        </w:rPr>
-        <w:t xml:space="preserve"> </w:t>
-      </w:r>
-      <w:r>
-        <w:rPr>
-          <w14:ligatures w14:val="standard"/>
-        </w:rPr>
-        <w:t>which the</w:t>
-      </w:r>
-      <w:r>
-        <w:rPr>
-          <w14:ligatures w14:val="standard"/>
-        </w:rPr>
-        <w:t xml:space="preserve"> template creates </w:t>
-      </w:r>
-      <w:r>
-        <w:rPr>
-          <w14:ligatures w14:val="standard"/>
-        </w:rPr>
-        <w:t>the</w:t>
-      </w:r>
-      <w:r>
-        <w:rPr>
-          <w14:ligatures w14:val="standard"/>
-        </w:rPr>
-        <w:t xml:space="preserve"> desired layout of the paper. </w:t>
-      </w:r>
-      <w:r>
-        <w:rPr>
-          <w14:ligatures w14:val="standard"/>
-        </w:rPr>
-        <w:t>The u</w:t>
-      </w:r>
-      <w:r>
-        <w:rPr>
-          <w14:ligatures w14:val="standard"/>
-        </w:rPr>
-        <w:t>ser can now</w:t>
-      </w:r>
-      <w:r>
-        <w:rPr>
-          <w14:ligatures w14:val="standard"/>
-        </w:rPr>
-        <w:t xml:space="preserve"> create </w:t>
-      </w:r>
-      <w:r>
-        <w:rPr>
-          <w14:ligatures w14:val="standard"/>
-        </w:rPr>
-        <w:t xml:space="preserve">a </w:t>
-      </w:r>
-      <w:r>
-        <w:rPr>
-          <w14:ligatures w14:val="standard"/>
-        </w:rPr>
-        <w:t xml:space="preserve">PDF of </w:t>
-      </w:r>
-      <w:r>
-        <w:rPr>
-          <w14:ligatures w14:val="standard"/>
-        </w:rPr>
-        <w:t>his/her</w:t>
-      </w:r>
-      <w:r>
-        <w:rPr>
-          <w14:ligatures w14:val="standard"/>
-        </w:rPr>
-        <w:t xml:space="preserve"> manuscript using </w:t>
-      </w:r>
-      <w:r>
-        <w:rPr>
-          <w14:ligatures w14:val="standard"/>
-        </w:rPr>
-        <w:t xml:space="preserve">the </w:t>
-      </w:r>
-      <w:r>
-        <w:rPr>
-          <w14:ligatures w14:val="standard"/>
-        </w:rPr>
-        <w:t>“</w:t>
-      </w:r>
-      <w:r>
-        <w:rPr>
-          <w:i/>
-          <w14:ligatures w14:val="standard"/>
-        </w:rPr>
-        <w:t>Save as PDF</w:t>
-      </w:r>
-      <w:r>
-        <w:rPr>
-          <w14:ligatures w14:val="standard"/>
-        </w:rPr>
-        <w:t>” option.</w:t>
-      </w:r>
-    </w:p>
-    <w:p>
-      <w:pPr>
-        <w:pStyle w:val="Abstract"/>
-        <w:rPr>
-          <w:lang w:val="en-GB" w:eastAsia="ja-JP"/>
-          <w14:ligatures w14:val="standard"/>
-        </w:rPr>
-      </w:pPr>
-      <w:r>
-        <w:rPr>
-          <w:rFonts w:eastAsia="Verdana"/>
-          <w14:ligatures w14:val="standard"/>
-        </w:rPr>
-        <w:t>If</w:t>
-      </w:r>
-      <w:r>
-        <w:rPr>
-          <w14:ligatures w14:val="standard"/>
-        </w:rPr>
-        <w:t xml:space="preserve"> </w:t>
-      </w:r>
-      <w:r>
-        <w:rPr>
-          <w14:ligatures w14:val="standard"/>
-        </w:rPr>
-        <w:t xml:space="preserve">the </w:t>
-      </w:r>
-      <w:r>
-        <w:rPr>
-          <w14:ligatures w14:val="standard"/>
-        </w:rPr>
-        <w:t>user</w:t>
-      </w:r>
-      <w:r>
-        <w:rPr>
-          <w14:ligatures w14:val="standard"/>
-        </w:rPr>
-        <w:t xml:space="preserve"> </w:t>
-      </w:r>
-      <w:r>
-        <w:rPr>
-          <w14:ligatures w14:val="standard"/>
-        </w:rPr>
         <w:t>is</w:t>
       </w:r>
       <w:r>
@@ -1543,13 +1309,7 @@
         <w:rPr>
           <w14:ligatures w14:val="standard"/>
         </w:rPr>
-        <w:t xml:space="preserve"> make sure to style </w:t>
-      </w:r>
-      <w:r>
-        <w:rPr>
-          <w14:ligatures w14:val="standard"/>
-        </w:rPr>
-        <w:t>it as per the instructions provided in previous sections. Carry out the steps for Cross-linking, Fundref data, adding Document History (specific to</w:t>
+        <w:t xml:space="preserve"> make sure to style it as per the instructions provided in previous sections. Carry out the steps for Cross-linking, Fundref data, adding Document History (specific to</w:t>
       </w:r>
       <w:r>
         <w:rPr>
@@ -2260,10 +2020,10 @@
             <v:path o:extrusionok="f" gradientshapeok="t" o:connecttype="rect"/>
             <o:lock v:ext="edit" aspectratio="t"/>
           </v:shapetype>
-          <v:shape id="_x0000_i1025" type="#_x0000_t75" style="width:125.25pt;height:35.25pt" o:ole="">
+          <v:shape id="_x0000_i1033" type="#_x0000_t75" style="width:125.45pt;height:35.45pt" o:ole="">
             <v:imagedata r:id="rId15" o:title=""/>
           </v:shape>
-          <o:OLEObject Type="Embed" ProgID="Equation.DSMT4" ShapeID="_x0000_i1025" DrawAspect="Content" ObjectID="_1633868647" r:id="rId16"/>
+          <o:OLEObject Type="Embed" ProgID="Equation.DSMT4" ShapeID="_x0000_i1033" DrawAspect="Content" ObjectID="_1640946107" r:id="rId16"/>
         </w:object>
       </w:r>
       <w:r>
@@ -2294,6 +2054,7 @@
           <w:lang w:eastAsia="ja-JP"/>
           <w14:ligatures w14:val="standard"/>
         </w:rPr>
+        <w:lastRenderedPageBreak/>
         <w:t>Continuation</w:t>
       </w:r>
       <w:r>
@@ -2388,7 +2149,6 @@
           <w:b/>
           <w14:ligatures w14:val="standard"/>
         </w:rPr>
-        <w:lastRenderedPageBreak/>
         <w:t>DisplayFormula</w:t>
       </w:r>
       <w:proofErr w:type="spellEnd"/>
@@ -2526,10 +2286,10 @@
           <w14:ligatures w14:val="standard"/>
         </w:rPr>
         <w:object w:dxaOrig="2540" w:dyaOrig="700">
-          <v:shape id="_x0000_i1026" type="#_x0000_t75" style="width:125.25pt;height:35.25pt" o:ole="">
+          <v:shape id="_x0000_i1034" type="#_x0000_t75" style="width:125.45pt;height:35.45pt" o:ole="">
             <v:imagedata r:id="rId15" o:title=""/>
           </v:shape>
-          <o:OLEObject Type="Embed" ProgID="Equation.DSMT4" ShapeID="_x0000_i1026" DrawAspect="Content" ObjectID="_1633868648" r:id="rId17"/>
+          <o:OLEObject Type="Embed" ProgID="Equation.DSMT4" ShapeID="_x0000_i1034" DrawAspect="Content" ObjectID="_1640946108" r:id="rId17"/>
         </w:object>
       </w:r>
     </w:p>
@@ -4334,21 +4094,7 @@
           <w:rFonts w:eastAsia="Times New Roman"/>
           <w:szCs w:val="14"/>
         </w:rPr>
-        <w:t>Patricia S. Abril and Robert Plant</w:t>
-      </w:r>
-      <w:r>
-        <w:rPr>
-          <w:rFonts w:eastAsia="Times New Roman"/>
-          <w:szCs w:val="14"/>
-        </w:rPr>
-        <w:t>, 2007</w:t>
-      </w:r>
-      <w:r>
-        <w:rPr>
-          <w:rFonts w:eastAsia="Times New Roman"/>
-          <w:szCs w:val="14"/>
-        </w:rPr>
-        <w:t>. The patent holder's dilemma: Buy, sell, or troll? </w:t>
+        <w:t>Patricia S. Abril and Robert Plant, 2007. The patent holder's dilemma: Buy, sell, or troll? </w:t>
       </w:r>
       <w:proofErr w:type="spellStart"/>
       <w:r>
@@ -4368,16 +4114,7 @@
           <w:iCs/>
           <w:szCs w:val="14"/>
         </w:rPr>
-        <w:t>. ACM</w:t>
-      </w:r>
-      <w:r>
-        <w:rPr>
-          <w:rFonts w:eastAsia="Times New Roman"/>
-          <w:i/>
-          <w:iCs/>
-          <w:szCs w:val="14"/>
-        </w:rPr>
-        <w:t xml:space="preserve"> </w:t>
+        <w:t xml:space="preserve">. ACM </w:t>
       </w:r>
       <w:r>
         <w:rPr>
@@ -4385,25 +4122,7 @@
           <w:iCs/>
           <w:szCs w:val="14"/>
         </w:rPr>
-        <w:t>50, 1 (</w:t>
-      </w:r>
-      <w:proofErr w:type="gramStart"/>
-      <w:r>
-        <w:rPr>
-          <w:rFonts w:eastAsia="Times New Roman"/>
-          <w:iCs/>
-          <w:szCs w:val="14"/>
-        </w:rPr>
-        <w:t>Jan,</w:t>
-      </w:r>
-      <w:proofErr w:type="gramEnd"/>
-      <w:r>
-        <w:rPr>
-          <w:rFonts w:eastAsia="Times New Roman"/>
-          <w:iCs/>
-          <w:szCs w:val="14"/>
-        </w:rPr>
-        <w:t xml:space="preserve"> 2007),</w:t>
+        <w:t>50, 1 (Jan, 2007),</w:t>
       </w:r>
       <w:r>
         <w:rPr>
@@ -4585,8 +4304,6 @@
       <w:r>
         <w:t> (2nd. ed.). Wiley, New York, NY.</w:t>
       </w:r>
-      <w:bookmarkStart w:id="0" w:name="_GoBack"/>
-      <w:bookmarkEnd w:id="0"/>
       <w:r>
         <w:rPr>
           <w14:ligatures w14:val="standard"/>
@@ -7644,6 +7361,7 @@
     <w:lsdException w:name="HTML Sample" w:semiHidden="1" w:unhideWhenUsed="1"/>
     <w:lsdException w:name="HTML Typewriter" w:semiHidden="1" w:unhideWhenUsed="1"/>
     <w:lsdException w:name="HTML Variable" w:semiHidden="1" w:unhideWhenUsed="1"/>
+    <w:lsdException w:name="Normal Table" w:semiHidden="1" w:unhideWhenUsed="1"/>
     <w:lsdException w:name="annotation subject" w:semiHidden="1" w:unhideWhenUsed="1"/>
     <w:lsdException w:name="No List" w:semiHidden="1" w:uiPriority="99" w:unhideWhenUsed="1"/>
     <w:lsdException w:name="Outline List 1" w:semiHidden="1" w:unhideWhenUsed="1"/>
@@ -7687,8 +7405,10 @@
     <w:lsdException w:name="Table Elegant" w:semiHidden="1" w:unhideWhenUsed="1"/>
     <w:lsdException w:name="Table Professional" w:semiHidden="1" w:unhideWhenUsed="1"/>
     <w:lsdException w:name="Table Subtle 1" w:semiHidden="1" w:unhideWhenUsed="1"/>
+    <w:lsdException w:name="Table Subtle 2" w:semiHidden="1" w:unhideWhenUsed="1"/>
     <w:lsdException w:name="Table Web 1" w:semiHidden="1" w:unhideWhenUsed="1"/>
     <w:lsdException w:name="Table Web 2" w:semiHidden="1" w:unhideWhenUsed="1"/>
+    <w:lsdException w:name="Table Web 3" w:semiHidden="1" w:unhideWhenUsed="1"/>
     <w:lsdException w:name="Table Grid" w:locked="1"/>
     <w:lsdException w:name="Table Theme" w:semiHidden="1" w:unhideWhenUsed="1"/>
     <w:lsdException w:name="Placeholder Text" w:semiHidden="1" w:uiPriority="99"/>
@@ -9110,9 +8830,10 @@
     <w:link w:val="AuthorsChar"/>
     <w:autoRedefine/>
     <w:qFormat/>
-    <w:rsid w:val="00586A35"/>
+    <w:rsid w:val="009064CC"/>
     <w:pPr>
       <w:spacing w:before="280" w:after="160"/>
+      <w:jc w:val="center"/>
     </w:pPr>
     <w:rPr>
       <w:rFonts w:ascii="Linux Libertine" w:eastAsiaTheme="minorHAnsi" w:hAnsi="Linux Libertine" w:cs="Linux Libertine"/>
@@ -9125,7 +8846,7 @@
     <w:name w:val="Authors Char"/>
     <w:basedOn w:val="DefaultParagraphFont"/>
     <w:link w:val="Authors"/>
-    <w:rsid w:val="00586A35"/>
+    <w:rsid w:val="009064CC"/>
     <w:rPr>
       <w:rFonts w:ascii="Linux Libertine" w:eastAsiaTheme="minorHAnsi" w:hAnsi="Linux Libertine" w:cs="Linux Libertine"/>
       <w:sz w:val="24"/>
@@ -13338,6 +13059,18 @@
     <w:name w:val="text-base"/>
     <w:basedOn w:val="DefaultParagraphFont"/>
     <w:rsid w:val="00D341FA"/>
+  </w:style>
+  <w:style w:type="character" w:styleId="UnresolvedMention">
+    <w:name w:val="Unresolved Mention"/>
+    <w:basedOn w:val="DefaultParagraphFont"/>
+    <w:uiPriority w:val="99"/>
+    <w:semiHidden/>
+    <w:unhideWhenUsed/>
+    <w:rsid w:val="009064CC"/>
+    <w:rPr>
+      <w:color w:val="605E5C"/>
+      <w:shd w:val="clear" w:color="auto" w:fill="E1DFDD"/>
+    </w:rPr>
   </w:style>
 </w:styles>
 </file>
@@ -13816,7 +13549,7 @@
 </file>
 
 <file path=customXml/itemProps2.xml><?xml version="1.0" encoding="utf-8"?>
-<ds:datastoreItem xmlns:ds="http://schemas.openxmlformats.org/officeDocument/2006/customXml" ds:itemID="{BB6B9B81-7E59-4D76-BA58-2013571FF16F}">
+<ds:datastoreItem xmlns:ds="http://schemas.openxmlformats.org/officeDocument/2006/customXml" ds:itemID="{77206BFF-C713-46A2-BD8D-FFCC7E1AE7C7}">
   <ds:schemaRefs>
     <ds:schemaRef ds:uri="http://schemas.openxmlformats.org/officeDocument/2006/bibliography"/>
   </ds:schemaRefs>

</xml_diff>

<commit_message>
Added changes to Introduction section
</commit_message>
<xml_diff>
--- a/interim-layout.docx
+++ b/interim-layout.docx
@@ -303,7 +303,6 @@
       <w:pPr>
         <w:pStyle w:val="Abstract"/>
         <w:rPr>
-          <w:rFonts w:eastAsia="Verdana"/>
           <w14:ligatures w14:val="standard"/>
         </w:rPr>
       </w:pPr>
@@ -422,506 +421,71 @@
     </w:p>
     <w:p>
       <w:pPr>
-        <w:pStyle w:val="Abstract"/>
-        <w:rPr>
-          <w14:ligatures w14:val="standard"/>
-        </w:rPr>
-      </w:pPr>
-      <w:r>
-        <w:rPr>
-          <w:rFonts w:eastAsia="Verdana"/>
-          <w14:ligatures w14:val="standard"/>
-        </w:rPr>
-        <w:t xml:space="preserve">These steps, which should require </w:t>
-      </w:r>
-      <w:r>
-        <w:rPr>
-          <w14:ligatures w14:val="standard"/>
-        </w:rPr>
-        <w:t>generati</w:t>
-      </w:r>
-      <w:r>
-        <w:rPr>
-          <w14:ligatures w14:val="standard"/>
-        </w:rPr>
-        <w:t>o</w:t>
-      </w:r>
-      <w:r>
-        <w:rPr>
-          <w14:ligatures w14:val="standard"/>
-        </w:rPr>
-        <w:t>n</w:t>
-      </w:r>
-      <w:r>
-        <w:rPr>
-          <w14:ligatures w14:val="standard"/>
-        </w:rPr>
-        <w:t xml:space="preserve"> </w:t>
-      </w:r>
-      <w:r>
-        <w:rPr>
-          <w14:ligatures w14:val="standard"/>
-        </w:rPr>
-        <w:t xml:space="preserve">of the </w:t>
-      </w:r>
-      <w:r>
-        <w:rPr>
-          <w14:ligatures w14:val="standard"/>
-        </w:rPr>
-        <w:t xml:space="preserve">final output from the styled </w:t>
-      </w:r>
-      <w:r>
-        <w:rPr>
-          <w14:ligatures w14:val="standard"/>
-        </w:rPr>
-        <w:t>paper,</w:t>
-      </w:r>
-      <w:r>
-        <w:rPr>
-          <w14:ligatures w14:val="standard"/>
-        </w:rPr>
-        <w:t xml:space="preserve"> are </w:t>
-      </w:r>
-      <w:r>
-        <w:rPr>
-          <w14:ligatures w14:val="standard"/>
-        </w:rPr>
-        <w:t>mentioned</w:t>
-      </w:r>
-      <w:r>
-        <w:rPr>
-          <w14:ligatures w14:val="standard"/>
-        </w:rPr>
-        <w:t xml:space="preserve"> here in this paragraph. </w:t>
-      </w:r>
-      <w:r>
-        <w:rPr>
-          <w14:ligatures w14:val="standard"/>
-        </w:rPr>
-        <w:t>First, user</w:t>
-      </w:r>
-      <w:r>
-        <w:rPr>
-          <w14:ligatures w14:val="standard"/>
-        </w:rPr>
-        <w:t>s</w:t>
-      </w:r>
-      <w:r>
-        <w:rPr>
-          <w14:ligatures w14:val="standard"/>
-        </w:rPr>
-        <w:t xml:space="preserve"> have to r</w:t>
-      </w:r>
-      <w:r>
-        <w:rPr>
-          <w14:ligatures w14:val="standard"/>
-        </w:rPr>
-        <w:t xml:space="preserve">un “Reference </w:t>
-      </w:r>
-      <w:r>
-        <w:rPr>
-          <w14:ligatures w14:val="standard"/>
-        </w:rPr>
-        <w:t>N</w:t>
-      </w:r>
-      <w:r>
-        <w:rPr>
-          <w14:ligatures w14:val="standard"/>
-        </w:rPr>
-        <w:t>umbering</w:t>
-      </w:r>
-      <w:r>
-        <w:rPr>
-          <w14:ligatures w14:val="standard"/>
-        </w:rPr>
-        <w:t>”</w:t>
-      </w:r>
-      <w:r>
-        <w:rPr>
-          <w14:ligatures w14:val="standard"/>
-        </w:rPr>
-        <w:t xml:space="preserve"> from </w:t>
-      </w:r>
-      <w:r>
-        <w:rPr>
-          <w14:ligatures w14:val="standard"/>
-        </w:rPr>
-        <w:t xml:space="preserve">the </w:t>
-      </w:r>
-      <w:r>
-        <w:rPr>
-          <w14:ligatures w14:val="standard"/>
-        </w:rPr>
-        <w:t xml:space="preserve">“Reference Elements” menu; this is the first step to start the bibliography marking (it should be clicked while keeping the cursor at the beginning of the reference list). </w:t>
-      </w:r>
-      <w:r>
-        <w:rPr>
-          <w14:ligatures w14:val="standard"/>
-        </w:rPr>
-        <w:t xml:space="preserve">After </w:t>
-      </w:r>
-      <w:r>
-        <w:rPr>
-          <w14:ligatures w14:val="standard"/>
-        </w:rPr>
-        <w:t xml:space="preserve">the </w:t>
-      </w:r>
-      <w:r>
-        <w:rPr>
-          <w14:ligatures w14:val="standard"/>
-        </w:rPr>
-        <w:t>mark</w:t>
-      </w:r>
-      <w:r>
-        <w:rPr>
-          <w14:ligatures w14:val="standard"/>
-        </w:rPr>
-        <w:t>ing</w:t>
-      </w:r>
-      <w:r>
-        <w:rPr>
-          <w14:ligatures w14:val="standard"/>
-        </w:rPr>
-        <w:t xml:space="preserve"> </w:t>
-      </w:r>
-      <w:r>
-        <w:rPr>
-          <w14:ligatures w14:val="standard"/>
-        </w:rPr>
-        <w:t xml:space="preserve">is complete, </w:t>
-      </w:r>
-      <w:r>
-        <w:rPr>
-          <w14:ligatures w14:val="standard"/>
-        </w:rPr>
-        <w:t xml:space="preserve">the reference element </w:t>
-      </w:r>
-      <w:r>
-        <w:rPr>
-          <w14:ligatures w14:val="standard"/>
-        </w:rPr>
-        <w:t>run</w:t>
-      </w:r>
-      <w:r>
-        <w:rPr>
-          <w14:ligatures w14:val="standard"/>
-        </w:rPr>
-        <w:t>s</w:t>
-      </w:r>
-      <w:r>
-        <w:rPr>
-          <w14:ligatures w14:val="standard"/>
-        </w:rPr>
-        <w:t xml:space="preserve"> all the options under</w:t>
-      </w:r>
-      <w:r>
-        <w:rPr>
-          <w14:ligatures w14:val="standard"/>
-        </w:rPr>
-        <w:t xml:space="preserve"> the</w:t>
-      </w:r>
-      <w:r>
-        <w:rPr>
-          <w14:ligatures w14:val="standard"/>
-        </w:rPr>
-        <w:t xml:space="preserve"> “Cross Linking” menu.</w:t>
+        <w:pStyle w:val="FootnoteText"/>
+        <w:framePr w:w="4680" w:h="1441" w:hRule="exact" w:hSpace="187" w:wrap="around" w:vAnchor="page" w:hAnchor="page" w:x="1089" w:y="12601" w:anchorLock="1"/>
+      </w:pPr>
+      <w:r>
+        <w:rPr>
+          <w:rFonts w:ascii="Cambria Math" w:hAnsi="Cambria Math" w:cs="Cambria Math"/>
+          <w:vertAlign w:val="superscript"/>
+        </w:rPr>
+        <w:t>∗</w:t>
+      </w:r>
+      <w:r>
+        <w:t>Article Title Footnote needs to be captured as Title Note</w:t>
       </w:r>
     </w:p>
     <w:p>
       <w:pPr>
-        <w:pStyle w:val="Abstract"/>
-        <w:rPr>
-          <w14:ligatures w14:val="standard"/>
-        </w:rPr>
-      </w:pPr>
-      <w:r>
-        <w:rPr>
-          <w14:ligatures w14:val="standard"/>
-        </w:rPr>
-        <w:t>For accuracy check of the structured paper</w:t>
-      </w:r>
-      <w:r>
-        <w:rPr>
-          <w14:ligatures w14:val="standard"/>
-        </w:rPr>
-        <w:t>,</w:t>
-      </w:r>
-      <w:r>
-        <w:rPr>
-          <w14:ligatures w14:val="standard"/>
-        </w:rPr>
-        <w:t xml:space="preserve"> user can run </w:t>
-      </w:r>
-      <w:r>
-        <w:rPr>
-          <w14:ligatures w14:val="standard"/>
-        </w:rPr>
-        <w:t xml:space="preserve">the </w:t>
-      </w:r>
-      <w:r>
-        <w:rPr>
-          <w14:ligatures w14:val="standard"/>
-        </w:rPr>
-        <w:t xml:space="preserve">option </w:t>
-      </w:r>
-      <w:r>
-        <w:rPr>
-          <w:b/>
-          <w14:ligatures w14:val="standard"/>
-        </w:rPr>
-        <w:t>Manuscript Validation</w:t>
-      </w:r>
-      <w:r>
-        <w:rPr>
-          <w14:ligatures w14:val="standard"/>
-        </w:rPr>
-        <w:t>. It inform</w:t>
-      </w:r>
-      <w:r>
-        <w:rPr>
-          <w14:ligatures w14:val="standard"/>
-        </w:rPr>
-        <w:t>s the user of</w:t>
-      </w:r>
-      <w:r>
-        <w:rPr>
-          <w14:ligatures w14:val="standard"/>
-        </w:rPr>
-        <w:t xml:space="preserve"> the wrong or missing values </w:t>
-      </w:r>
-      <w:r>
-        <w:rPr>
-          <w14:ligatures w14:val="standard"/>
-        </w:rPr>
-        <w:t>in</w:t>
-      </w:r>
-      <w:r>
-        <w:rPr>
-          <w14:ligatures w14:val="standard"/>
-        </w:rPr>
-        <w:t xml:space="preserve"> the paper. </w:t>
-      </w:r>
-      <w:r>
-        <w:rPr>
-          <w14:ligatures w14:val="standard"/>
-        </w:rPr>
-        <w:t>The u</w:t>
-      </w:r>
-      <w:r>
-        <w:rPr>
-          <w14:ligatures w14:val="standard"/>
-        </w:rPr>
-        <w:t xml:space="preserve">ser must correct the paper as per validation messages and rerun </w:t>
-      </w:r>
-      <w:r>
-        <w:rPr>
-          <w:b/>
-          <w14:ligatures w14:val="standard"/>
-        </w:rPr>
-        <w:t xml:space="preserve">Manuscript </w:t>
-      </w:r>
-      <w:r>
-        <w:rPr>
-          <w:b/>
-          <w14:ligatures w14:val="standard"/>
-        </w:rPr>
-        <w:t>V</w:t>
-      </w:r>
-      <w:r>
-        <w:rPr>
-          <w:b/>
-          <w14:ligatures w14:val="standard"/>
-        </w:rPr>
-        <w:t>alidation</w:t>
-      </w:r>
-      <w:r>
-        <w:rPr>
-          <w14:ligatures w14:val="standard"/>
-        </w:rPr>
-        <w:t>.</w:t>
+        <w:pStyle w:val="FootnoteText"/>
+        <w:framePr w:w="4680" w:h="1441" w:hRule="exact" w:hSpace="187" w:wrap="around" w:vAnchor="page" w:hAnchor="page" w:x="1089" w:y="12601" w:anchorLock="1"/>
+      </w:pPr>
+      <w:r>
+        <w:rPr>
+          <w:vertAlign w:val="superscript"/>
+        </w:rPr>
+        <w:t>†</w:t>
+      </w:r>
+      <w:r>
+        <w:t>Author Footnote to be captured as Author Note</w:t>
       </w:r>
     </w:p>
     <w:p>
       <w:pPr>
-        <w:pStyle w:val="Abstract"/>
-        <w:rPr>
-          <w14:ligatures w14:val="standard"/>
-        </w:rPr>
-      </w:pPr>
-      <w:r>
-        <w:rPr>
-          <w14:ligatures w14:val="standard"/>
-        </w:rPr>
-        <w:t xml:space="preserve">Now, to generate </w:t>
-      </w:r>
-      <w:r>
-        <w:rPr>
-          <w14:ligatures w14:val="standard"/>
-        </w:rPr>
-        <w:t>the</w:t>
-      </w:r>
-      <w:r>
-        <w:rPr>
-          <w14:ligatures w14:val="standard"/>
-        </w:rPr>
-        <w:t xml:space="preserve"> required layout of the paper</w:t>
-      </w:r>
-      <w:r>
-        <w:rPr>
-          <w14:ligatures w14:val="standard"/>
-        </w:rPr>
-        <w:t>,</w:t>
-      </w:r>
-      <w:r>
-        <w:rPr>
-          <w14:ligatures w14:val="standard"/>
-        </w:rPr>
-        <w:t xml:space="preserve"> </w:t>
-      </w:r>
-      <w:r>
-        <w:rPr>
-          <w14:ligatures w14:val="standard"/>
-        </w:rPr>
-        <w:t xml:space="preserve">the </w:t>
-      </w:r>
-      <w:r>
-        <w:rPr>
-          <w14:ligatures w14:val="standard"/>
-        </w:rPr>
-        <w:t>user should select one of the template style</w:t>
-      </w:r>
-      <w:r>
-        <w:rPr>
-          <w14:ligatures w14:val="standard"/>
-        </w:rPr>
-        <w:t>s</w:t>
-      </w:r>
-      <w:r>
-        <w:rPr>
-          <w14:ligatures w14:val="standard"/>
-        </w:rPr>
-        <w:t xml:space="preserve"> under the Define Template Style </w:t>
-      </w:r>
-      <w:r>
-        <w:rPr>
-          <w14:ligatures w14:val="standard"/>
-        </w:rPr>
-        <w:t xml:space="preserve">option </w:t>
-      </w:r>
-      <w:r>
-        <w:rPr>
-          <w14:ligatures w14:val="standard"/>
-        </w:rPr>
-        <w:t>(</w:t>
-      </w:r>
-      <w:r>
-        <w:rPr>
-          <w:u w:val="single"/>
-          <w14:ligatures w14:val="standard"/>
-        </w:rPr>
-        <w:t>choose the re</w:t>
-      </w:r>
-      <w:r>
-        <w:rPr>
-          <w:u w:val="single"/>
-          <w14:ligatures w14:val="standard"/>
-        </w:rPr>
-        <w:t>quired</w:t>
-      </w:r>
-      <w:r>
-        <w:rPr>
-          <w:u w:val="single"/>
-          <w14:ligatures w14:val="standard"/>
-        </w:rPr>
-        <w:t xml:space="preserve"> layout design</w:t>
-      </w:r>
-      <w:r>
-        <w:rPr>
-          <w:u w:val="single"/>
-          <w14:ligatures w14:val="standard"/>
-        </w:rPr>
-        <w:t>,</w:t>
-      </w:r>
-      <w:r>
-        <w:rPr>
-          <w:u w:val="single"/>
-          <w14:ligatures w14:val="standard"/>
-        </w:rPr>
-        <w:t xml:space="preserve"> i.e. choose between Journals and Proceedings</w:t>
-      </w:r>
-      <w:r>
-        <w:rPr>
-          <w14:ligatures w14:val="standard"/>
-        </w:rPr>
-        <w:t>).</w:t>
+        <w:pStyle w:val="PermissionBlock"/>
+        <w:framePr w:w="4680" w:h="1441" w:hRule="exact" w:hSpace="187" w:wrap="around" w:vAnchor="page" w:hAnchor="page" w:x="1089" w:y="12601" w:anchorLock="1"/>
+      </w:pPr>
+      <w:r>
+        <w:t>Permission to make digital or hard copies of part or all of this work for personal or classroom use is granted without fee provided that copies are not made or distributed for profit or commercial advantage and that copies bear this notice and the full citation on the first page. Copyrights for third-party components of this work must be honored. For all other uses, contact the owner/author(s).</w:t>
       </w:r>
     </w:p>
     <w:p>
       <w:pPr>
-        <w:pStyle w:val="FootnoteText"/>
+        <w:pStyle w:val="VersoLRH"/>
         <w:framePr w:w="4680" w:h="1441" w:hRule="exact" w:hSpace="187" w:wrap="around" w:vAnchor="page" w:hAnchor="page" w:x="1089" w:y="12601" w:anchorLock="1"/>
-      </w:pPr>
-      <w:r>
-        <w:rPr>
-          <w:vertAlign w:val="superscript"/>
-        </w:rPr>
-        <w:t>∗</w:t>
-      </w:r>
-      <w:r>
-        <w:t>Article Title Footnote needs to be captured as Title Note</w:t>
+        <w:rPr>
+          <w:i/>
+        </w:rPr>
+      </w:pPr>
+      <w:r>
+        <w:rPr>
+          <w:i/>
+        </w:rPr>
+        <w:t>WOODSTOCK’18, June, 2018, El Paso, Texas USA</w:t>
       </w:r>
     </w:p>
     <w:p>
       <w:pPr>
-        <w:pStyle w:val="FootnoteText"/>
+        <w:pStyle w:val="PermissionBlock"/>
         <w:framePr w:w="4680" w:h="1441" w:hRule="exact" w:hSpace="187" w:wrap="around" w:vAnchor="page" w:hAnchor="page" w:x="1089" w:y="12601" w:anchorLock="1"/>
       </w:pPr>
       <w:r>
-        <w:rPr>
-          <w:vertAlign w:val="superscript"/>
-        </w:rPr>
-        <w:t>†</w:t>
-      </w:r>
-      <w:r>
-        <w:t>Author Footnote to be captured as Author Note</w:t>
+        <w:t>© 2018 Copyright held by the owner/author(s). 978-1-4503-0000-0/18/06...$15.00</w:t>
       </w:r>
     </w:p>
     <w:p>
       <w:pPr>
-        <w:pStyle w:val="PermissionBlock"/>
         <w:framePr w:w="4680" w:h="1441" w:hRule="exact" w:hSpace="187" w:wrap="around" w:vAnchor="page" w:hAnchor="page" w:x="1089" w:y="12601" w:anchorLock="1"/>
-      </w:pPr>
-      <w:r>
-        <w:t>Permission to make digital or hard copies of part or all of this work for personal or classroom use is granted without fee provided that copies are not made or distributed for profit or commercial advantage and that copies bear this notice and the full citation on the first page. Copyrights for third-party components of this work must be honored. For all other uses, contact the owner/author(s).</w:t>
-      </w:r>
-    </w:p>
-    <w:p>
-      <w:pPr>
-        <w:pStyle w:val="VersoLRH"/>
-        <w:framePr w:w="4680" w:h="1441" w:hRule="exact" w:hSpace="187" w:wrap="around" w:vAnchor="page" w:hAnchor="page" w:x="1089" w:y="12601" w:anchorLock="1"/>
-        <w:rPr>
-          <w:i/>
-        </w:rPr>
-      </w:pPr>
-      <w:r>
-        <w:rPr>
-          <w:i/>
-        </w:rPr>
-        <w:t>WOODSTOCK’18, June, 2018, El Paso, Texas USA</w:t>
-      </w:r>
-    </w:p>
-    <w:p>
-      <w:pPr>
-        <w:pStyle w:val="PermissionBlock"/>
-        <w:framePr w:w="4680" w:h="1441" w:hRule="exact" w:hSpace="187" w:wrap="around" w:vAnchor="page" w:hAnchor="page" w:x="1089" w:y="12601" w:anchorLock="1"/>
-      </w:pPr>
-      <w:r>
-        <w:t>© 2018 Copyright held by the owner/author(s). 978-1-4503-0000-0/18/06...$15.00</w:t>
-      </w:r>
-    </w:p>
-    <w:p>
-      <w:pPr>
-        <w:framePr w:w="4680" w:h="1441" w:hRule="exact" w:hSpace="187" w:wrap="around" w:vAnchor="page" w:hAnchor="page" w:x="1089" w:y="12601" w:anchorLock="1"/>
         <w:rPr>
           <w:iCs/>
           <w14:ligatures w14:val="standard"/>
@@ -929,504 +493,6 @@
       </w:pPr>
       <w:r>
         <w:t>https://doi.org/10.1145/1234567890</w:t>
-      </w:r>
-    </w:p>
-    <w:p>
-      <w:pPr>
-        <w:pStyle w:val="Abstract"/>
-        <w:rPr>
-          <w14:ligatures w14:val="standard"/>
-        </w:rPr>
-      </w:pPr>
-      <w:r>
-        <w:rPr>
-          <w14:ligatures w14:val="standard"/>
-        </w:rPr>
-        <w:t>S</w:t>
-      </w:r>
-      <w:r>
-        <w:rPr>
-          <w14:ligatures w14:val="standard"/>
-        </w:rPr>
-        <w:t xml:space="preserve">ome specific values are required to create a standard layout </w:t>
-      </w:r>
-      <w:r>
-        <w:rPr>
-          <w14:ligatures w14:val="standard"/>
-        </w:rPr>
-        <w:t>by choosing a</w:t>
-      </w:r>
-      <w:r>
-        <w:rPr>
-          <w14:ligatures w14:val="standard"/>
-        </w:rPr>
-        <w:t xml:space="preserve"> template for the journals or proceedings. So once </w:t>
-      </w:r>
-      <w:r>
-        <w:rPr>
-          <w14:ligatures w14:val="standard"/>
-        </w:rPr>
-        <w:t xml:space="preserve">the </w:t>
-      </w:r>
-      <w:r>
-        <w:rPr>
-          <w14:ligatures w14:val="standard"/>
-        </w:rPr>
-        <w:t>user choose</w:t>
-      </w:r>
-      <w:r>
-        <w:rPr>
-          <w14:ligatures w14:val="standard"/>
-        </w:rPr>
-        <w:t>s</w:t>
-      </w:r>
-      <w:r>
-        <w:rPr>
-          <w14:ligatures w14:val="standard"/>
-        </w:rPr>
-        <w:t xml:space="preserve"> </w:t>
-      </w:r>
-      <w:r>
-        <w:rPr>
-          <w14:ligatures w14:val="standard"/>
-        </w:rPr>
-        <w:t>one of the template layout style</w:t>
-      </w:r>
-      <w:r>
-        <w:rPr>
-          <w14:ligatures w14:val="standard"/>
-        </w:rPr>
-        <w:t>s</w:t>
-      </w:r>
-      <w:r>
-        <w:rPr>
-          <w14:ligatures w14:val="standard"/>
-        </w:rPr>
-        <w:t>,</w:t>
-      </w:r>
-      <w:r>
-        <w:rPr>
-          <w14:ligatures w14:val="standard"/>
-        </w:rPr>
-        <w:t xml:space="preserve"> the respective Journal </w:t>
-      </w:r>
-      <w:r>
-        <w:rPr>
-          <w14:ligatures w14:val="standard"/>
-        </w:rPr>
-        <w:t>or</w:t>
-      </w:r>
-      <w:r>
-        <w:rPr>
-          <w14:ligatures w14:val="standard"/>
-        </w:rPr>
-        <w:t xml:space="preserve"> Conference details dialog box</w:t>
-      </w:r>
-      <w:r>
-        <w:rPr>
-          <w14:ligatures w14:val="standard"/>
-        </w:rPr>
-        <w:t xml:space="preserve"> (i.e. </w:t>
-      </w:r>
-      <w:r>
-        <w:rPr>
-          <w:b/>
-          <w14:ligatures w14:val="standard"/>
-        </w:rPr>
-        <w:t xml:space="preserve">journal/conference </w:t>
-      </w:r>
-      <w:r>
-        <w:rPr>
-          <w:b/>
-          <w14:ligatures w14:val="standard"/>
-        </w:rPr>
-        <w:t>acronym</w:t>
-      </w:r>
-      <w:r>
-        <w:rPr>
-          <w:b/>
-          <w14:ligatures w14:val="standard"/>
-        </w:rPr>
-        <w:t xml:space="preserve">, </w:t>
-      </w:r>
-      <w:r>
-        <w:rPr>
-          <w:b/>
-          <w14:ligatures w14:val="standard"/>
-        </w:rPr>
-        <w:t>DOI</w:t>
-      </w:r>
-      <w:r>
-        <w:rPr>
-          <w:b/>
-          <w14:ligatures w14:val="standard"/>
-        </w:rPr>
-        <w:t xml:space="preserve">, </w:t>
-      </w:r>
-      <w:r>
-        <w:rPr>
-          <w:b/>
-          <w14:ligatures w14:val="standard"/>
-        </w:rPr>
-        <w:t>ISBN</w:t>
-      </w:r>
-      <w:r>
-        <w:rPr>
-          <w:b/>
-          <w14:ligatures w14:val="standard"/>
-        </w:rPr>
-        <w:t>,</w:t>
-      </w:r>
-      <w:r>
-        <w:rPr>
-          <w:b/>
-          <w14:ligatures w14:val="standard"/>
-        </w:rPr>
-        <w:t xml:space="preserve"> copyright</w:t>
-      </w:r>
-      <w:r>
-        <w:rPr>
-          <w:b/>
-          <w14:ligatures w14:val="standard"/>
-        </w:rPr>
-        <w:t>,</w:t>
-      </w:r>
-      <w:r>
-        <w:rPr>
-          <w:b/>
-          <w14:ligatures w14:val="standard"/>
-        </w:rPr>
-        <w:t xml:space="preserve"> </w:t>
-      </w:r>
-      <w:r>
-        <w:rPr>
-          <w:b/>
-          <w14:ligatures w14:val="standard"/>
-        </w:rPr>
-        <w:t>year</w:t>
-      </w:r>
-      <w:r>
-        <w:rPr>
-          <w:b/>
-          <w14:ligatures w14:val="standard"/>
-        </w:rPr>
-        <w:t>,</w:t>
-      </w:r>
-      <w:r>
-        <w:rPr>
-          <w:b/>
-          <w14:ligatures w14:val="standard"/>
-        </w:rPr>
-        <w:t xml:space="preserve"> </w:t>
-      </w:r>
-      <w:r>
-        <w:rPr>
-          <w:b/>
-          <w14:ligatures w14:val="standard"/>
-        </w:rPr>
-        <w:t>etc.</w:t>
-      </w:r>
-      <w:r>
-        <w:rPr>
-          <w14:ligatures w14:val="standard"/>
-        </w:rPr>
-        <w:t>)</w:t>
-      </w:r>
-      <w:r>
-        <w:rPr>
-          <w14:ligatures w14:val="standard"/>
-        </w:rPr>
-        <w:t xml:space="preserve"> </w:t>
-      </w:r>
-      <w:r>
-        <w:rPr>
-          <w14:ligatures w14:val="standard"/>
-        </w:rPr>
-        <w:t>will appear as a</w:t>
-      </w:r>
-      <w:r>
-        <w:rPr>
-          <w14:ligatures w14:val="standard"/>
-        </w:rPr>
-        <w:t xml:space="preserve"> prompt during </w:t>
-      </w:r>
-      <w:r>
-        <w:rPr>
-          <w14:ligatures w14:val="standard"/>
-        </w:rPr>
-        <w:t xml:space="preserve">the </w:t>
-      </w:r>
-      <w:r>
-        <w:rPr>
-          <w14:ligatures w14:val="standard"/>
-        </w:rPr>
-        <w:t xml:space="preserve">Define </w:t>
-      </w:r>
-      <w:r>
-        <w:rPr>
-          <w14:ligatures w14:val="standard"/>
-        </w:rPr>
-        <w:t>Template Style</w:t>
-      </w:r>
-      <w:r>
-        <w:rPr>
-          <w14:ligatures w14:val="standard"/>
-        </w:rPr>
-        <w:t xml:space="preserve"> functionality</w:t>
-      </w:r>
-      <w:r>
-        <w:rPr>
-          <w14:ligatures w14:val="standard"/>
-        </w:rPr>
-        <w:t xml:space="preserve">. </w:t>
-      </w:r>
-      <w:r>
-        <w:rPr>
-          <w14:ligatures w14:val="standard"/>
-        </w:rPr>
-        <w:t>The user should fill these values</w:t>
-      </w:r>
-      <w:r>
-        <w:rPr>
-          <w14:ligatures w14:val="standard"/>
-        </w:rPr>
-        <w:t>,</w:t>
-      </w:r>
-      <w:r>
-        <w:rPr>
-          <w14:ligatures w14:val="standard"/>
-        </w:rPr>
-        <w:t xml:space="preserve"> </w:t>
-      </w:r>
-      <w:r>
-        <w:rPr>
-          <w14:ligatures w14:val="standard"/>
-        </w:rPr>
-        <w:t>after</w:t>
-      </w:r>
-      <w:r>
-        <w:rPr>
-          <w14:ligatures w14:val="standard"/>
-        </w:rPr>
-        <w:t xml:space="preserve"> </w:t>
-      </w:r>
-      <w:r>
-        <w:rPr>
-          <w14:ligatures w14:val="standard"/>
-        </w:rPr>
-        <w:t>which the</w:t>
-      </w:r>
-      <w:r>
-        <w:rPr>
-          <w14:ligatures w14:val="standard"/>
-        </w:rPr>
-        <w:t xml:space="preserve"> template creates </w:t>
-      </w:r>
-      <w:r>
-        <w:rPr>
-          <w14:ligatures w14:val="standard"/>
-        </w:rPr>
-        <w:t>the</w:t>
-      </w:r>
-      <w:r>
-        <w:rPr>
-          <w14:ligatures w14:val="standard"/>
-        </w:rPr>
-        <w:t xml:space="preserve"> desired layout of the paper. </w:t>
-      </w:r>
-      <w:r>
-        <w:rPr>
-          <w14:ligatures w14:val="standard"/>
-        </w:rPr>
-        <w:t>The u</w:t>
-      </w:r>
-      <w:r>
-        <w:rPr>
-          <w14:ligatures w14:val="standard"/>
-        </w:rPr>
-        <w:t>ser can now</w:t>
-      </w:r>
-      <w:r>
-        <w:rPr>
-          <w14:ligatures w14:val="standard"/>
-        </w:rPr>
-        <w:t xml:space="preserve"> create </w:t>
-      </w:r>
-      <w:r>
-        <w:rPr>
-          <w14:ligatures w14:val="standard"/>
-        </w:rPr>
-        <w:t xml:space="preserve">a </w:t>
-      </w:r>
-      <w:r>
-        <w:rPr>
-          <w14:ligatures w14:val="standard"/>
-        </w:rPr>
-        <w:t xml:space="preserve">PDF of </w:t>
-      </w:r>
-      <w:r>
-        <w:rPr>
-          <w14:ligatures w14:val="standard"/>
-        </w:rPr>
-        <w:t>his/her</w:t>
-      </w:r>
-      <w:r>
-        <w:rPr>
-          <w14:ligatures w14:val="standard"/>
-        </w:rPr>
-        <w:t xml:space="preserve"> manuscript using </w:t>
-      </w:r>
-      <w:r>
-        <w:rPr>
-          <w14:ligatures w14:val="standard"/>
-        </w:rPr>
-        <w:t xml:space="preserve">the </w:t>
-      </w:r>
-      <w:r>
-        <w:rPr>
-          <w14:ligatures w14:val="standard"/>
-        </w:rPr>
-        <w:t>“</w:t>
-      </w:r>
-      <w:r>
-        <w:rPr>
-          <w:i/>
-          <w14:ligatures w14:val="standard"/>
-        </w:rPr>
-        <w:t>Save as PDF</w:t>
-      </w:r>
-      <w:r>
-        <w:rPr>
-          <w14:ligatures w14:val="standard"/>
-        </w:rPr>
-        <w:t>” option.</w:t>
-      </w:r>
-    </w:p>
-    <w:p>
-      <w:pPr>
-        <w:pStyle w:val="Abstract"/>
-        <w:rPr>
-          <w:lang w:val="en-GB" w:eastAsia="ja-JP"/>
-          <w14:ligatures w14:val="standard"/>
-        </w:rPr>
-      </w:pPr>
-      <w:r>
-        <w:rPr>
-          <w:rFonts w:eastAsia="Verdana"/>
-          <w14:ligatures w14:val="standard"/>
-        </w:rPr>
-        <w:t>If</w:t>
-      </w:r>
-      <w:r>
-        <w:rPr>
-          <w14:ligatures w14:val="standard"/>
-        </w:rPr>
-        <w:t xml:space="preserve"> </w:t>
-      </w:r>
-      <w:r>
-        <w:rPr>
-          <w14:ligatures w14:val="standard"/>
-        </w:rPr>
-        <w:t xml:space="preserve">the </w:t>
-      </w:r>
-      <w:r>
-        <w:rPr>
-          <w14:ligatures w14:val="standard"/>
-        </w:rPr>
-        <w:t>user</w:t>
-      </w:r>
-      <w:r>
-        <w:rPr>
-          <w14:ligatures w14:val="standard"/>
-        </w:rPr>
-        <w:t xml:space="preserve"> </w:t>
-      </w:r>
-      <w:r>
-        <w:rPr>
-          <w14:ligatures w14:val="standard"/>
-        </w:rPr>
-        <w:t>is</w:t>
-      </w:r>
-      <w:r>
-        <w:rPr>
-          <w14:ligatures w14:val="standard"/>
-        </w:rPr>
-        <w:t xml:space="preserve"> adding any new data, </w:t>
-      </w:r>
-      <w:r>
-        <w:rPr>
-          <w14:ligatures w14:val="standard"/>
-        </w:rPr>
-        <w:t>they should</w:t>
-      </w:r>
-      <w:r>
-        <w:rPr>
-          <w14:ligatures w14:val="standard"/>
-        </w:rPr>
-        <w:t xml:space="preserve"> make sure to style it as per the instructions provided in previous sections. Carry out the steps for Cross-linking, Fundref data, adding Document History (specific to</w:t>
-      </w:r>
-      <w:r>
-        <w:rPr>
-          <w14:ligatures w14:val="standard"/>
-        </w:rPr>
-        <w:t xml:space="preserve"> jour</w:t>
-      </w:r>
-      <w:r>
-        <w:rPr>
-          <w14:ligatures w14:val="standard"/>
-        </w:rPr>
-        <w:t>nal submission)</w:t>
-      </w:r>
-      <w:r>
-        <w:rPr>
-          <w14:ligatures w14:val="standard"/>
-        </w:rPr>
-        <w:t>,</w:t>
-      </w:r>
-      <w:r>
-        <w:rPr>
-          <w14:ligatures w14:val="standard"/>
-        </w:rPr>
-        <w:t xml:space="preserve"> and finally</w:t>
-      </w:r>
-      <w:r>
-        <w:rPr>
-          <w14:ligatures w14:val="standard"/>
-        </w:rPr>
-        <w:t>,</w:t>
-      </w:r>
-      <w:r>
-        <w:rPr>
-          <w14:ligatures w14:val="standard"/>
-        </w:rPr>
-        <w:t xml:space="preserve"> Manuscript validation and placing the respective metadata (</w:t>
-      </w:r>
-      <w:proofErr w:type="spellStart"/>
-      <w:r>
-        <w:rPr>
-          <w14:ligatures w14:val="standard"/>
-        </w:rPr>
-        <w:t>Bibstrip</w:t>
-      </w:r>
-      <w:proofErr w:type="spellEnd"/>
-      <w:r>
-        <w:rPr>
-          <w14:ligatures w14:val="standard"/>
-        </w:rPr>
-        <w:t>/copyright text)</w:t>
-      </w:r>
-      <w:r>
-        <w:rPr>
-          <w:rStyle w:val="FootnoteReference"/>
-          <w14:ligatures w14:val="standard"/>
-        </w:rPr>
-        <w:footnoteReference w:id="2"/>
-      </w:r>
-      <w:r>
-        <w:rPr>
-          <w14:ligatures w14:val="standard"/>
-        </w:rPr>
-        <w:t xml:space="preserve"> while applying the required template.</w:t>
       </w:r>
     </w:p>
     <w:p>
@@ -1756,7 +822,7 @@
           <w:sz w:val="18"/>
           <w14:ligatures w14:val="standard"/>
         </w:rPr>
-        <w:t xml:space="preserve">enormous competition </w:t>
+        <w:t xml:space="preserve">enormous </w:t>
       </w:r>
       <w:r>
         <w:rPr>
@@ -1766,7 +832,7 @@
           <w:sz w:val="18"/>
           <w14:ligatures w14:val="standard"/>
         </w:rPr>
-        <w:t xml:space="preserve">in the market, changes are frequent to any software project under development. Conventionally, the entire software was developed by a small team. However, with increase in the complexity and requirements, led to the increase in people involved in building software. As a result of this, team is </w:t>
+        <w:t xml:space="preserve">competition </w:t>
       </w:r>
       <w:r>
         <w:rPr>
@@ -1776,8 +842,7 @@
           <w:sz w:val="18"/>
           <w14:ligatures w14:val="standard"/>
         </w:rPr>
-        <w:lastRenderedPageBreak/>
-        <w:t>responsible in developing a single module</w:t>
+        <w:t>in the market, changes are frequent to any software project under development. Conventionally, the entire software was developed by a small team. However, with increase in the complexity and requirements, led to the increase in people involved in building software. As a result of this, team is responsible in developing a single module</w:t>
       </w:r>
       <w:r>
         <w:rPr>
@@ -1799,7 +864,6 @@
         </w:rPr>
         <w:t xml:space="preserve">Although, to meet the requirements for large scale projects a globalized approach with outsourced teams is becoming common, where different teams must work together cohesively flexibly and rapidly to deliver a product that conforms to the requirement specification. </w:t>
       </w:r>
-      <w:proofErr w:type="gramStart"/>
       <w:r>
         <w:rPr>
           <w:rFonts w:cstheme="minorBidi"/>
@@ -1808,9 +872,8 @@
           <w:sz w:val="18"/>
           <w14:ligatures w14:val="standard"/>
         </w:rPr>
-        <w:t>In order for</w:t>
-      </w:r>
-      <w:proofErr w:type="gramEnd"/>
+        <w:t>For</w:t>
+      </w:r>
       <w:r>
         <w:rPr>
           <w:rFonts w:cstheme="minorBidi"/>
@@ -1819,10 +882,8 @@
           <w:sz w:val="18"/>
           <w14:ligatures w14:val="standard"/>
         </w:rPr>
-        <w:t xml:space="preserve"> agile principles to be effective for larger teams, careful considerations must be given to the collaboration between the teams, overall design and architecture, project falls on track, resolving dependencies and delicacy of w</w:t>
-      </w:r>
-      <w:bookmarkStart w:id="0" w:name="_GoBack"/>
-      <w:bookmarkEnd w:id="0"/>
+        <w:t xml:space="preserve"> agile principles to be effective for larger teams, careful considerations must be given to the collaboration between the teams, overall design and architecture, project falls on track, resolving dependencies and </w:t>
+      </w:r>
       <w:r>
         <w:rPr>
           <w:rFonts w:cstheme="minorBidi"/>
@@ -1831,7 +892,69 @@
           <w:sz w:val="18"/>
           <w14:ligatures w14:val="standard"/>
         </w:rPr>
-        <w:t xml:space="preserve">ork. </w:t>
+        <w:t>duplicity</w:t>
+      </w:r>
+      <w:r>
+        <w:rPr>
+          <w:rFonts w:cstheme="minorBidi"/>
+          <w:b w:val="0"/>
+          <w:bCs/>
+          <w:sz w:val="18"/>
+          <w14:ligatures w14:val="standard"/>
+        </w:rPr>
+        <w:t xml:space="preserve"> of work. </w:t>
+      </w:r>
+      <w:r>
+        <w:rPr>
+          <w:rFonts w:cstheme="minorBidi"/>
+          <w:b w:val="0"/>
+          <w:bCs/>
+          <w:sz w:val="18"/>
+          <w14:ligatures w14:val="standard"/>
+        </w:rPr>
+        <w:t xml:space="preserve">In section 2 we discuss </w:t>
+      </w:r>
+      <w:r>
+        <w:rPr>
+          <w:rFonts w:cstheme="minorBidi"/>
+          <w:b w:val="0"/>
+          <w:bCs/>
+          <w:sz w:val="18"/>
+          <w14:ligatures w14:val="standard"/>
+        </w:rPr>
+        <w:t>various issues of teamwork that should be considered while working</w:t>
+      </w:r>
+      <w:r>
+        <w:rPr>
+          <w:rFonts w:cstheme="minorBidi"/>
+          <w:b w:val="0"/>
+          <w:bCs/>
+          <w:sz w:val="18"/>
+          <w14:ligatures w14:val="standard"/>
+        </w:rPr>
+        <w:t xml:space="preserve"> in</w:t>
+      </w:r>
+      <w:r>
+        <w:rPr>
+          <w:rFonts w:cstheme="minorBidi"/>
+          <w:b w:val="0"/>
+          <w:bCs/>
+          <w:sz w:val="18"/>
+          <w14:ligatures w14:val="standard"/>
+        </w:rPr>
+        <w:t xml:space="preserve"> large scale. In section 2.1 we discuss the scrum approach that should be followed for large scale development. Section 2.2 addresses the challenges in the inter-team communication over large scale projects. Section 2.3 highlights how design and architectural affects in large pro</w:t>
+      </w:r>
+      <w:bookmarkStart w:id="0" w:name="_GoBack"/>
+      <w:bookmarkEnd w:id="0"/>
+      <w:r>
+        <w:rPr>
+          <w:rFonts w:cstheme="minorBidi"/>
+          <w:b w:val="0"/>
+          <w:bCs/>
+          <w:sz w:val="18"/>
+          <w14:ligatures w14:val="standard"/>
+        </w:rPr>
+        <w:t>jects.</w:t>
       </w:r>
     </w:p>
     <w:p>
@@ -2255,7 +1378,7 @@
           <v:shape id="_x0000_i1025" type="#_x0000_t75" style="width:125.4pt;height:35.4pt" o:ole="">
             <v:imagedata r:id="rId15" o:title=""/>
           </v:shape>
-          <o:OLEObject Type="Embed" ProgID="Equation.DSMT4" ShapeID="_x0000_i1025" DrawAspect="Content" ObjectID="_1641036023" r:id="rId16"/>
+          <o:OLEObject Type="Embed" ProgID="Equation.DSMT4" ShapeID="_x0000_i1025" DrawAspect="Content" ObjectID="_1641036656" r:id="rId16"/>
         </w:object>
       </w:r>
       <w:r>
@@ -2423,7 +1546,14 @@
         <w:rPr>
           <w14:ligatures w14:val="standard"/>
         </w:rPr>
-        <w:t xml:space="preserve"> numbered equation.</w:t>
+        <w:t xml:space="preserve"> numbered </w:t>
+      </w:r>
+      <w:r>
+        <w:rPr>
+          <w14:ligatures w14:val="standard"/>
+        </w:rPr>
+        <w:lastRenderedPageBreak/>
+        <w:t>equation.</w:t>
       </w:r>
       <w:r>
         <w:rPr>
@@ -2520,7 +1650,7 @@
           <v:shape id="_x0000_i1026" type="#_x0000_t75" style="width:125.4pt;height:35.4pt" o:ole="">
             <v:imagedata r:id="rId15" o:title=""/>
           </v:shape>
-          <o:OLEObject Type="Embed" ProgID="Equation.DSMT4" ShapeID="_x0000_i1026" DrawAspect="Content" ObjectID="_1641036024" r:id="rId17"/>
+          <o:OLEObject Type="Embed" ProgID="Equation.DSMT4" ShapeID="_x0000_i1026" DrawAspect="Content" ObjectID="_1641036657" r:id="rId17"/>
         </w:object>
       </w:r>
     </w:p>
@@ -4297,7 +3427,6 @@
         <w:rPr>
           <w14:ligatures w14:val="standard"/>
         </w:rPr>
-        <w:lastRenderedPageBreak/>
         <w:t>REFERENCES</w:t>
       </w:r>
     </w:p>
@@ -4877,30 +4006,6 @@
   </w:footnote>
   <w:footnote w:type="continuationNotice" w:id="1">
     <w:p/>
-  </w:footnote>
-  <w:footnote w:id="2">
-    <w:p>
-      <w:pPr>
-        <w:pStyle w:val="FootnoteText"/>
-      </w:pPr>
-      <w:r>
-        <w:rPr>
-          <w:rStyle w:val="FootnoteReference"/>
-        </w:rPr>
-        <w:footnoteRef/>
-      </w:r>
-      <w:r>
-        <w:t xml:space="preserve"> The existing </w:t>
-      </w:r>
-      <w:proofErr w:type="spellStart"/>
-      <w:r>
-        <w:t>Bibstrip</w:t>
-      </w:r>
-      <w:proofErr w:type="spellEnd"/>
-      <w:r>
-        <w:t xml:space="preserve"> data, copyright text and permission block in the sample file are dummy values, so the user needs to provide the correct values required for the submission in the metadata dialog box.</w:t>
-      </w:r>
-    </w:p>
   </w:footnote>
 </w:footnotes>
 </file>
@@ -13780,7 +12885,7 @@
 </file>
 
 <file path=customXml/itemProps2.xml><?xml version="1.0" encoding="utf-8"?>
-<ds:datastoreItem xmlns:ds="http://schemas.openxmlformats.org/officeDocument/2006/customXml" ds:itemID="{922D1C7E-1681-4C8D-B1B0-F2804FB7BDB5}">
+<ds:datastoreItem xmlns:ds="http://schemas.openxmlformats.org/officeDocument/2006/customXml" ds:itemID="{110A1C52-7104-4AD3-ACE7-E6D09835A8B1}">
   <ds:schemaRefs>
     <ds:schemaRef ds:uri="http://schemas.openxmlformats.org/officeDocument/2006/bibliography"/>
   </ds:schemaRefs>

</xml_diff>

<commit_message>
Alignment of the headings
</commit_message>
<xml_diff>
--- a/interim-layout.docx
+++ b/interim-layout.docx
@@ -622,12 +622,21 @@
         </w:rPr>
         <w:t xml:space="preserve">, </w:t>
       </w:r>
+      <w:proofErr w:type="gramStart"/>
       <w:r>
         <w:rPr>
           <w:lang w:eastAsia="it-IT"/>
           <w14:ligatures w14:val="standard"/>
         </w:rPr>
-        <w:t>Insert keyword text</w:t>
+        <w:t>Insert</w:t>
+      </w:r>
+      <w:proofErr w:type="gramEnd"/>
+      <w:r>
+        <w:rPr>
+          <w:lang w:eastAsia="it-IT"/>
+          <w14:ligatures w14:val="standard"/>
+        </w:rPr>
+        <w:t xml:space="preserve"> keyword text</w:t>
       </w:r>
       <w:r>
         <w:rPr>
@@ -1258,7 +1267,23 @@
           <w:lang w:eastAsia="it-IT"/>
           <w14:ligatures w14:val="standard"/>
         </w:rPr>
-        <w:t xml:space="preserve"> distributed environment is difficult. Dingsoyr and Moe stated that the communication between teams can be better if several inter team workshops are conducted. The end goal of these workshop would be to get used to each other’s work culture and develop new methods to communicate with each other. There is one more way to increase the communication between teams</w:t>
+        <w:t xml:space="preserve"> distributed environment is difficult. </w:t>
+      </w:r>
+      <w:proofErr w:type="spellStart"/>
+      <w:r>
+        <w:rPr>
+          <w:lang w:eastAsia="it-IT"/>
+          <w14:ligatures w14:val="standard"/>
+        </w:rPr>
+        <w:t>Dingsoyr</w:t>
+      </w:r>
+      <w:proofErr w:type="spellEnd"/>
+      <w:r>
+        <w:rPr>
+          <w:lang w:eastAsia="it-IT"/>
+          <w14:ligatures w14:val="standard"/>
+        </w:rPr>
+        <w:t xml:space="preserve"> and Moe stated that the communication between teams can be better if several inter team workshops are conducted. The end goal of these workshop would be to get used to each other’s work culture and develop new methods to communicate with each other. There is one more way to increase the communication between teams</w:t>
       </w:r>
       <w:r>
         <w:rPr>
@@ -1312,8 +1337,6 @@
         </w:rPr>
         <w:t>ESIGN AND ARCHITECTURE</w:t>
       </w:r>
-      <w:bookmarkStart w:id="0" w:name="_GoBack"/>
-      <w:bookmarkEnd w:id="0"/>
       <w:r>
         <w:rPr>
           <w:rFonts w:eastAsia="Times New Roman" w:cs="Linux Libertine"/>
@@ -1352,31 +1375,173 @@
     </w:p>
     <w:p>
       <w:pPr>
+        <w:pStyle w:val="Head1"/>
+        <w:spacing w:before="380"/>
+      </w:pPr>
+      <w:r>
+        <w:rPr>
+          <w:rStyle w:val="Label"/>
+          <w14:ligatures w14:val="standard"/>
+        </w:rPr>
+        <w:t>4</w:t>
+      </w:r>
+      <w:r>
+        <w:rPr>
+          <w:rStyle w:val="Label"/>
+        </w:rPr>
+        <w:t> </w:t>
+      </w:r>
+      <w:r>
+        <w:rPr>
+          <w:rStyle w:val="Label"/>
+        </w:rPr>
+        <w:t>CONCLUSION</w:t>
+      </w:r>
+    </w:p>
+    <w:p>
+      <w:pPr>
         <w:pStyle w:val="Para"/>
         <w:ind w:firstLine="0"/>
         <w:jc w:val="both"/>
         <w:rPr>
+          <w14:ligatures w14:val="standard"/>
+        </w:rPr>
+      </w:pPr>
+      <w:bookmarkStart w:id="0" w:name="_GoBack"/>
+      <w:bookmarkEnd w:id="0"/>
+      <w:r>
+        <w:rPr>
           <w:lang w:eastAsia="it-IT"/>
           <w14:ligatures w14:val="standard"/>
         </w:rPr>
-      </w:pPr>
+        <w:t xml:space="preserve">In </w:t>
+      </w:r>
+      <w:r>
+        <w:rPr>
+          <w:lang w:eastAsia="it-IT"/>
+          <w14:ligatures w14:val="standard"/>
+        </w:rPr>
+        <w:t xml:space="preserve">the </w:t>
+      </w:r>
+      <w:r>
+        <w:rPr>
+          <w:lang w:eastAsia="it-IT"/>
+          <w14:ligatures w14:val="standard"/>
+        </w:rPr>
+        <w:t>below paragraph,</w:t>
+      </w:r>
+      <w:r>
+        <w:rPr>
+          <w:lang w:eastAsia="it-IT"/>
+          <w14:ligatures w14:val="standard"/>
+        </w:rPr>
+        <w:t xml:space="preserve"> </w:t>
+      </w:r>
+      <w:r>
+        <w:rPr>
+          <w:lang w:eastAsia="it-IT"/>
+          <w14:ligatures w14:val="standard"/>
+        </w:rPr>
+        <w:t xml:space="preserve">it </w:t>
+      </w:r>
+      <w:r>
+        <w:rPr>
+          <w:lang w:eastAsia="it-IT"/>
+          <w14:ligatures w14:val="standard"/>
+        </w:rPr>
+        <w:t>is explain</w:t>
+      </w:r>
+      <w:r>
+        <w:rPr>
+          <w:lang w:eastAsia="it-IT"/>
+          <w14:ligatures w14:val="standard"/>
+        </w:rPr>
+        <w:t>ed</w:t>
+      </w:r>
+      <w:r>
+        <w:rPr>
+          <w:lang w:eastAsia="it-IT"/>
+          <w14:ligatures w14:val="standard"/>
+        </w:rPr>
+        <w:t xml:space="preserve"> how alt-txt value </w:t>
+      </w:r>
+      <w:r>
+        <w:rPr>
+          <w:lang w:eastAsia="it-IT"/>
+          <w14:ligatures w14:val="standard"/>
+        </w:rPr>
+        <w:t xml:space="preserve">is placed </w:t>
+      </w:r>
+      <w:r>
+        <w:rPr>
+          <w:lang w:eastAsia="it-IT"/>
+          <w14:ligatures w14:val="standard"/>
+        </w:rPr>
+        <w:t xml:space="preserve">in </w:t>
+      </w:r>
+      <w:r>
+        <w:rPr>
+          <w:b/>
+          <w:lang w:eastAsia="it-IT"/>
+          <w14:ligatures w14:val="standard"/>
+        </w:rPr>
+        <w:t>MS</w:t>
+      </w:r>
+      <w:r>
+        <w:rPr>
+          <w:b/>
+          <w:lang w:eastAsia="it-IT"/>
+          <w14:ligatures w14:val="standard"/>
+        </w:rPr>
+        <w:t xml:space="preserve"> </w:t>
+      </w:r>
+      <w:r>
+        <w:rPr>
+          <w:b/>
+          <w:lang w:eastAsia="it-IT"/>
+          <w14:ligatures w14:val="standard"/>
+        </w:rPr>
+        <w:t>Word</w:t>
+      </w:r>
+      <w:r>
+        <w:rPr>
+          <w:b/>
+          <w:lang w:eastAsia="it-IT"/>
+          <w14:ligatures w14:val="standard"/>
+        </w:rPr>
+        <w:t xml:space="preserve"> 2010</w:t>
+      </w:r>
+      <w:r>
+        <w:rPr>
+          <w:lang w:eastAsia="it-IT"/>
+          <w14:ligatures w14:val="standard"/>
+        </w:rPr>
+        <w:t xml:space="preserve">. </w:t>
+      </w:r>
+      <w:r>
+        <w:rPr>
+          <w14:ligatures w14:val="standard"/>
+        </w:rPr>
+        <w:t>To add alternative text to a picture in Word 2010, follow these steps:</w:t>
+      </w:r>
     </w:p>
     <w:p>
       <w:pPr>
-        <w:pStyle w:val="Para"/>
-        <w:ind w:firstLine="0"/>
-        <w:jc w:val="both"/>
-        <w:rPr>
-          <w:lang w:eastAsia="it-IT"/>
-          <w14:ligatures w14:val="standard"/>
-        </w:rPr>
-      </w:pPr>
+        <w:pStyle w:val="AckHead"/>
+        <w:rPr>
+          <w14:ligatures w14:val="standard"/>
+        </w:rPr>
+      </w:pPr>
+      <w:r>
+        <w:rPr>
+          <w14:ligatures w14:val="standard"/>
+        </w:rPr>
+        <w:t>ACKNOWLEDGMENTS</w:t>
+      </w:r>
     </w:p>
     <w:p>
       <w:pPr>
-        <w:pStyle w:val="Para"/>
-        <w:ind w:firstLine="0"/>
-        <w:jc w:val="both"/>
+        <w:pStyle w:val="AckPara"/>
         <w:rPr>
           <w14:ligatures w14:val="standard"/>
         </w:rPr>
@@ -1386,1262 +1551,161 @@
           <w:lang w:eastAsia="it-IT"/>
           <w14:ligatures w14:val="standard"/>
         </w:rPr>
-        <w:t xml:space="preserve">In </w:t>
+        <w:t xml:space="preserve">Insert paragraph text </w:t>
+      </w:r>
+      <w:r>
+        <w:rPr>
+          <w14:ligatures w14:val="standard"/>
+        </w:rPr>
+        <w:t xml:space="preserve">here. </w:t>
       </w:r>
       <w:r>
         <w:rPr>
           <w:lang w:eastAsia="it-IT"/>
           <w14:ligatures w14:val="standard"/>
         </w:rPr>
-        <w:t xml:space="preserve">the </w:t>
+        <w:t xml:space="preserve">Insert paragraph text </w:t>
+      </w:r>
+      <w:r>
+        <w:rPr>
+          <w14:ligatures w14:val="standard"/>
+        </w:rPr>
+        <w:t xml:space="preserve">here. </w:t>
       </w:r>
       <w:r>
         <w:rPr>
           <w:lang w:eastAsia="it-IT"/>
           <w14:ligatures w14:val="standard"/>
         </w:rPr>
-        <w:t>below paragraph,</w:t>
+        <w:t xml:space="preserve">Insert paragraph text </w:t>
+      </w:r>
+      <w:r>
+        <w:rPr>
+          <w14:ligatures w14:val="standard"/>
+        </w:rPr>
+        <w:t xml:space="preserve">here. </w:t>
       </w:r>
       <w:r>
         <w:rPr>
           <w:lang w:eastAsia="it-IT"/>
           <w14:ligatures w14:val="standard"/>
         </w:rPr>
-        <w:t xml:space="preserve"> </w:t>
+        <w:t xml:space="preserve">Insert paragraph text </w:t>
+      </w:r>
+      <w:r>
+        <w:rPr>
+          <w14:ligatures w14:val="standard"/>
+        </w:rPr>
+        <w:t xml:space="preserve">here. </w:t>
       </w:r>
       <w:r>
         <w:rPr>
           <w:lang w:eastAsia="it-IT"/>
           <w14:ligatures w14:val="standard"/>
         </w:rPr>
-        <w:t xml:space="preserve">it </w:t>
+        <w:t xml:space="preserve">Insert paragraph text </w:t>
+      </w:r>
+      <w:r>
+        <w:rPr>
+          <w14:ligatures w14:val="standard"/>
+        </w:rPr>
+        <w:t xml:space="preserve">here. </w:t>
       </w:r>
       <w:r>
         <w:rPr>
           <w:lang w:eastAsia="it-IT"/>
           <w14:ligatures w14:val="standard"/>
         </w:rPr>
-        <w:t>is explain</w:t>
+        <w:t xml:space="preserve">Insert paragraph text </w:t>
+      </w:r>
+      <w:r>
+        <w:rPr>
+          <w14:ligatures w14:val="standard"/>
+        </w:rPr>
+        <w:t xml:space="preserve">here. </w:t>
       </w:r>
       <w:r>
         <w:rPr>
           <w:lang w:eastAsia="it-IT"/>
           <w14:ligatures w14:val="standard"/>
         </w:rPr>
-        <w:t>ed</w:t>
+        <w:t xml:space="preserve">Insert paragraph text </w:t>
+      </w:r>
+      <w:r>
+        <w:rPr>
+          <w14:ligatures w14:val="standard"/>
+        </w:rPr>
+        <w:t xml:space="preserve">here. </w:t>
       </w:r>
       <w:r>
         <w:rPr>
           <w:lang w:eastAsia="it-IT"/>
           <w14:ligatures w14:val="standard"/>
         </w:rPr>
-        <w:t xml:space="preserve"> how alt-txt value </w:t>
+        <w:t xml:space="preserve">Insert paragraph text </w:t>
+      </w:r>
+      <w:r>
+        <w:rPr>
+          <w14:ligatures w14:val="standard"/>
+        </w:rPr>
+        <w:t xml:space="preserve">here. </w:t>
       </w:r>
       <w:r>
         <w:rPr>
           <w:lang w:eastAsia="it-IT"/>
           <w14:ligatures w14:val="standard"/>
         </w:rPr>
-        <w:t xml:space="preserve">is placed </w:t>
+        <w:t xml:space="preserve">Insert paragraph text </w:t>
+      </w:r>
+      <w:r>
+        <w:rPr>
+          <w14:ligatures w14:val="standard"/>
+        </w:rPr>
+        <w:t xml:space="preserve">here. </w:t>
       </w:r>
       <w:r>
         <w:rPr>
           <w:lang w:eastAsia="it-IT"/>
           <w14:ligatures w14:val="standard"/>
         </w:rPr>
-        <w:t xml:space="preserve">in </w:t>
-      </w:r>
-      <w:r>
-        <w:rPr>
-          <w:b/>
+        <w:t xml:space="preserve">Insert paragraph text </w:t>
+      </w:r>
+      <w:r>
+        <w:rPr>
+          <w14:ligatures w14:val="standard"/>
+        </w:rPr>
+        <w:t xml:space="preserve">here. </w:t>
+      </w:r>
+      <w:r>
+        <w:rPr>
           <w:lang w:eastAsia="it-IT"/>
           <w14:ligatures w14:val="standard"/>
         </w:rPr>
-        <w:t>MS</w:t>
-      </w:r>
-      <w:r>
-        <w:rPr>
-          <w:b/>
-          <w:lang w:eastAsia="it-IT"/>
-          <w14:ligatures w14:val="standard"/>
-        </w:rPr>
-        <w:t xml:space="preserve"> </w:t>
-      </w:r>
-      <w:r>
-        <w:rPr>
-          <w:b/>
-          <w:lang w:eastAsia="it-IT"/>
-          <w14:ligatures w14:val="standard"/>
-        </w:rPr>
-        <w:t>Word</w:t>
-      </w:r>
-      <w:r>
-        <w:rPr>
-          <w:b/>
-          <w:lang w:eastAsia="it-IT"/>
-          <w14:ligatures w14:val="standard"/>
-        </w:rPr>
-        <w:t xml:space="preserve"> 2010</w:t>
-      </w:r>
-      <w:r>
-        <w:rPr>
-          <w:lang w:eastAsia="it-IT"/>
-          <w14:ligatures w14:val="standard"/>
-        </w:rPr>
-        <w:t xml:space="preserve">. </w:t>
-      </w:r>
-      <w:r>
-        <w:rPr>
-          <w14:ligatures w14:val="standard"/>
-        </w:rPr>
-        <w:t>To add alternative text to a picture in Word 2010, follow these steps:</w:t>
+        <w:t xml:space="preserve">Insert paragraph text </w:t>
+      </w:r>
+      <w:r>
+        <w:rPr>
+          <w14:ligatures w14:val="standard"/>
+        </w:rPr>
+        <w:t>here.</w:t>
       </w:r>
     </w:p>
     <w:p>
       <w:pPr>
-        <w:pStyle w:val="ListParagraph"/>
-        <w:numPr>
-          <w:ilvl w:val="0"/>
-          <w:numId w:val="30"/>
-        </w:numPr>
-        <w:shd w:val="clear" w:color="auto" w:fill="FFFFFF"/>
-        <w:spacing w:before="100" w:beforeAutospacing="1" w:after="100" w:afterAutospacing="1" w:line="240" w:lineRule="auto"/>
-        <w:rPr>
-          <w14:ligatures w14:val="standard"/>
-        </w:rPr>
-      </w:pPr>
-      <w:r>
-        <w:rPr>
-          <w14:ligatures w14:val="standard"/>
-        </w:rPr>
-        <w:t>In a Word 2010 document, insert a picture.</w:t>
+        <w:pStyle w:val="ReferenceHead"/>
+        <w:rPr>
+          <w14:ligatures w14:val="standard"/>
+        </w:rPr>
+      </w:pPr>
+      <w:r>
+        <w:rPr>
+          <w14:ligatures w14:val="standard"/>
+        </w:rPr>
+        <w:t>REFERENCES</w:t>
       </w:r>
     </w:p>
     <w:p>
       <w:pPr>
-        <w:pStyle w:val="ListParagraph"/>
-        <w:numPr>
-          <w:ilvl w:val="0"/>
-          <w:numId w:val="30"/>
-        </w:numPr>
-        <w:shd w:val="clear" w:color="auto" w:fill="FFFFFF"/>
-        <w:spacing w:before="100" w:beforeAutospacing="1" w:after="100" w:afterAutospacing="1" w:line="240" w:lineRule="auto"/>
-        <w:rPr>
-          <w14:ligatures w14:val="standard"/>
-        </w:rPr>
-      </w:pPr>
-      <w:r>
-        <w:rPr>
-          <w14:ligatures w14:val="standard"/>
-        </w:rPr>
-        <w:t>Right c</w:t>
-      </w:r>
-      <w:r>
-        <w:rPr>
-          <w14:ligatures w14:val="standard"/>
-        </w:rPr>
-        <w:t xml:space="preserve">lick </w:t>
-      </w:r>
-      <w:r>
-        <w:rPr>
-          <w14:ligatures w14:val="standard"/>
-        </w:rPr>
-        <w:t xml:space="preserve">on the inserted picture and select </w:t>
-      </w:r>
-      <w:r>
-        <w:rPr>
-          <w14:ligatures w14:val="standard"/>
-        </w:rPr>
-        <w:t>the</w:t>
-      </w:r>
-      <w:r>
-        <w:rPr>
-          <w14:ligatures w14:val="standard"/>
-        </w:rPr>
-        <w:t xml:space="preserve"> </w:t>
-      </w:r>
-      <w:r>
-        <w:rPr>
-          <w:b/>
-          <w14:ligatures w14:val="standard"/>
-        </w:rPr>
-        <w:t>Format Picture</w:t>
-      </w:r>
-      <w:r>
-        <w:rPr>
-          <w14:ligatures w14:val="standard"/>
-        </w:rPr>
-        <w:t xml:space="preserve"> option</w:t>
-      </w:r>
-      <w:r>
-        <w:rPr>
-          <w14:ligatures w14:val="standard"/>
-        </w:rPr>
-        <w:t>.</w:t>
-      </w:r>
-    </w:p>
-    <w:p>
-      <w:pPr>
-        <w:pStyle w:val="ListParagraph"/>
-        <w:numPr>
-          <w:ilvl w:val="0"/>
-          <w:numId w:val="30"/>
-        </w:numPr>
-        <w:shd w:val="clear" w:color="auto" w:fill="FFFFFF"/>
-        <w:spacing w:before="100" w:beforeAutospacing="1" w:after="100" w:afterAutospacing="1" w:line="240" w:lineRule="auto"/>
-        <w:rPr>
-          <w14:ligatures w14:val="standard"/>
-        </w:rPr>
-      </w:pPr>
-      <w:r>
-        <w:rPr>
-          <w14:ligatures w14:val="standard"/>
-        </w:rPr>
-        <w:t xml:space="preserve">Select </w:t>
-      </w:r>
-      <w:r>
-        <w:rPr>
-          <w14:ligatures w14:val="standard"/>
-        </w:rPr>
-        <w:t xml:space="preserve">the </w:t>
-      </w:r>
-      <w:r>
-        <w:rPr>
-          <w:b/>
-          <w14:ligatures w14:val="standard"/>
-        </w:rPr>
-        <w:t>Alt Txt</w:t>
-      </w:r>
-      <w:r>
-        <w:rPr>
-          <w14:ligatures w14:val="standard"/>
-        </w:rPr>
-        <w:t xml:space="preserve"> option from the left</w:t>
-      </w:r>
-      <w:r>
-        <w:rPr>
-          <w14:ligatures w14:val="standard"/>
-        </w:rPr>
-        <w:t>-</w:t>
-      </w:r>
-      <w:r>
-        <w:rPr>
-          <w14:ligatures w14:val="standard"/>
-        </w:rPr>
-        <w:t>side panel options.</w:t>
-      </w:r>
-    </w:p>
-    <w:p>
-      <w:pPr>
-        <w:pStyle w:val="ListParagraph"/>
-        <w:numPr>
-          <w:ilvl w:val="0"/>
-          <w:numId w:val="30"/>
-        </w:numPr>
-        <w:shd w:val="clear" w:color="auto" w:fill="FFFFFF"/>
-        <w:spacing w:before="100" w:beforeAutospacing="1" w:after="100" w:afterAutospacing="1" w:line="240" w:lineRule="auto"/>
-        <w:rPr>
-          <w14:ligatures w14:val="standard"/>
-        </w:rPr>
-      </w:pPr>
-      <w:r>
-        <w:rPr>
-          <w14:ligatures w14:val="standard"/>
-        </w:rPr>
-        <w:t xml:space="preserve">In the </w:t>
-      </w:r>
-      <w:r>
-        <w:rPr>
-          <w14:ligatures w14:val="standard"/>
-        </w:rPr>
-        <w:t>"</w:t>
-      </w:r>
-      <w:r>
-        <w:rPr>
-          <w14:ligatures w14:val="standard"/>
-        </w:rPr>
-        <w:t>Title:</w:t>
-      </w:r>
-      <w:r>
-        <w:rPr>
-          <w14:ligatures w14:val="standard"/>
-        </w:rPr>
-        <w:t>"</w:t>
-      </w:r>
-      <w:r>
-        <w:rPr>
-          <w14:ligatures w14:val="standard"/>
-        </w:rPr>
-        <w:t xml:space="preserve"> and </w:t>
-      </w:r>
-      <w:r>
-        <w:rPr>
-          <w14:ligatures w14:val="standard"/>
-        </w:rPr>
-        <w:t>"</w:t>
-      </w:r>
-      <w:r>
-        <w:rPr>
-          <w14:ligatures w14:val="standard"/>
-        </w:rPr>
-        <w:t>Description:</w:t>
-      </w:r>
-      <w:r>
-        <w:rPr>
-          <w14:ligatures w14:val="standard"/>
-        </w:rPr>
-        <w:t>"</w:t>
-      </w:r>
-      <w:r>
-        <w:rPr>
-          <w14:ligatures w14:val="standard"/>
-        </w:rPr>
-        <w:t xml:space="preserve"> text boxes</w:t>
-      </w:r>
-      <w:r>
-        <w:rPr>
-          <w14:ligatures w14:val="standard"/>
-        </w:rPr>
-        <w:t>,</w:t>
-      </w:r>
-      <w:r>
-        <w:rPr>
-          <w14:ligatures w14:val="standard"/>
-        </w:rPr>
-        <w:t xml:space="preserve"> type the text you want to represent the picture, and then click </w:t>
-      </w:r>
-      <w:r>
-        <w:rPr>
-          <w14:ligatures w14:val="standard"/>
-        </w:rPr>
-        <w:t>"</w:t>
-      </w:r>
-      <w:r>
-        <w:rPr>
-          <w14:ligatures w14:val="standard"/>
-        </w:rPr>
-        <w:t>Close</w:t>
-      </w:r>
-      <w:r>
-        <w:rPr>
-          <w14:ligatures w14:val="standard"/>
-        </w:rPr>
-        <w:t>"</w:t>
-      </w:r>
-      <w:r>
-        <w:rPr>
-          <w14:ligatures w14:val="standard"/>
-        </w:rPr>
-        <w:t>.</w:t>
-      </w:r>
-    </w:p>
-    <w:p>
-      <w:pPr>
-        <w:pStyle w:val="Para"/>
-        <w:jc w:val="both"/>
-        <w:rPr>
-          <w14:ligatures w14:val="standard"/>
-        </w:rPr>
-      </w:pPr>
-      <w:r>
-        <w:rPr>
-          <w:lang w:eastAsia="it-IT"/>
-          <w14:ligatures w14:val="standard"/>
-        </w:rPr>
-        <w:t xml:space="preserve">Below are steps to place alt-txt value in </w:t>
-      </w:r>
-      <w:r>
-        <w:rPr>
-          <w:b/>
-          <w:lang w:eastAsia="it-IT"/>
-          <w14:ligatures w14:val="standard"/>
-        </w:rPr>
-        <w:t>MS Word 201</w:t>
-      </w:r>
-      <w:r>
-        <w:rPr>
-          <w:b/>
-          <w:lang w:eastAsia="it-IT"/>
-          <w14:ligatures w14:val="standard"/>
-        </w:rPr>
-        <w:t>3</w:t>
-      </w:r>
-      <w:r>
-        <w:rPr>
-          <w:b/>
-          <w:lang w:eastAsia="it-IT"/>
-          <w14:ligatures w14:val="standard"/>
-        </w:rPr>
-        <w:t>/2016</w:t>
-      </w:r>
-      <w:r>
-        <w:rPr>
-          <w:lang w:eastAsia="it-IT"/>
-          <w14:ligatures w14:val="standard"/>
-        </w:rPr>
-        <w:t xml:space="preserve">. </w:t>
-      </w:r>
-      <w:r>
-        <w:rPr>
-          <w14:ligatures w14:val="standard"/>
-        </w:rPr>
-        <w:t>To add alternative text to a picture in Word 201</w:t>
-      </w:r>
-      <w:r>
-        <w:rPr>
-          <w14:ligatures w14:val="standard"/>
-        </w:rPr>
-        <w:t>3</w:t>
-      </w:r>
-      <w:r>
-        <w:rPr>
-          <w14:ligatures w14:val="standard"/>
-        </w:rPr>
-        <w:t>/2016</w:t>
-      </w:r>
-      <w:r>
-        <w:rPr>
-          <w14:ligatures w14:val="standard"/>
-        </w:rPr>
-        <w:t>, follow these steps:</w:t>
-      </w:r>
-    </w:p>
-    <w:p>
-      <w:pPr>
-        <w:pStyle w:val="ListParagraph"/>
-        <w:numPr>
-          <w:ilvl w:val="0"/>
-          <w:numId w:val="31"/>
-        </w:numPr>
-        <w:shd w:val="clear" w:color="auto" w:fill="FFFFFF"/>
-        <w:spacing w:before="100" w:beforeAutospacing="1" w:after="100" w:afterAutospacing="1" w:line="240" w:lineRule="auto"/>
-        <w:rPr>
-          <w14:ligatures w14:val="standard"/>
-        </w:rPr>
-      </w:pPr>
-      <w:r>
-        <w:rPr>
-          <w14:ligatures w14:val="standard"/>
-        </w:rPr>
-        <w:t>In a Word 201</w:t>
-      </w:r>
-      <w:r>
-        <w:rPr>
-          <w14:ligatures w14:val="standard"/>
-        </w:rPr>
-        <w:t>3</w:t>
-      </w:r>
-      <w:r>
-        <w:rPr>
-          <w14:ligatures w14:val="standard"/>
-        </w:rPr>
-        <w:t>/2016</w:t>
-      </w:r>
-      <w:r>
-        <w:rPr>
-          <w14:ligatures w14:val="standard"/>
-        </w:rPr>
-        <w:t xml:space="preserve"> document, insert a picture.</w:t>
-      </w:r>
-    </w:p>
-    <w:p>
-      <w:pPr>
-        <w:pStyle w:val="ListParagraph"/>
-        <w:numPr>
-          <w:ilvl w:val="0"/>
-          <w:numId w:val="31"/>
-        </w:numPr>
-        <w:shd w:val="clear" w:color="auto" w:fill="FFFFFF"/>
-        <w:spacing w:before="100" w:beforeAutospacing="1" w:after="100" w:afterAutospacing="1" w:line="240" w:lineRule="auto"/>
-        <w:rPr>
-          <w14:ligatures w14:val="standard"/>
-        </w:rPr>
-      </w:pPr>
-      <w:r>
-        <w:rPr>
-          <w14:ligatures w14:val="standard"/>
-        </w:rPr>
-        <w:t xml:space="preserve">Right click on the inserted picture and select </w:t>
-      </w:r>
-      <w:r>
-        <w:rPr>
-          <w14:ligatures w14:val="standard"/>
-        </w:rPr>
-        <w:t>the</w:t>
-      </w:r>
-      <w:r>
-        <w:rPr>
-          <w14:ligatures w14:val="standard"/>
-        </w:rPr>
-        <w:t xml:space="preserve"> </w:t>
-      </w:r>
-      <w:r>
-        <w:rPr>
-          <w:b/>
-          <w14:ligatures w14:val="standard"/>
-        </w:rPr>
-        <w:t>Format Picture</w:t>
-      </w:r>
-      <w:r>
-        <w:rPr>
-          <w14:ligatures w14:val="standard"/>
-        </w:rPr>
-        <w:t xml:space="preserve"> option</w:t>
-      </w:r>
-      <w:r>
-        <w:rPr>
-          <w14:ligatures w14:val="standard"/>
-        </w:rPr>
-        <w:t>.</w:t>
-      </w:r>
-    </w:p>
-    <w:p>
-      <w:pPr>
-        <w:pStyle w:val="ListParagraph"/>
-        <w:numPr>
-          <w:ilvl w:val="0"/>
-          <w:numId w:val="31"/>
-        </w:numPr>
-        <w:shd w:val="clear" w:color="auto" w:fill="FFFFFF"/>
-        <w:spacing w:before="100" w:beforeAutospacing="1" w:after="100" w:afterAutospacing="1" w:line="240" w:lineRule="auto"/>
-        <w:rPr>
-          <w14:ligatures w14:val="standard"/>
-        </w:rPr>
-      </w:pPr>
-      <w:r>
-        <w:rPr>
-          <w14:ligatures w14:val="standard"/>
-        </w:rPr>
-        <w:t xml:space="preserve">In the settings at the right </w:t>
-      </w:r>
-      <w:r>
-        <w:rPr>
-          <w14:ligatures w14:val="standard"/>
-        </w:rPr>
-        <w:t xml:space="preserve">side </w:t>
-      </w:r>
-      <w:r>
-        <w:rPr>
-          <w14:ligatures w14:val="standard"/>
-        </w:rPr>
-        <w:t xml:space="preserve">of the window, click on the </w:t>
-      </w:r>
-      <w:r>
-        <w:rPr>
-          <w14:ligatures w14:val="standard"/>
-        </w:rPr>
-        <w:t>"</w:t>
-      </w:r>
-      <w:r>
-        <w:rPr>
-          <w14:ligatures w14:val="standard"/>
-        </w:rPr>
-        <w:t>Layout &amp; Properties</w:t>
-      </w:r>
-      <w:r>
-        <w:rPr>
-          <w14:ligatures w14:val="standard"/>
-        </w:rPr>
-        <w:t>"</w:t>
-      </w:r>
-      <w:r>
-        <w:rPr>
-          <w14:ligatures w14:val="standard"/>
-        </w:rPr>
-        <w:t xml:space="preserve"> icon (3rd option)</w:t>
-      </w:r>
-      <w:r>
-        <w:rPr>
-          <w14:ligatures w14:val="standard"/>
-        </w:rPr>
-        <w:t>.</w:t>
-      </w:r>
-      <w:r>
-        <w:rPr>
-          <w14:ligatures w14:val="standard"/>
-        </w:rPr>
-        <w:t xml:space="preserve"> </w:t>
-      </w:r>
-    </w:p>
-    <w:p>
-      <w:pPr>
-        <w:pStyle w:val="ListParagraph"/>
-        <w:numPr>
-          <w:ilvl w:val="0"/>
-          <w:numId w:val="31"/>
-        </w:numPr>
-        <w:shd w:val="clear" w:color="auto" w:fill="FFFFFF"/>
-        <w:spacing w:before="100" w:beforeAutospacing="1" w:after="100" w:afterAutospacing="1" w:line="240" w:lineRule="auto"/>
-        <w:rPr>
-          <w14:ligatures w14:val="standard"/>
-        </w:rPr>
-      </w:pPr>
-      <w:r>
-        <w:rPr>
-          <w14:ligatures w14:val="standard"/>
-        </w:rPr>
-        <w:t xml:space="preserve">Expand </w:t>
-      </w:r>
-      <w:r>
-        <w:rPr>
-          <w:b/>
-          <w14:ligatures w14:val="standard"/>
-        </w:rPr>
-        <w:t>Alt Txt</w:t>
-      </w:r>
-      <w:r>
-        <w:rPr>
-          <w14:ligatures w14:val="standard"/>
-        </w:rPr>
-        <w:t xml:space="preserve"> option.</w:t>
-      </w:r>
-    </w:p>
-    <w:p>
-      <w:pPr>
-        <w:pStyle w:val="ListParagraph"/>
-        <w:numPr>
-          <w:ilvl w:val="0"/>
-          <w:numId w:val="31"/>
-        </w:numPr>
-        <w:shd w:val="clear" w:color="auto" w:fill="FFFFFF"/>
-        <w:spacing w:before="100" w:beforeAutospacing="1" w:after="100" w:afterAutospacing="1" w:line="240" w:lineRule="auto"/>
-        <w:rPr>
-          <w14:ligatures w14:val="standard"/>
-        </w:rPr>
-      </w:pPr>
-      <w:r>
-        <w:rPr>
-          <w14:ligatures w14:val="standard"/>
-        </w:rPr>
-        <w:t xml:space="preserve">In the </w:t>
-      </w:r>
-      <w:r>
-        <w:rPr>
-          <w14:ligatures w14:val="standard"/>
-        </w:rPr>
-        <w:t>"</w:t>
-      </w:r>
-      <w:r>
-        <w:rPr>
-          <w14:ligatures w14:val="standard"/>
-        </w:rPr>
-        <w:t>Title:</w:t>
-      </w:r>
-      <w:r>
-        <w:rPr>
-          <w14:ligatures w14:val="standard"/>
-        </w:rPr>
-        <w:t>"</w:t>
-      </w:r>
-      <w:r>
-        <w:rPr>
-          <w14:ligatures w14:val="standard"/>
-        </w:rPr>
-        <w:t xml:space="preserve"> and </w:t>
-      </w:r>
-      <w:r>
-        <w:rPr>
-          <w14:ligatures w14:val="standard"/>
-        </w:rPr>
-        <w:t>"</w:t>
-      </w:r>
-      <w:r>
-        <w:rPr>
-          <w14:ligatures w14:val="standard"/>
-        </w:rPr>
-        <w:t>Description:</w:t>
-      </w:r>
-      <w:r>
-        <w:rPr>
-          <w14:ligatures w14:val="standard"/>
-        </w:rPr>
-        <w:t>"</w:t>
-      </w:r>
-      <w:r>
-        <w:rPr>
-          <w14:ligatures w14:val="standard"/>
-        </w:rPr>
-        <w:t xml:space="preserve"> text boxes</w:t>
-      </w:r>
-      <w:r>
-        <w:rPr>
-          <w14:ligatures w14:val="standard"/>
-        </w:rPr>
-        <w:t>,</w:t>
-      </w:r>
-      <w:r>
-        <w:rPr>
-          <w14:ligatures w14:val="standard"/>
-        </w:rPr>
-        <w:t xml:space="preserve"> type the text you want to represent the picture, and then click </w:t>
-      </w:r>
-      <w:r>
-        <w:rPr>
-          <w14:ligatures w14:val="standard"/>
-        </w:rPr>
-        <w:t>"</w:t>
-      </w:r>
-      <w:r>
-        <w:rPr>
-          <w14:ligatures w14:val="standard"/>
-        </w:rPr>
-        <w:t>Close</w:t>
-      </w:r>
-      <w:r>
-        <w:rPr>
-          <w14:ligatures w14:val="standard"/>
-        </w:rPr>
-        <w:t>"</w:t>
-      </w:r>
-      <w:r>
-        <w:rPr>
-          <w14:ligatures w14:val="standard"/>
-        </w:rPr>
-        <w:t>.</w:t>
-      </w:r>
-    </w:p>
-    <w:p>
-      <w:pPr>
-        <w:pStyle w:val="Para"/>
-        <w:jc w:val="both"/>
-        <w:rPr>
-          <w14:ligatures w14:val="standard"/>
-        </w:rPr>
-      </w:pPr>
-      <w:r>
-        <w:rPr>
-          <w:rFonts w:ascii="Linux Biolinum" w:hAnsi="Linux Biolinum" w:cs="Linux Biolinum"/>
-          <w:i/>
-          <w14:ligatures w14:val="standard"/>
-        </w:rPr>
-        <w:t>1.1</w:t>
-      </w:r>
-      <w:r>
-        <w:rPr>
-          <w:rStyle w:val="Label"/>
-          <w:rFonts w:cs="Linux Libertine"/>
-          <w:i/>
-          <w14:ligatures w14:val="standard"/>
-        </w:rPr>
-        <w:t>.1</w:t>
-      </w:r>
-      <w:r>
-        <w:rPr>
-          <w:rFonts w:ascii="Linux Biolinum" w:hAnsi="Linux Biolinum" w:cs="Linux Biolinum"/>
-          <w:i/>
-          <w14:ligatures w14:val="standard"/>
-        </w:rPr>
-        <w:t xml:space="preserve"> Heading Level 3. </w:t>
-      </w:r>
-      <w:r>
-        <w:rPr>
-          <w:lang w:eastAsia="it-IT"/>
-          <w14:ligatures w14:val="standard"/>
-        </w:rPr>
-        <w:t xml:space="preserve">Insert paragraph text </w:t>
-      </w:r>
-      <w:r>
-        <w:rPr>
-          <w14:ligatures w14:val="standard"/>
-        </w:rPr>
-        <w:t xml:space="preserve">here. </w:t>
-      </w:r>
-      <w:r>
-        <w:rPr>
-          <w:lang w:eastAsia="it-IT"/>
-          <w14:ligatures w14:val="standard"/>
-        </w:rPr>
-        <w:t xml:space="preserve">Insert paragraph text </w:t>
-      </w:r>
-      <w:r>
-        <w:rPr>
-          <w14:ligatures w14:val="standard"/>
-        </w:rPr>
-        <w:t xml:space="preserve">here. </w:t>
-      </w:r>
-      <w:r>
-        <w:rPr>
-          <w:lang w:eastAsia="it-IT"/>
-          <w14:ligatures w14:val="standard"/>
-        </w:rPr>
-        <w:t xml:space="preserve">Insert paragraph text </w:t>
-      </w:r>
-      <w:r>
-        <w:rPr>
-          <w14:ligatures w14:val="standard"/>
-        </w:rPr>
-        <w:t xml:space="preserve">here. </w:t>
-      </w:r>
-      <w:r>
-        <w:rPr>
-          <w:lang w:eastAsia="it-IT"/>
-          <w14:ligatures w14:val="standard"/>
-        </w:rPr>
-        <w:t xml:space="preserve">Insert paragraph text </w:t>
-      </w:r>
-      <w:r>
-        <w:rPr>
-          <w14:ligatures w14:val="standard"/>
-        </w:rPr>
-        <w:t xml:space="preserve">here. </w:t>
-      </w:r>
-      <w:r>
-        <w:rPr>
-          <w:lang w:eastAsia="it-IT"/>
-          <w14:ligatures w14:val="standard"/>
-        </w:rPr>
-        <w:t xml:space="preserve">Insert paragraph text </w:t>
-      </w:r>
-      <w:r>
-        <w:rPr>
-          <w14:ligatures w14:val="standard"/>
-        </w:rPr>
-        <w:t xml:space="preserve">here. </w:t>
-      </w:r>
-      <w:r>
-        <w:rPr>
-          <w:lang w:eastAsia="it-IT"/>
-          <w14:ligatures w14:val="standard"/>
-        </w:rPr>
-        <w:t xml:space="preserve">Insert paragraph text </w:t>
-      </w:r>
-      <w:r>
-        <w:rPr>
-          <w14:ligatures w14:val="standard"/>
-        </w:rPr>
-        <w:t xml:space="preserve">here. </w:t>
-      </w:r>
-      <w:r>
-        <w:rPr>
-          <w:lang w:eastAsia="it-IT"/>
-          <w14:ligatures w14:val="standard"/>
-        </w:rPr>
-        <w:t xml:space="preserve">Insert paragraph text </w:t>
-      </w:r>
-      <w:r>
-        <w:rPr>
-          <w14:ligatures w14:val="standard"/>
-        </w:rPr>
-        <w:t>here.</w:t>
-      </w:r>
-      <w:r>
-        <w:rPr>
-          <w14:ligatures w14:val="standard"/>
-        </w:rPr>
-        <w:t xml:space="preserve"> </w:t>
-      </w:r>
-      <w:r>
-        <w:rPr>
-          <w:lang w:eastAsia="it-IT"/>
-          <w14:ligatures w14:val="standard"/>
-        </w:rPr>
-        <w:t xml:space="preserve">Insert paragraph text </w:t>
-      </w:r>
-      <w:r>
-        <w:rPr>
-          <w14:ligatures w14:val="standard"/>
-        </w:rPr>
-        <w:t xml:space="preserve">here. </w:t>
-      </w:r>
-      <w:r>
-        <w:rPr>
-          <w:lang w:eastAsia="it-IT"/>
-          <w14:ligatures w14:val="standard"/>
-        </w:rPr>
-        <w:t xml:space="preserve">Insert paragraph text </w:t>
-      </w:r>
-      <w:r>
-        <w:rPr>
-          <w14:ligatures w14:val="standard"/>
-        </w:rPr>
-        <w:t xml:space="preserve">here. </w:t>
-      </w:r>
-      <w:r>
-        <w:rPr>
-          <w:lang w:eastAsia="it-IT"/>
-          <w14:ligatures w14:val="standard"/>
-        </w:rPr>
-        <w:t xml:space="preserve">Insert paragraph text </w:t>
-      </w:r>
-      <w:r>
-        <w:rPr>
-          <w14:ligatures w14:val="standard"/>
-        </w:rPr>
-        <w:t xml:space="preserve">here. </w:t>
-      </w:r>
-      <w:r>
-        <w:rPr>
-          <w:lang w:eastAsia="it-IT"/>
-          <w14:ligatures w14:val="standard"/>
-        </w:rPr>
-        <w:t xml:space="preserve">Insert paragraph text </w:t>
-      </w:r>
-      <w:r>
-        <w:rPr>
-          <w14:ligatures w14:val="standard"/>
-        </w:rPr>
-        <w:t>here.</w:t>
-      </w:r>
-    </w:p>
-    <w:p>
-      <w:pPr>
-        <w:pStyle w:val="Para"/>
-        <w:jc w:val="both"/>
-        <w:rPr>
-          <w:lang w:eastAsia="ja-JP"/>
-          <w14:ligatures w14:val="standard"/>
-        </w:rPr>
-      </w:pPr>
-      <w:r>
-        <w:rPr>
-          <w:rStyle w:val="Label"/>
-          <w:rFonts w:cs="Linux Libertine"/>
-          <w:i/>
-          <w14:ligatures w14:val="standard"/>
-        </w:rPr>
-        <w:t>1.1.1.1</w:t>
-      </w:r>
-      <w:r>
-        <w:rPr>
-          <w:rFonts w:cs="Linux Libertine"/>
-          <w:i/>
-          <w:sz w:val="20"/>
-          <w14:ligatures w14:val="standard"/>
-        </w:rPr>
-        <w:t xml:space="preserve"> Heading Level 4. </w:t>
-      </w:r>
-      <w:r>
-        <w:rPr>
-          <w:lang w:eastAsia="it-IT"/>
-          <w14:ligatures w14:val="standard"/>
-        </w:rPr>
-        <w:t xml:space="preserve">Insert paragraph text </w:t>
-      </w:r>
-      <w:r>
-        <w:rPr>
-          <w14:ligatures w14:val="standard"/>
-        </w:rPr>
-        <w:t xml:space="preserve">here. </w:t>
-      </w:r>
-      <w:r>
-        <w:rPr>
-          <w:lang w:eastAsia="it-IT"/>
-          <w14:ligatures w14:val="standard"/>
-        </w:rPr>
-        <w:t xml:space="preserve">Insert paragraph text </w:t>
-      </w:r>
-      <w:r>
-        <w:rPr>
-          <w14:ligatures w14:val="standard"/>
-        </w:rPr>
-        <w:t xml:space="preserve">here. </w:t>
-      </w:r>
-      <w:r>
-        <w:rPr>
-          <w:lang w:eastAsia="it-IT"/>
-          <w14:ligatures w14:val="standard"/>
-        </w:rPr>
-        <w:t xml:space="preserve">Insert paragraph text </w:t>
-      </w:r>
-      <w:r>
-        <w:rPr>
-          <w14:ligatures w14:val="standard"/>
-        </w:rPr>
-        <w:t xml:space="preserve">here. </w:t>
-      </w:r>
-      <w:r>
-        <w:rPr>
-          <w:lang w:eastAsia="it-IT"/>
-          <w14:ligatures w14:val="standard"/>
-        </w:rPr>
-        <w:t xml:space="preserve">Insert paragraph text </w:t>
-      </w:r>
-      <w:r>
-        <w:rPr>
-          <w14:ligatures w14:val="standard"/>
-        </w:rPr>
-        <w:t xml:space="preserve">here. </w:t>
-      </w:r>
-      <w:r>
-        <w:rPr>
-          <w:lang w:eastAsia="it-IT"/>
-          <w14:ligatures w14:val="standard"/>
-        </w:rPr>
-        <w:t xml:space="preserve">Insert paragraph text </w:t>
-      </w:r>
-      <w:r>
-        <w:rPr>
-          <w14:ligatures w14:val="standard"/>
-        </w:rPr>
-        <w:t xml:space="preserve">here. </w:t>
-      </w:r>
-      <w:r>
-        <w:rPr>
-          <w:lang w:eastAsia="it-IT"/>
-          <w14:ligatures w14:val="standard"/>
-        </w:rPr>
-        <w:t xml:space="preserve">Insert paragraph text </w:t>
-      </w:r>
-      <w:r>
-        <w:rPr>
-          <w14:ligatures w14:val="standard"/>
-        </w:rPr>
-        <w:t xml:space="preserve">here. </w:t>
-      </w:r>
-      <w:r>
-        <w:rPr>
-          <w:lang w:eastAsia="it-IT"/>
-          <w14:ligatures w14:val="standard"/>
-        </w:rPr>
-        <w:t xml:space="preserve">Insert paragraph text </w:t>
-      </w:r>
-      <w:r>
-        <w:rPr>
-          <w14:ligatures w14:val="standard"/>
-        </w:rPr>
-        <w:t>here.</w:t>
-      </w:r>
-      <w:r>
-        <w:rPr>
-          <w14:ligatures w14:val="standard"/>
-        </w:rPr>
-        <w:t xml:space="preserve"> </w:t>
-      </w:r>
-      <w:r>
-        <w:rPr>
-          <w:lang w:eastAsia="it-IT"/>
-          <w14:ligatures w14:val="standard"/>
-        </w:rPr>
-        <w:t xml:space="preserve">Insert paragraph text </w:t>
-      </w:r>
-      <w:r>
-        <w:rPr>
-          <w14:ligatures w14:val="standard"/>
-        </w:rPr>
-        <w:t xml:space="preserve">here. </w:t>
-      </w:r>
-      <w:r>
-        <w:rPr>
-          <w:lang w:eastAsia="it-IT"/>
-          <w14:ligatures w14:val="standard"/>
-        </w:rPr>
-        <w:t xml:space="preserve">Insert paragraph text </w:t>
-      </w:r>
-      <w:r>
-        <w:rPr>
-          <w14:ligatures w14:val="standard"/>
-        </w:rPr>
-        <w:t xml:space="preserve">here. </w:t>
-      </w:r>
-      <w:r>
-        <w:rPr>
-          <w:lang w:eastAsia="it-IT"/>
-          <w14:ligatures w14:val="standard"/>
-        </w:rPr>
-        <w:t xml:space="preserve">Insert paragraph text </w:t>
-      </w:r>
-      <w:r>
-        <w:rPr>
-          <w14:ligatures w14:val="standard"/>
-        </w:rPr>
-        <w:t xml:space="preserve">here. </w:t>
-      </w:r>
-      <w:r>
-        <w:rPr>
-          <w:lang w:eastAsia="it-IT"/>
-          <w14:ligatures w14:val="standard"/>
-        </w:rPr>
-        <w:t xml:space="preserve">Insert paragraph text </w:t>
-      </w:r>
-      <w:r>
-        <w:rPr>
-          <w14:ligatures w14:val="standard"/>
-        </w:rPr>
-        <w:t>here.</w:t>
-      </w:r>
-    </w:p>
-    <w:p>
-      <w:pPr>
-        <w:pStyle w:val="AckHead"/>
-        <w:rPr>
-          <w14:ligatures w14:val="standard"/>
-        </w:rPr>
-      </w:pPr>
-      <w:r>
-        <w:rPr>
-          <w14:ligatures w14:val="standard"/>
-        </w:rPr>
-        <w:lastRenderedPageBreak/>
-        <w:t>ACKNOWLEDGMENTS</w:t>
-      </w:r>
-    </w:p>
-    <w:p>
-      <w:pPr>
-        <w:pStyle w:val="AckPara"/>
-        <w:rPr>
-          <w14:ligatures w14:val="standard"/>
-        </w:rPr>
-      </w:pPr>
-      <w:r>
-        <w:rPr>
-          <w:lang w:eastAsia="it-IT"/>
-          <w14:ligatures w14:val="standard"/>
-        </w:rPr>
-        <w:t xml:space="preserve">Insert paragraph text </w:t>
-      </w:r>
-      <w:r>
-        <w:rPr>
-          <w14:ligatures w14:val="standard"/>
-        </w:rPr>
-        <w:t xml:space="preserve">here. </w:t>
-      </w:r>
-      <w:r>
-        <w:rPr>
-          <w:lang w:eastAsia="it-IT"/>
-          <w14:ligatures w14:val="standard"/>
-        </w:rPr>
-        <w:t xml:space="preserve">Insert paragraph text </w:t>
-      </w:r>
-      <w:r>
-        <w:rPr>
-          <w14:ligatures w14:val="standard"/>
-        </w:rPr>
-        <w:t xml:space="preserve">here. </w:t>
-      </w:r>
-      <w:r>
-        <w:rPr>
-          <w:lang w:eastAsia="it-IT"/>
-          <w14:ligatures w14:val="standard"/>
-        </w:rPr>
-        <w:t xml:space="preserve">Insert paragraph text </w:t>
-      </w:r>
-      <w:r>
-        <w:rPr>
-          <w14:ligatures w14:val="standard"/>
-        </w:rPr>
-        <w:t xml:space="preserve">here. </w:t>
-      </w:r>
-      <w:r>
-        <w:rPr>
-          <w:lang w:eastAsia="it-IT"/>
-          <w14:ligatures w14:val="standard"/>
-        </w:rPr>
-        <w:t xml:space="preserve">Insert paragraph text </w:t>
-      </w:r>
-      <w:r>
-        <w:rPr>
-          <w14:ligatures w14:val="standard"/>
-        </w:rPr>
-        <w:t xml:space="preserve">here. </w:t>
-      </w:r>
-      <w:r>
-        <w:rPr>
-          <w:lang w:eastAsia="it-IT"/>
-          <w14:ligatures w14:val="standard"/>
-        </w:rPr>
-        <w:t xml:space="preserve">Insert paragraph text </w:t>
-      </w:r>
-      <w:r>
-        <w:rPr>
-          <w14:ligatures w14:val="standard"/>
-        </w:rPr>
-        <w:t xml:space="preserve">here. </w:t>
-      </w:r>
-      <w:r>
-        <w:rPr>
-          <w:lang w:eastAsia="it-IT"/>
-          <w14:ligatures w14:val="standard"/>
-        </w:rPr>
-        <w:t xml:space="preserve">Insert paragraph text </w:t>
-      </w:r>
-      <w:r>
-        <w:rPr>
-          <w14:ligatures w14:val="standard"/>
-        </w:rPr>
-        <w:t xml:space="preserve">here. </w:t>
-      </w:r>
-      <w:r>
-        <w:rPr>
-          <w:lang w:eastAsia="it-IT"/>
-          <w14:ligatures w14:val="standard"/>
-        </w:rPr>
-        <w:t xml:space="preserve">Insert paragraph text </w:t>
-      </w:r>
-      <w:r>
-        <w:rPr>
-          <w14:ligatures w14:val="standard"/>
-        </w:rPr>
-        <w:t xml:space="preserve">here. </w:t>
-      </w:r>
-      <w:r>
-        <w:rPr>
-          <w:lang w:eastAsia="it-IT"/>
-          <w14:ligatures w14:val="standard"/>
-        </w:rPr>
-        <w:t xml:space="preserve">Insert paragraph text </w:t>
-      </w:r>
-      <w:r>
-        <w:rPr>
-          <w14:ligatures w14:val="standard"/>
-        </w:rPr>
-        <w:t xml:space="preserve">here. </w:t>
-      </w:r>
-      <w:r>
-        <w:rPr>
-          <w:lang w:eastAsia="it-IT"/>
-          <w14:ligatures w14:val="standard"/>
-        </w:rPr>
-        <w:t xml:space="preserve">Insert paragraph text </w:t>
-      </w:r>
-      <w:r>
-        <w:rPr>
-          <w14:ligatures w14:val="standard"/>
-        </w:rPr>
-        <w:t xml:space="preserve">here. </w:t>
-      </w:r>
-      <w:r>
-        <w:rPr>
-          <w:lang w:eastAsia="it-IT"/>
-          <w14:ligatures w14:val="standard"/>
-        </w:rPr>
-        <w:t xml:space="preserve">Insert paragraph text </w:t>
-      </w:r>
-      <w:r>
-        <w:rPr>
-          <w14:ligatures w14:val="standard"/>
-        </w:rPr>
-        <w:t xml:space="preserve">here. </w:t>
-      </w:r>
-      <w:r>
-        <w:rPr>
-          <w:lang w:eastAsia="it-IT"/>
-          <w14:ligatures w14:val="standard"/>
-        </w:rPr>
-        <w:t xml:space="preserve">Insert paragraph text </w:t>
-      </w:r>
-      <w:r>
-        <w:rPr>
-          <w14:ligatures w14:val="standard"/>
-        </w:rPr>
-        <w:t>here.</w:t>
-      </w:r>
-    </w:p>
-    <w:p>
-      <w:pPr>
-        <w:pStyle w:val="ReferenceHead"/>
-        <w:rPr>
-          <w14:ligatures w14:val="standard"/>
-        </w:rPr>
-      </w:pPr>
-      <w:r>
-        <w:rPr>
-          <w14:ligatures w14:val="standard"/>
-        </w:rPr>
-        <w:t>REFERENCES</w:t>
-      </w:r>
-    </w:p>
-    <w:p>
-      <w:pPr>
         <w:pStyle w:val="Bibentry"/>
         <w:rPr>
           <w:szCs w:val="14"/>
@@ -2667,6 +1731,7 @@
         </w:rPr>
         <w:t>Patricia S. Abril and Robert Plant, 2007. The patent holder's dilemma: Buy, sell, or troll? </w:t>
       </w:r>
+      <w:proofErr w:type="spellStart"/>
       <w:r>
         <w:rPr>
           <w:rFonts w:eastAsia="Times New Roman"/>
@@ -2674,7 +1739,17 @@
           <w:iCs/>
           <w:szCs w:val="14"/>
         </w:rPr>
-        <w:t xml:space="preserve">Commun. ACM </w:t>
+        <w:t>Commun</w:t>
+      </w:r>
+      <w:proofErr w:type="spellEnd"/>
+      <w:r>
+        <w:rPr>
+          <w:rFonts w:eastAsia="Times New Roman"/>
+          <w:i/>
+          <w:iCs/>
+          <w:szCs w:val="14"/>
+        </w:rPr>
+        <w:t xml:space="preserve">. ACM </w:t>
       </w:r>
       <w:r>
         <w:rPr>
@@ -2732,8 +1807,21 @@
         </w:rPr>
         <w:tab/>
       </w:r>
-      <w:r>
-        <w:t>Sten Andler. 1979. Predicate path expressions. In </w:t>
+      <w:proofErr w:type="spellStart"/>
+      <w:r>
+        <w:t>Sten</w:t>
+      </w:r>
+      <w:proofErr w:type="spellEnd"/>
+      <w:r>
+        <w:t xml:space="preserve"> </w:t>
+      </w:r>
+      <w:proofErr w:type="spellStart"/>
+      <w:r>
+        <w:t>Andler</w:t>
+      </w:r>
+      <w:proofErr w:type="spellEnd"/>
+      <w:r>
+        <w:t>. 1979. Predicate path expressions. In </w:t>
       </w:r>
       <w:r>
         <w:rPr>
@@ -2743,8 +1831,18 @@
         <w:t>Proceedings of the 6th. ACM SIGACT-SIGPLAN Symposium on Principles of Programming Languages (POPL '79)</w:t>
       </w:r>
       <w:r>
-        <w:t>. ACM Press, New York, NY, 226-236. DOI:https://doi.org/10.1145/567752.567774</w:t>
-      </w:r>
+        <w:t xml:space="preserve">. ACM Press, New York, NY, 226-236. </w:t>
+      </w:r>
+      <w:proofErr w:type="spellStart"/>
+      <w:proofErr w:type="gramStart"/>
+      <w:r>
+        <w:t>DOI:https</w:t>
+      </w:r>
+      <w:proofErr w:type="spellEnd"/>
+      <w:r>
+        <w:t>://doi.org/10.1145/567752.567774</w:t>
+      </w:r>
+      <w:proofErr w:type="gramEnd"/>
     </w:p>
     <w:p>
       <w:pPr>
@@ -2782,8 +1880,18 @@
         <w:t>The title of book one</w:t>
       </w:r>
       <w:r>
-        <w:t> (1st. ed.). The name of the series one, Vol. 9. University of Chicago Press, Chicago. DOI:https://doi.org/10.1007/3-540-09237-4</w:t>
-      </w:r>
+        <w:t xml:space="preserve"> (1st. ed.). The name of the series one, Vol. 9. University of Chicago Press, Chicago. </w:t>
+      </w:r>
+      <w:proofErr w:type="spellStart"/>
+      <w:proofErr w:type="gramStart"/>
+      <w:r>
+        <w:t>DOI:https</w:t>
+      </w:r>
+      <w:proofErr w:type="spellEnd"/>
+      <w:r>
+        <w:t>://doi.org/10.1007/3-540-09237-4</w:t>
+      </w:r>
+      <w:proofErr w:type="gramEnd"/>
       <w:r>
         <w:rPr>
           <w14:ligatures w14:val="standard"/>
@@ -2811,7 +1919,15 @@
         <w:tab/>
       </w:r>
       <w:r>
-        <w:t>David Kosiur. 2001. </w:t>
+        <w:t xml:space="preserve">David </w:t>
+      </w:r>
+      <w:proofErr w:type="spellStart"/>
+      <w:r>
+        <w:t>Kosiur</w:t>
+      </w:r>
+      <w:proofErr w:type="spellEnd"/>
+      <w:r>
+        <w:t>. 2001. </w:t>
       </w:r>
       <w:r>
         <w:rPr>
@@ -2821,7 +1937,11 @@
         <w:t>Understanding Policy-Based Networking</w:t>
       </w:r>
       <w:r>
-        <w:t> (2nd. ed.). Wiley, New York, NY.</w:t>
+        <w:t xml:space="preserve"> (2nd. ed.). Wiley, New York, </w:t>
+      </w:r>
+      <w:proofErr w:type="gramStart"/>
+      <w:r>
+        <w:t>NY.</w:t>
       </w:r>
       <w:r>
         <w:rPr>
@@ -2829,6 +1949,7 @@
         </w:rPr>
         <w:t>.</w:t>
       </w:r>
+      <w:proofErr w:type="gramEnd"/>
     </w:p>
     <w:p>
       <w:pPr>
@@ -5757,7 +4878,7 @@
     </w:rPrDefault>
     <w:pPrDefault/>
   </w:docDefaults>
-  <w:latentStyles w:defLockedState="0" w:defUIPriority="0" w:defSemiHidden="0" w:defUnhideWhenUsed="0" w:defQFormat="0" w:count="376">
+  <w:latentStyles w:defLockedState="0" w:defUIPriority="0" w:defSemiHidden="0" w:defUnhideWhenUsed="0" w:defQFormat="0" w:count="375">
     <w:lsdException w:name="Normal" w:locked="1" w:qFormat="1"/>
     <w:lsdException w:name="heading 1" w:locked="1" w:uiPriority="9" w:qFormat="1"/>
     <w:lsdException w:name="heading 2" w:locked="1" w:semiHidden="1" w:uiPriority="9" w:unhideWhenUsed="1" w:qFormat="1"/>
@@ -5856,6 +4977,7 @@
     <w:lsdException w:name="HTML Sample" w:semiHidden="1" w:unhideWhenUsed="1"/>
     <w:lsdException w:name="HTML Typewriter" w:semiHidden="1" w:unhideWhenUsed="1"/>
     <w:lsdException w:name="HTML Variable" w:semiHidden="1" w:unhideWhenUsed="1"/>
+    <w:lsdException w:name="Normal Table" w:semiHidden="1" w:unhideWhenUsed="1"/>
     <w:lsdException w:name="annotation subject" w:semiHidden="1" w:unhideWhenUsed="1"/>
     <w:lsdException w:name="No List" w:semiHidden="1" w:uiPriority="99" w:unhideWhenUsed="1"/>
     <w:lsdException w:name="Outline List 1" w:semiHidden="1" w:unhideWhenUsed="1"/>
@@ -5902,8 +5024,10 @@
     <w:lsdException w:name="Table Subtle 2" w:semiHidden="1" w:unhideWhenUsed="1"/>
     <w:lsdException w:name="Table Web 1" w:semiHidden="1" w:unhideWhenUsed="1"/>
     <w:lsdException w:name="Table Web 2" w:semiHidden="1" w:unhideWhenUsed="1"/>
+    <w:lsdException w:name="Table Web 3" w:semiHidden="1" w:unhideWhenUsed="1"/>
     <w:lsdException w:name="Balloon Text" w:semiHidden="1" w:unhideWhenUsed="1"/>
     <w:lsdException w:name="Table Grid" w:locked="1"/>
+    <w:lsdException w:name="Table Theme" w:semiHidden="1" w:unhideWhenUsed="1"/>
     <w:lsdException w:name="Placeholder Text" w:semiHidden="1" w:uiPriority="99"/>
     <w:lsdException w:name="No Spacing" w:uiPriority="1" w:qFormat="1"/>
     <w:lsdException w:name="Light Shading" w:uiPriority="60"/>
@@ -6123,7 +5247,6 @@
     <w:lsdException w:name="Smart Hyperlink" w:semiHidden="1" w:uiPriority="99" w:unhideWhenUsed="1"/>
     <w:lsdException w:name="Hashtag" w:semiHidden="1" w:uiPriority="99" w:unhideWhenUsed="1"/>
     <w:lsdException w:name="Unresolved Mention" w:semiHidden="1" w:uiPriority="99" w:unhideWhenUsed="1"/>
-    <w:lsdException w:name="Smart Link" w:semiHidden="1" w:uiPriority="99" w:unhideWhenUsed="1"/>
   </w:latentStyles>
   <w:style w:type="paragraph" w:default="1" w:styleId="Normal">
     <w:name w:val="Normal"/>
@@ -12043,7 +11166,7 @@
 </file>
 
 <file path=customXml/itemProps2.xml><?xml version="1.0" encoding="utf-8"?>
-<ds:datastoreItem xmlns:ds="http://schemas.openxmlformats.org/officeDocument/2006/customXml" ds:itemID="{81A344C4-4ABB-4DFE-8814-500F4D86031A}">
+<ds:datastoreItem xmlns:ds="http://schemas.openxmlformats.org/officeDocument/2006/customXml" ds:itemID="{7323EE14-D127-469D-91BF-7A7E2AAB962C}">
   <ds:schemaRefs>
     <ds:schemaRef ds:uri="http://schemas.openxmlformats.org/officeDocument/2006/bibliography"/>
   </ds:schemaRefs>

</xml_diff>

<commit_message>
Added abstract - last paragraph
</commit_message>
<xml_diff>
--- a/interim-layout.docx
+++ b/interim-layout.docx
@@ -184,7 +184,21 @@
                 <w:rStyle w:val="FirstName"/>
                 <w14:ligatures w14:val="standard"/>
               </w:rPr>
-              <w:t>Gangadhar Matti</w:t>
+              <w:t>Gangadhar</w:t>
+            </w:r>
+            <w:r>
+              <w:rPr>
+                <w:rStyle w:val="FirstName"/>
+                <w14:ligatures w14:val="standard"/>
+              </w:rPr>
+              <w:t>a</w:t>
+            </w:r>
+            <w:r>
+              <w:rPr>
+                <w:rStyle w:val="FirstName"/>
+                <w14:ligatures w14:val="standard"/>
+              </w:rPr>
+              <w:t xml:space="preserve"> Matti</w:t>
             </w:r>
             <w:r>
               <w:br/>
@@ -422,6 +436,45 @@
     </w:p>
     <w:p>
       <w:pPr>
+        <w:pStyle w:val="Abstract"/>
+        <w:rPr>
+          <w:rFonts w:eastAsia="Verdana"/>
+          <w14:ligatures w14:val="standard"/>
+        </w:rPr>
+      </w:pPr>
+      <w:r>
+        <w:rPr>
+          <w:rFonts w:eastAsia="Verdana"/>
+          <w14:ligatures w14:val="standard"/>
+        </w:rPr>
+        <w:t>In this paper, we discuss solution to these problems. By following the same principle of agile</w:t>
+      </w:r>
+      <w:r>
+        <w:rPr>
+          <w:rFonts w:eastAsia="Verdana"/>
+          <w14:ligatures w14:val="standard"/>
+        </w:rPr>
+        <w:t>. W</w:t>
+      </w:r>
+      <w:r>
+        <w:rPr>
+          <w:rFonts w:eastAsia="Verdana"/>
+          <w14:ligatures w14:val="standard"/>
+        </w:rPr>
+        <w:t xml:space="preserve">e could divide this large team into </w:t>
+      </w:r>
+      <w:r>
+        <w:rPr>
+          <w:rFonts w:eastAsia="Verdana"/>
+          <w14:ligatures w14:val="standard"/>
+        </w:rPr>
+        <w:t>groups of smaller agile teams, which is called Scrum of Scrums. Care must be taken to effectively manager communication and coordination between the teams, which is discussed in sections 2, 3 and 4. Design and Architecture is another point of concern, which may easily get complicated and can lead to failure of the project, which is discussed in section 5. It is at most important to perform project management in the best possible way for the smooth transition of the large scale project.</w:t>
+      </w:r>
+      <w:bookmarkStart w:id="0" w:name="_GoBack"/>
+      <w:bookmarkEnd w:id="0"/>
+    </w:p>
+    <w:p>
+      <w:pPr>
         <w:pStyle w:val="FootnoteText"/>
         <w:framePr w:w="4680" w:h="1441" w:hRule="exact" w:hSpace="187" w:wrap="around" w:vAnchor="page" w:hAnchor="page" w:x="1089" w:y="12601" w:anchorLock="1"/>
       </w:pPr>
@@ -622,21 +675,12 @@
         </w:rPr>
         <w:t xml:space="preserve">, </w:t>
       </w:r>
-      <w:proofErr w:type="gramStart"/>
       <w:r>
         <w:rPr>
           <w:lang w:eastAsia="it-IT"/>
           <w14:ligatures w14:val="standard"/>
         </w:rPr>
-        <w:t>Insert</w:t>
-      </w:r>
-      <w:proofErr w:type="gramEnd"/>
-      <w:r>
-        <w:rPr>
-          <w:lang w:eastAsia="it-IT"/>
-          <w14:ligatures w14:val="standard"/>
-        </w:rPr>
-        <w:t xml:space="preserve"> keyword text</w:t>
+        <w:t>Insert keyword text</w:t>
       </w:r>
       <w:r>
         <w:rPr>
@@ -832,7 +876,7 @@
           <w:sz w:val="18"/>
           <w14:ligatures w14:val="standard"/>
         </w:rPr>
-        <w:t xml:space="preserve">enormous </w:t>
+        <w:t xml:space="preserve">enormous competition </w:t>
       </w:r>
       <w:r>
         <w:rPr>
@@ -842,7 +886,7 @@
           <w:sz w:val="18"/>
           <w14:ligatures w14:val="standard"/>
         </w:rPr>
-        <w:t xml:space="preserve">competition </w:t>
+        <w:t>in the market, changes are frequent to any software project under development. Conventionally, the entire software was developed by a small team. However, with increase in the complexity and requirements, led to the increase in people involved in building software. As a result of this, team is responsible in developing a single module</w:t>
       </w:r>
       <w:r>
         <w:rPr>
@@ -852,7 +896,7 @@
           <w:sz w:val="18"/>
           <w14:ligatures w14:val="standard"/>
         </w:rPr>
-        <w:t>in the market, changes are frequent to any software project under development. Conventionally, the entire software was developed by a small team. However, with increase in the complexity and requirements, led to the increase in people involved in building software. As a result of this, team is responsible in developing a single module</w:t>
+        <w:t xml:space="preserve">, which is a part of the large software. Agile works well, when applied on smaller teams as it gives more flexibility, transparency and coordination between the team members. </w:t>
       </w:r>
       <w:r>
         <w:rPr>
@@ -862,7 +906,7 @@
           <w:sz w:val="18"/>
           <w14:ligatures w14:val="standard"/>
         </w:rPr>
-        <w:t xml:space="preserve">, which is a part of the large software. Agile works well, when applied on smaller teams as it gives more flexibility, transparency and coordination between the team members. </w:t>
+        <w:t xml:space="preserve">Although, to meet the requirements for large scale projects a globalized approach with outsourced teams is becoming common, where different teams must work together cohesively flexibly and rapidly to deliver a product that conforms to the requirement specification. </w:t>
       </w:r>
       <w:r>
         <w:rPr>
@@ -872,7 +916,7 @@
           <w:sz w:val="18"/>
           <w14:ligatures w14:val="standard"/>
         </w:rPr>
-        <w:t xml:space="preserve">Although, to meet the requirements for large scale projects a globalized approach with outsourced teams is becoming common, where different teams must work together cohesively flexibly and rapidly to deliver a product that conforms to the requirement specification. </w:t>
+        <w:t>For</w:t>
       </w:r>
       <w:r>
         <w:rPr>
@@ -882,7 +926,7 @@
           <w:sz w:val="18"/>
           <w14:ligatures w14:val="standard"/>
         </w:rPr>
-        <w:t>For</w:t>
+        <w:t xml:space="preserve"> agile principles to be effective for larger teams, careful considerations must be given to the collaboration between the teams, overall design and architecture, project falls on track, resolving dependencies and </w:t>
       </w:r>
       <w:r>
         <w:rPr>
@@ -892,7 +936,7 @@
           <w:sz w:val="18"/>
           <w14:ligatures w14:val="standard"/>
         </w:rPr>
-        <w:t xml:space="preserve"> agile principles to be effective for larger teams, careful considerations must be given to the collaboration between the teams, overall design and architecture, project falls on track, resolving dependencies and </w:t>
+        <w:t>duplicity</w:t>
       </w:r>
       <w:r>
         <w:rPr>
@@ -902,7 +946,7 @@
           <w:sz w:val="18"/>
           <w14:ligatures w14:val="standard"/>
         </w:rPr>
-        <w:t>duplicity</w:t>
+        <w:t xml:space="preserve"> of work. </w:t>
       </w:r>
       <w:r>
         <w:rPr>
@@ -912,7 +956,7 @@
           <w:sz w:val="18"/>
           <w14:ligatures w14:val="standard"/>
         </w:rPr>
-        <w:t xml:space="preserve"> of work. </w:t>
+        <w:t xml:space="preserve">In section 2 we discuss </w:t>
       </w:r>
       <w:r>
         <w:rPr>
@@ -922,7 +966,7 @@
           <w:sz w:val="18"/>
           <w14:ligatures w14:val="standard"/>
         </w:rPr>
-        <w:t xml:space="preserve">In section 2 we discuss </w:t>
+        <w:t>various issues of teamwork that should be considered while working</w:t>
       </w:r>
       <w:r>
         <w:rPr>
@@ -932,7 +976,7 @@
           <w:sz w:val="18"/>
           <w14:ligatures w14:val="standard"/>
         </w:rPr>
-        <w:t>various issues of teamwork that should be considered while working</w:t>
+        <w:t xml:space="preserve"> in</w:t>
       </w:r>
       <w:r>
         <w:rPr>
@@ -942,16 +986,6 @@
           <w:sz w:val="18"/>
           <w14:ligatures w14:val="standard"/>
         </w:rPr>
-        <w:t xml:space="preserve"> in</w:t>
-      </w:r>
-      <w:r>
-        <w:rPr>
-          <w:rFonts w:cstheme="minorBidi"/>
-          <w:b w:val="0"/>
-          <w:bCs/>
-          <w:sz w:val="18"/>
-          <w14:ligatures w14:val="standard"/>
-        </w:rPr>
         <w:t xml:space="preserve"> large scale. In section 2.1 we discuss the scrum approach that should be followed for large scale development. Section 2.2 addresses the challenges in the inter-team communication over large scale projects. Section 2.3 highlights how design and architectural affects in large projects.</w:t>
       </w:r>
     </w:p>
@@ -995,6 +1029,20 @@
       </w:pPr>
       <w:r>
         <w:rPr>
+          <w:lang w:eastAsia="it-IT"/>
+          <w14:ligatures w14:val="standard"/>
+        </w:rPr>
+        <w:t>As Helen Keller said, “Alone we can do so little, together we can do so much”. Teamwork is the driving force to success for any project</w:t>
+      </w:r>
+      <w:r>
+        <w:rPr>
+          <w:lang w:eastAsia="it-IT"/>
+          <w14:ligatures w14:val="standard"/>
+        </w:rPr>
+        <w:t xml:space="preserve">. </w:t>
+      </w:r>
+      <w:r>
+        <w:rPr>
           <w:bCs/>
           <w14:ligatures w14:val="standard"/>
         </w:rPr>
@@ -1033,7 +1081,15 @@
           <w:lang w:eastAsia="it-IT"/>
           <w14:ligatures w14:val="standard"/>
         </w:rPr>
-        <w:t>But in large-scale projects teams consists of single scrum to several hundred people. These large group of people are divided into smaller teams. Dedicated module of the system is developed by each small team. These groups can be categorized into scrum teams</w:t>
+        <w:t xml:space="preserve">But in large-scale projects teams consists of single scrum to several hundred people. These large group of people are divided into smaller teams. Dedicated module of the system is developed by each small team. These groups can be categorized </w:t>
+      </w:r>
+      <w:r>
+        <w:rPr>
+          <w:lang w:eastAsia="it-IT"/>
+          <w14:ligatures w14:val="standard"/>
+        </w:rPr>
+        <w:lastRenderedPageBreak/>
+        <w:t>into scrum teams</w:t>
       </w:r>
       <w:r>
         <w:rPr>
@@ -1108,7 +1164,6 @@
           <w:lang w:eastAsia="it-IT"/>
           <w14:ligatures w14:val="standard"/>
         </w:rPr>
-        <w:lastRenderedPageBreak/>
         <w:t xml:space="preserve">A productive successful scrum team needs to have a right balance between technical skills and experience. Every project relies on good teams. Effective team work helps drive the project towards success. Team players should be committed to the goal, being reliable and responsible, support and respect others, be active listener and a good problem solver. The next section highlights the necessary scrum approach </w:t>
       </w:r>
       <w:r>
@@ -1174,15 +1229,6 @@
     </w:p>
     <w:p>
       <w:pPr>
-        <w:pStyle w:val="Statements"/>
-        <w:rPr>
-          <w:lang w:eastAsia="it-IT"/>
-          <w14:ligatures w14:val="standard"/>
-        </w:rPr>
-      </w:pPr>
-    </w:p>
-    <w:p>
-      <w:pPr>
         <w:pStyle w:val="Head1"/>
         <w:spacing w:before="380"/>
       </w:pPr>
@@ -1221,7 +1267,14 @@
           <w:lang w:eastAsia="it-IT"/>
           <w14:ligatures w14:val="standard"/>
         </w:rPr>
-        <w:t>One of the main issues in distributed development is the inter-team communication</w:t>
+        <w:t>O</w:t>
+      </w:r>
+      <w:r>
+        <w:rPr>
+          <w:lang w:eastAsia="it-IT"/>
+          <w14:ligatures w14:val="standard"/>
+        </w:rPr>
+        <w:t>ne of the main issues in distributed development is the inter-team communication</w:t>
       </w:r>
       <w:r>
         <w:rPr>
@@ -1267,23 +1320,14 @@
           <w:lang w:eastAsia="it-IT"/>
           <w14:ligatures w14:val="standard"/>
         </w:rPr>
-        <w:t xml:space="preserve"> distributed environment is difficult. </w:t>
-      </w:r>
-      <w:proofErr w:type="spellStart"/>
+        <w:t xml:space="preserve"> distributed </w:t>
+      </w:r>
       <w:r>
         <w:rPr>
           <w:lang w:eastAsia="it-IT"/>
           <w14:ligatures w14:val="standard"/>
         </w:rPr>
-        <w:t>Dingsoyr</w:t>
-      </w:r>
-      <w:proofErr w:type="spellEnd"/>
-      <w:r>
-        <w:rPr>
-          <w:lang w:eastAsia="it-IT"/>
-          <w14:ligatures w14:val="standard"/>
-        </w:rPr>
-        <w:t xml:space="preserve"> and Moe stated that the communication between teams can be better if several inter team workshops are conducted. The end goal of these workshop would be to get used to each other’s work culture and develop new methods to communicate with each other. There is one more way to increase the communication between teams</w:t>
+        <w:t>environment is difficult. Dingsoyr and Moe stated that the communication between teams can be better if several inter team workshops are conducted. The end goal of these workshop would be to get used to each other’s work culture and develop new methods to communicate with each other. There is one more way to increase the communication between teams</w:t>
       </w:r>
       <w:r>
         <w:rPr>
@@ -1404,126 +1448,10 @@
         <w:ind w:firstLine="0"/>
         <w:jc w:val="both"/>
         <w:rPr>
-          <w14:ligatures w14:val="standard"/>
-        </w:rPr>
-      </w:pPr>
-      <w:bookmarkStart w:id="0" w:name="_GoBack"/>
-      <w:bookmarkEnd w:id="0"/>
-      <w:r>
-        <w:rPr>
           <w:lang w:eastAsia="it-IT"/>
           <w14:ligatures w14:val="standard"/>
         </w:rPr>
-        <w:t xml:space="preserve">In </w:t>
-      </w:r>
-      <w:r>
-        <w:rPr>
-          <w:lang w:eastAsia="it-IT"/>
-          <w14:ligatures w14:val="standard"/>
-        </w:rPr>
-        <w:t xml:space="preserve">the </w:t>
-      </w:r>
-      <w:r>
-        <w:rPr>
-          <w:lang w:eastAsia="it-IT"/>
-          <w14:ligatures w14:val="standard"/>
-        </w:rPr>
-        <w:t>below paragraph,</w:t>
-      </w:r>
-      <w:r>
-        <w:rPr>
-          <w:lang w:eastAsia="it-IT"/>
-          <w14:ligatures w14:val="standard"/>
-        </w:rPr>
-        <w:t xml:space="preserve"> </w:t>
-      </w:r>
-      <w:r>
-        <w:rPr>
-          <w:lang w:eastAsia="it-IT"/>
-          <w14:ligatures w14:val="standard"/>
-        </w:rPr>
-        <w:t xml:space="preserve">it </w:t>
-      </w:r>
-      <w:r>
-        <w:rPr>
-          <w:lang w:eastAsia="it-IT"/>
-          <w14:ligatures w14:val="standard"/>
-        </w:rPr>
-        <w:t>is explain</w:t>
-      </w:r>
-      <w:r>
-        <w:rPr>
-          <w:lang w:eastAsia="it-IT"/>
-          <w14:ligatures w14:val="standard"/>
-        </w:rPr>
-        <w:t>ed</w:t>
-      </w:r>
-      <w:r>
-        <w:rPr>
-          <w:lang w:eastAsia="it-IT"/>
-          <w14:ligatures w14:val="standard"/>
-        </w:rPr>
-        <w:t xml:space="preserve"> how alt-txt value </w:t>
-      </w:r>
-      <w:r>
-        <w:rPr>
-          <w:lang w:eastAsia="it-IT"/>
-          <w14:ligatures w14:val="standard"/>
-        </w:rPr>
-        <w:t xml:space="preserve">is placed </w:t>
-      </w:r>
-      <w:r>
-        <w:rPr>
-          <w:lang w:eastAsia="it-IT"/>
-          <w14:ligatures w14:val="standard"/>
-        </w:rPr>
-        <w:t xml:space="preserve">in </w:t>
-      </w:r>
-      <w:r>
-        <w:rPr>
-          <w:b/>
-          <w:lang w:eastAsia="it-IT"/>
-          <w14:ligatures w14:val="standard"/>
-        </w:rPr>
-        <w:t>MS</w:t>
-      </w:r>
-      <w:r>
-        <w:rPr>
-          <w:b/>
-          <w:lang w:eastAsia="it-IT"/>
-          <w14:ligatures w14:val="standard"/>
-        </w:rPr>
-        <w:t xml:space="preserve"> </w:t>
-      </w:r>
-      <w:r>
-        <w:rPr>
-          <w:b/>
-          <w:lang w:eastAsia="it-IT"/>
-          <w14:ligatures w14:val="standard"/>
-        </w:rPr>
-        <w:t>Word</w:t>
-      </w:r>
-      <w:r>
-        <w:rPr>
-          <w:b/>
-          <w:lang w:eastAsia="it-IT"/>
-          <w14:ligatures w14:val="standard"/>
-        </w:rPr>
-        <w:t xml:space="preserve"> 2010</w:t>
-      </w:r>
-      <w:r>
-        <w:rPr>
-          <w:lang w:eastAsia="it-IT"/>
-          <w14:ligatures w14:val="standard"/>
-        </w:rPr>
-        <w:t xml:space="preserve">. </w:t>
-      </w:r>
-      <w:r>
-        <w:rPr>
-          <w14:ligatures w14:val="standard"/>
-        </w:rPr>
-        <w:t>To add alternative text to a picture in Word 2010, follow these steps:</w:t>
-      </w:r>
+      </w:pPr>
     </w:p>
     <w:p>
       <w:pPr>
@@ -1731,7 +1659,6 @@
         </w:rPr>
         <w:t>Patricia S. Abril and Robert Plant, 2007. The patent holder's dilemma: Buy, sell, or troll? </w:t>
       </w:r>
-      <w:proofErr w:type="spellStart"/>
       <w:r>
         <w:rPr>
           <w:rFonts w:eastAsia="Times New Roman"/>
@@ -1739,17 +1666,7 @@
           <w:iCs/>
           <w:szCs w:val="14"/>
         </w:rPr>
-        <w:t>Commun</w:t>
-      </w:r>
-      <w:proofErr w:type="spellEnd"/>
-      <w:r>
-        <w:rPr>
-          <w:rFonts w:eastAsia="Times New Roman"/>
-          <w:i/>
-          <w:iCs/>
-          <w:szCs w:val="14"/>
-        </w:rPr>
-        <w:t xml:space="preserve">. ACM </w:t>
+        <w:t xml:space="preserve">Commun. ACM </w:t>
       </w:r>
       <w:r>
         <w:rPr>
@@ -1807,21 +1724,8 @@
         </w:rPr>
         <w:tab/>
       </w:r>
-      <w:proofErr w:type="spellStart"/>
-      <w:r>
-        <w:t>Sten</w:t>
-      </w:r>
-      <w:proofErr w:type="spellEnd"/>
-      <w:r>
-        <w:t xml:space="preserve"> </w:t>
-      </w:r>
-      <w:proofErr w:type="spellStart"/>
-      <w:r>
-        <w:t>Andler</w:t>
-      </w:r>
-      <w:proofErr w:type="spellEnd"/>
-      <w:r>
-        <w:t>. 1979. Predicate path expressions. In </w:t>
+      <w:r>
+        <w:t>Sten Andler. 1979. Predicate path expressions. In </w:t>
       </w:r>
       <w:r>
         <w:rPr>
@@ -1831,18 +1735,8 @@
         <w:t>Proceedings of the 6th. ACM SIGACT-SIGPLAN Symposium on Principles of Programming Languages (POPL '79)</w:t>
       </w:r>
       <w:r>
-        <w:t xml:space="preserve">. ACM Press, New York, NY, 226-236. </w:t>
-      </w:r>
-      <w:proofErr w:type="spellStart"/>
-      <w:proofErr w:type="gramStart"/>
-      <w:r>
-        <w:t>DOI:https</w:t>
-      </w:r>
-      <w:proofErr w:type="spellEnd"/>
-      <w:r>
-        <w:t>://doi.org/10.1145/567752.567774</w:t>
-      </w:r>
-      <w:proofErr w:type="gramEnd"/>
+        <w:t>. ACM Press, New York, NY, 226-236. DOI:https://doi.org/10.1145/567752.567774</w:t>
+      </w:r>
     </w:p>
     <w:p>
       <w:pPr>
@@ -1880,18 +1774,8 @@
         <w:t>The title of book one</w:t>
       </w:r>
       <w:r>
-        <w:t xml:space="preserve"> (1st. ed.). The name of the series one, Vol. 9. University of Chicago Press, Chicago. </w:t>
-      </w:r>
-      <w:proofErr w:type="spellStart"/>
-      <w:proofErr w:type="gramStart"/>
-      <w:r>
-        <w:t>DOI:https</w:t>
-      </w:r>
-      <w:proofErr w:type="spellEnd"/>
-      <w:r>
-        <w:t>://doi.org/10.1007/3-540-09237-4</w:t>
-      </w:r>
-      <w:proofErr w:type="gramEnd"/>
+        <w:t> (1st. ed.). The name of the series one, Vol. 9. University of Chicago Press, Chicago. DOI:https://doi.org/10.1007/3-540-09237-4</w:t>
+      </w:r>
       <w:r>
         <w:rPr>
           <w14:ligatures w14:val="standard"/>
@@ -1919,15 +1803,7 @@
         <w:tab/>
       </w:r>
       <w:r>
-        <w:t xml:space="preserve">David </w:t>
-      </w:r>
-      <w:proofErr w:type="spellStart"/>
-      <w:r>
-        <w:t>Kosiur</w:t>
-      </w:r>
-      <w:proofErr w:type="spellEnd"/>
-      <w:r>
-        <w:t>. 2001. </w:t>
+        <w:t>David Kosiur. 2001. </w:t>
       </w:r>
       <w:r>
         <w:rPr>
@@ -1937,11 +1813,7 @@
         <w:t>Understanding Policy-Based Networking</w:t>
       </w:r>
       <w:r>
-        <w:t xml:space="preserve"> (2nd. ed.). Wiley, New York, </w:t>
-      </w:r>
-      <w:proofErr w:type="gramStart"/>
-      <w:r>
-        <w:t>NY.</w:t>
+        <w:t> (2nd. ed.). Wiley, New York, NY.</w:t>
       </w:r>
       <w:r>
         <w:rPr>
@@ -1949,7 +1821,6 @@
         </w:rPr>
         <w:t>.</w:t>
       </w:r>
-      <w:proofErr w:type="gramEnd"/>
     </w:p>
     <w:p>
       <w:pPr>
@@ -4878,7 +4749,7 @@
     </w:rPrDefault>
     <w:pPrDefault/>
   </w:docDefaults>
-  <w:latentStyles w:defLockedState="0" w:defUIPriority="0" w:defSemiHidden="0" w:defUnhideWhenUsed="0" w:defQFormat="0" w:count="375">
+  <w:latentStyles w:defLockedState="0" w:defUIPriority="0" w:defSemiHidden="0" w:defUnhideWhenUsed="0" w:defQFormat="0" w:count="376">
     <w:lsdException w:name="Normal" w:locked="1" w:qFormat="1"/>
     <w:lsdException w:name="heading 1" w:locked="1" w:uiPriority="9" w:qFormat="1"/>
     <w:lsdException w:name="heading 2" w:locked="1" w:semiHidden="1" w:uiPriority="9" w:unhideWhenUsed="1" w:qFormat="1"/>
@@ -4977,7 +4848,6 @@
     <w:lsdException w:name="HTML Sample" w:semiHidden="1" w:unhideWhenUsed="1"/>
     <w:lsdException w:name="HTML Typewriter" w:semiHidden="1" w:unhideWhenUsed="1"/>
     <w:lsdException w:name="HTML Variable" w:semiHidden="1" w:unhideWhenUsed="1"/>
-    <w:lsdException w:name="Normal Table" w:semiHidden="1" w:unhideWhenUsed="1"/>
     <w:lsdException w:name="annotation subject" w:semiHidden="1" w:unhideWhenUsed="1"/>
     <w:lsdException w:name="No List" w:semiHidden="1" w:uiPriority="99" w:unhideWhenUsed="1"/>
     <w:lsdException w:name="Outline List 1" w:semiHidden="1" w:unhideWhenUsed="1"/>
@@ -5024,10 +4894,8 @@
     <w:lsdException w:name="Table Subtle 2" w:semiHidden="1" w:unhideWhenUsed="1"/>
     <w:lsdException w:name="Table Web 1" w:semiHidden="1" w:unhideWhenUsed="1"/>
     <w:lsdException w:name="Table Web 2" w:semiHidden="1" w:unhideWhenUsed="1"/>
-    <w:lsdException w:name="Table Web 3" w:semiHidden="1" w:unhideWhenUsed="1"/>
     <w:lsdException w:name="Balloon Text" w:semiHidden="1" w:unhideWhenUsed="1"/>
     <w:lsdException w:name="Table Grid" w:locked="1"/>
-    <w:lsdException w:name="Table Theme" w:semiHidden="1" w:unhideWhenUsed="1"/>
     <w:lsdException w:name="Placeholder Text" w:semiHidden="1" w:uiPriority="99"/>
     <w:lsdException w:name="No Spacing" w:uiPriority="1" w:qFormat="1"/>
     <w:lsdException w:name="Light Shading" w:uiPriority="60"/>
@@ -5247,6 +5115,7 @@
     <w:lsdException w:name="Smart Hyperlink" w:semiHidden="1" w:uiPriority="99" w:unhideWhenUsed="1"/>
     <w:lsdException w:name="Hashtag" w:semiHidden="1" w:uiPriority="99" w:unhideWhenUsed="1"/>
     <w:lsdException w:name="Unresolved Mention" w:semiHidden="1" w:uiPriority="99" w:unhideWhenUsed="1"/>
+    <w:lsdException w:name="Smart Link" w:semiHidden="1" w:uiPriority="99" w:unhideWhenUsed="1"/>
   </w:latentStyles>
   <w:style w:type="paragraph" w:default="1" w:styleId="Normal">
     <w:name w:val="Normal"/>
@@ -11166,7 +11035,7 @@
 </file>
 
 <file path=customXml/itemProps2.xml><?xml version="1.0" encoding="utf-8"?>
-<ds:datastoreItem xmlns:ds="http://schemas.openxmlformats.org/officeDocument/2006/customXml" ds:itemID="{7323EE14-D127-469D-91BF-7A7E2AAB962C}">
+<ds:datastoreItem xmlns:ds="http://schemas.openxmlformats.org/officeDocument/2006/customXml" ds:itemID="{7B6B7196-1468-4A18-A192-B821F22DC0EF}">
   <ds:schemaRefs>
     <ds:schemaRef ds:uri="http://schemas.openxmlformats.org/officeDocument/2006/bibliography"/>
   </ds:schemaRefs>

</xml_diff>

<commit_message>
Added few changes to ACM format
</commit_message>
<xml_diff>
--- a/interim-layout.docx
+++ b/interim-layout.docx
@@ -28,7 +28,7 @@
           <w:bCs/>
           <w14:ligatures w14:val="standard"/>
         </w:rPr>
-        <w:t>rchestrations</w:t>
+        <w:t>rchestration</w:t>
       </w:r>
     </w:p>
     <w:p>
@@ -678,49 +678,16 @@
           <w:lang w:eastAsia="it-IT"/>
           <w14:ligatures w14:val="standard"/>
         </w:rPr>
-        <w:t>Insert keyword text</w:t>
-      </w:r>
+        <w:t>Agile, teams-orchestration, scrum of scrums, teamwork, team communication, design and architecture, team communicati</w:t>
+      </w:r>
+      <w:bookmarkStart w:id="0" w:name="_GoBack"/>
+      <w:bookmarkEnd w:id="0"/>
       <w:r>
         <w:rPr>
           <w:lang w:eastAsia="it-IT"/>
           <w14:ligatures w14:val="standard"/>
         </w:rPr>
-        <w:t xml:space="preserve">, </w:t>
-      </w:r>
-      <w:r>
-        <w:rPr>
-          <w:lang w:eastAsia="it-IT"/>
-          <w14:ligatures w14:val="standard"/>
-        </w:rPr>
-        <w:t>Insert keyword text</w:t>
-      </w:r>
-      <w:r>
-        <w:rPr>
-          <w:lang w:eastAsia="it-IT"/>
-          <w14:ligatures w14:val="standard"/>
-        </w:rPr>
-        <w:t xml:space="preserve">, </w:t>
-      </w:r>
-      <w:r>
-        <w:rPr>
-          <w:lang w:eastAsia="it-IT"/>
-          <w14:ligatures w14:val="standard"/>
-        </w:rPr>
-        <w:t>Insert keyword text</w:t>
-      </w:r>
-      <w:r>
-        <w:rPr>
-          <w:lang w:eastAsia="it-IT"/>
-          <w14:ligatures w14:val="standard"/>
-        </w:rPr>
-        <w:t xml:space="preserve">, </w:t>
-      </w:r>
-      <w:r>
-        <w:rPr>
-          <w:lang w:eastAsia="it-IT"/>
-          <w14:ligatures w14:val="standard"/>
-        </w:rPr>
-        <w:t>Insert keyword text</w:t>
+        <w:t>on.</w:t>
       </w:r>
     </w:p>
     <w:p>
@@ -749,14 +716,65 @@
         <w:rPr>
           <w14:ligatures w14:val="standard"/>
         </w:rPr>
-        <w:t xml:space="preserve">FirstName Surname, FirstName Surname and FirstName Surname. 2018. </w:t>
+        <w:t>Aneesh Dalvi</w:t>
+      </w:r>
+      <w:r>
+        <w:rPr>
+          <w14:ligatures w14:val="standard"/>
+        </w:rPr>
+        <w:t xml:space="preserve">, </w:t>
+      </w:r>
+      <w:r>
+        <w:rPr>
+          <w14:ligatures w14:val="standard"/>
+        </w:rPr>
+        <w:t>Gangadhara Matti</w:t>
+      </w:r>
+      <w:r>
+        <w:rPr>
+          <w14:ligatures w14:val="standard"/>
+        </w:rPr>
+        <w:t>. 20</w:t>
+      </w:r>
+      <w:r>
+        <w:rPr>
+          <w14:ligatures w14:val="standard"/>
+        </w:rPr>
+        <w:t>20</w:t>
+      </w:r>
+      <w:r>
+        <w:rPr>
+          <w14:ligatures w14:val="standard"/>
+        </w:rPr>
+        <w:t xml:space="preserve">. </w:t>
       </w:r>
       <w:r>
         <w:rPr>
           <w:bCs/>
           <w14:ligatures w14:val="standard"/>
         </w:rPr>
-        <w:t xml:space="preserve">Insert Your Title Here: Insert Subtitle Here. In </w:t>
+        <w:t>Agile Teams Orchestration</w:t>
+      </w:r>
+      <w:r>
+        <w:rPr>
+          <w:bCs/>
+          <w14:ligatures w14:val="standard"/>
+        </w:rPr>
+        <w:t xml:space="preserve">: </w:t>
+      </w:r>
+      <w:r>
+        <w:rPr>
+          <w:bCs/>
+          <w14:ligatures w14:val="standard"/>
+        </w:rPr>
+        <w:t>Working together in agile teams</w:t>
+      </w:r>
+      <w:r>
+        <w:rPr>
+          <w:bCs/>
+          <w14:ligatures w14:val="standard"/>
+        </w:rPr>
+        <w:t xml:space="preserve">. In </w:t>
       </w:r>
       <w:r>
         <w:rPr>
@@ -1485,13 +1503,29 @@
           <w:lang w:eastAsia="it-IT"/>
           <w14:ligatures w14:val="standard"/>
         </w:rPr>
-        <w:t xml:space="preserve">Agile aims at making best use of individual talent in a given team. There is an improvement in the growth and learning curve of every individual in an agile team, because agile team are formed by motivated self-organizing cross-functional teams. Everyone in the team, gets to work on each part of the project. Common vocabulary and work culture are the two major aspects of a good team. Problems can be solved quickly when different comes together. </w:t>
-      </w:r>
+        <w:t xml:space="preserve">Agile aims at making best use of individual talent </w:t>
+      </w:r>
+      <w:proofErr w:type="gramStart"/>
       <w:r>
         <w:rPr>
           <w:lang w:eastAsia="it-IT"/>
           <w14:ligatures w14:val="standard"/>
         </w:rPr>
+        <w:t>in a given</w:t>
+      </w:r>
+      <w:proofErr w:type="gramEnd"/>
+      <w:r>
+        <w:rPr>
+          <w:lang w:eastAsia="it-IT"/>
+          <w14:ligatures w14:val="standard"/>
+        </w:rPr>
+        <w:t xml:space="preserve"> team. There is an improvement in the growth and learning curve of every individual in an agile team, because agile team are formed by motivated self-organizing cross-functional teams. Everyone in the team, gets to work on each part of the project. Common vocabulary and work culture are the two major aspects of a good team. Problems can be solved quickly when different comes together. </w:t>
+      </w:r>
+      <w:r>
+        <w:rPr>
+          <w:lang w:eastAsia="it-IT"/>
+          <w14:ligatures w14:val="standard"/>
+        </w:rPr>
         <w:t xml:space="preserve">Successful implementation of the project also depends on where and how each team is formed and placed. Good system design and Architecture decides the right formation and placement of teams. This requires some modification in organizational structural and management level. These changes cannot be done instantaneously, and it takes time. It may not yield the best results in the very beginning and it might be a bit hard to accommodate and adjust to these changes. Having said that, in the long run agile and scrum of scrums implementation for a </w:t>
       </w:r>
       <w:r>
@@ -1515,8 +1549,6 @@
         </w:rPr>
         <w:t>methodology for the smooth software development process. Hence, a collaborative environment with the right organizational structure, is the building block of companies, which leads to drastic improvement in team’s performance and organization success.</w:t>
       </w:r>
-      <w:bookmarkStart w:id="0" w:name="_GoBack"/>
-      <w:bookmarkEnd w:id="0"/>
     </w:p>
     <w:p>
       <w:pPr>
@@ -1828,6 +1860,7 @@
         <w:t xml:space="preserve">. ACM Press, New York, NY, 226-236. </w:t>
       </w:r>
       <w:proofErr w:type="spellStart"/>
+      <w:proofErr w:type="gramStart"/>
       <w:r>
         <w:t>DOI:https</w:t>
       </w:r>
@@ -1835,6 +1868,7 @@
       <w:r>
         <w:t>://doi.org/10.1145/567752.567774</w:t>
       </w:r>
+      <w:proofErr w:type="gramEnd"/>
     </w:p>
     <w:p>
       <w:pPr>
@@ -1875,6 +1909,7 @@
         <w:t xml:space="preserve"> (1st. ed.). The name of the series one, Vol. 9. University of Chicago Press, Chicago. </w:t>
       </w:r>
       <w:proofErr w:type="spellStart"/>
+      <w:proofErr w:type="gramStart"/>
       <w:r>
         <w:t>DOI:https</w:t>
       </w:r>
@@ -1882,6 +1917,7 @@
       <w:r>
         <w:t>://doi.org/10.1007/3-540-09237-4</w:t>
       </w:r>
+      <w:proofErr w:type="gramEnd"/>
       <w:r>
         <w:rPr>
           <w14:ligatures w14:val="standard"/>
@@ -1927,7 +1963,11 @@
         <w:t>Understanding Policy-Based Networking</w:t>
       </w:r>
       <w:r>
-        <w:t> (2nd. ed.). Wiley, New York, NY.</w:t>
+        <w:t xml:space="preserve"> (2nd. ed.). Wiley, New York, </w:t>
+      </w:r>
+      <w:proofErr w:type="gramStart"/>
+      <w:r>
+        <w:t>NY.</w:t>
       </w:r>
       <w:r>
         <w:rPr>
@@ -1935,6 +1975,7 @@
         </w:rPr>
         <w:t>.</w:t>
       </w:r>
+      <w:proofErr w:type="gramEnd"/>
     </w:p>
     <w:p>
       <w:pPr>
@@ -11149,7 +11190,7 @@
 </file>
 
 <file path=customXml/itemProps2.xml><?xml version="1.0" encoding="utf-8"?>
-<ds:datastoreItem xmlns:ds="http://schemas.openxmlformats.org/officeDocument/2006/customXml" ds:itemID="{BF970A54-1E7E-4D24-A2C1-BC2ADFAE82EC}">
+<ds:datastoreItem xmlns:ds="http://schemas.openxmlformats.org/officeDocument/2006/customXml" ds:itemID="{D3853515-866C-4092-ABD0-83008B08FFC6}">
   <ds:schemaRefs>
     <ds:schemaRef ds:uri="http://schemas.openxmlformats.org/officeDocument/2006/bibliography"/>
   </ds:schemaRefs>

</xml_diff>